<commit_message>
Corrected the package hierarchy.
</commit_message>
<xml_diff>
--- a/monografia/Estrutura do TCC.docx
+++ b/monografia/Estrutura do TCC.docx
@@ -5,7 +5,7 @@
     <w:p>
       <w:pPr>
         <w:pStyle w:val="style0"/>
-        <w:shd w:fill="auto" w:val="clear"/>
+        <w:shd w:fill="FFFFFF" w:val="clear"/>
         <w:spacing w:after="198" w:before="0"/>
         <w:contextualSpacing w:val="false"/>
         <w:jc w:val="center"/>
@@ -22,7 +22,7 @@
     <w:p>
       <w:pPr>
         <w:pStyle w:val="style0"/>
-        <w:shd w:fill="auto" w:val="clear"/>
+        <w:shd w:fill="FFFFFF" w:val="clear"/>
         <w:spacing w:after="198" w:before="0" w:line="100" w:lineRule="atLeast"/>
         <w:contextualSpacing w:val="false"/>
       </w:pPr>
@@ -34,7 +34,7 @@
     <w:p>
       <w:pPr>
         <w:pStyle w:val="style0"/>
-        <w:shd w:fill="auto" w:val="clear"/>
+        <w:shd w:fill="FFFFFF" w:val="clear"/>
         <w:spacing w:after="198" w:before="0" w:line="100" w:lineRule="atLeast"/>
         <w:contextualSpacing w:val="false"/>
       </w:pPr>
@@ -46,7 +46,7 @@
     <w:p>
       <w:pPr>
         <w:pStyle w:val="style0"/>
-        <w:shd w:fill="auto" w:val="clear"/>
+        <w:shd w:fill="FFFFFF" w:val="clear"/>
         <w:spacing w:after="198" w:before="0" w:line="100" w:lineRule="atLeast"/>
         <w:contextualSpacing w:val="false"/>
       </w:pPr>
@@ -58,7 +58,7 @@
     <w:p>
       <w:pPr>
         <w:pStyle w:val="style0"/>
-        <w:shd w:fill="auto" w:val="clear"/>
+        <w:shd w:fill="FFFFFF" w:val="clear"/>
         <w:spacing w:after="198" w:before="0" w:line="100" w:lineRule="atLeast"/>
         <w:contextualSpacing w:val="false"/>
       </w:pPr>
@@ -70,7 +70,7 @@
     <w:p>
       <w:pPr>
         <w:pStyle w:val="style0"/>
-        <w:shd w:fill="auto" w:val="clear"/>
+        <w:shd w:fill="FFFFFF" w:val="clear"/>
         <w:spacing w:after="198" w:before="0" w:line="100" w:lineRule="atLeast"/>
         <w:contextualSpacing w:val="false"/>
       </w:pPr>
@@ -82,7 +82,7 @@
     <w:p>
       <w:pPr>
         <w:pStyle w:val="style0"/>
-        <w:shd w:fill="auto" w:val="clear"/>
+        <w:shd w:fill="FFFFFF" w:val="clear"/>
         <w:spacing w:after="198" w:before="0" w:line="100" w:lineRule="atLeast"/>
         <w:contextualSpacing w:val="false"/>
       </w:pPr>
@@ -94,7 +94,7 @@
     <w:p>
       <w:pPr>
         <w:pStyle w:val="style0"/>
-        <w:shd w:fill="auto" w:val="clear"/>
+        <w:shd w:fill="FFFFFF" w:val="clear"/>
         <w:spacing w:after="198" w:before="0" w:line="100" w:lineRule="atLeast"/>
         <w:contextualSpacing w:val="false"/>
       </w:pPr>
@@ -106,7 +106,7 @@
     <w:p>
       <w:pPr>
         <w:pStyle w:val="style0"/>
-        <w:shd w:fill="auto" w:val="clear"/>
+        <w:shd w:fill="FFFFFF" w:val="clear"/>
         <w:spacing w:after="198" w:before="0" w:line="100" w:lineRule="atLeast"/>
         <w:contextualSpacing w:val="false"/>
       </w:pPr>
@@ -118,7 +118,7 @@
     <w:p>
       <w:pPr>
         <w:pStyle w:val="style0"/>
-        <w:shd w:fill="auto" w:val="clear"/>
+        <w:shd w:fill="FFFFFF" w:val="clear"/>
         <w:spacing w:after="198" w:before="0" w:line="100" w:lineRule="atLeast"/>
         <w:contextualSpacing w:val="false"/>
       </w:pPr>
@@ -130,7 +130,7 @@
     <w:p>
       <w:pPr>
         <w:pStyle w:val="style0"/>
-        <w:shd w:fill="auto" w:val="clear"/>
+        <w:shd w:fill="FFFFFF" w:val="clear"/>
         <w:spacing w:after="198" w:before="0" w:line="100" w:lineRule="atLeast"/>
         <w:contextualSpacing w:val="false"/>
       </w:pPr>
@@ -141,7 +141,7 @@
     <w:p>
       <w:pPr>
         <w:pStyle w:val="style0"/>
-        <w:shd w:fill="auto" w:val="clear"/>
+        <w:shd w:fill="FFFFFF" w:val="clear"/>
         <w:spacing w:after="198" w:before="0" w:line="100" w:lineRule="atLeast"/>
         <w:contextualSpacing w:val="false"/>
       </w:pPr>
@@ -153,7 +153,7 @@
     <w:p>
       <w:pPr>
         <w:pStyle w:val="style0"/>
-        <w:shd w:fill="auto" w:val="clear"/>
+        <w:shd w:fill="FFFFFF" w:val="clear"/>
         <w:spacing w:after="198" w:before="0" w:line="100" w:lineRule="atLeast"/>
         <w:contextualSpacing w:val="false"/>
       </w:pPr>
@@ -164,7 +164,7 @@
     <w:p>
       <w:pPr>
         <w:pStyle w:val="style0"/>
-        <w:shd w:fill="auto" w:val="clear"/>
+        <w:shd w:fill="FFFFFF" w:val="clear"/>
         <w:spacing w:after="198" w:before="0" w:line="100" w:lineRule="atLeast"/>
         <w:contextualSpacing w:val="false"/>
       </w:pPr>
@@ -176,7 +176,7 @@
     <w:p>
       <w:pPr>
         <w:pStyle w:val="style0"/>
-        <w:shd w:fill="auto" w:val="clear"/>
+        <w:shd w:fill="FFFFFF" w:val="clear"/>
         <w:spacing w:after="198" w:before="0" w:line="100" w:lineRule="atLeast"/>
         <w:ind w:hanging="0" w:left="284" w:right="0"/>
         <w:contextualSpacing w:val="false"/>
@@ -189,7 +189,7 @@
     <w:p>
       <w:pPr>
         <w:pStyle w:val="style0"/>
-        <w:shd w:fill="auto" w:val="clear"/>
+        <w:shd w:fill="FFFFFF" w:val="clear"/>
         <w:spacing w:after="198" w:before="0" w:line="100" w:lineRule="atLeast"/>
         <w:ind w:hanging="0" w:left="284" w:right="0"/>
         <w:contextualSpacing w:val="false"/>
@@ -202,7 +202,7 @@
     <w:p>
       <w:pPr>
         <w:pStyle w:val="style0"/>
-        <w:shd w:fill="auto" w:val="clear"/>
+        <w:shd w:fill="FFFFFF" w:val="clear"/>
         <w:spacing w:after="198" w:before="0" w:line="100" w:lineRule="atLeast"/>
         <w:ind w:hanging="0" w:left="284" w:right="0"/>
         <w:contextualSpacing w:val="false"/>
@@ -215,7 +215,7 @@
     <w:p>
       <w:pPr>
         <w:pStyle w:val="style0"/>
-        <w:shd w:fill="auto" w:val="clear"/>
+        <w:shd w:fill="FFFFFF" w:val="clear"/>
         <w:spacing w:after="198" w:before="0" w:line="100" w:lineRule="atLeast"/>
         <w:ind w:hanging="0" w:left="284" w:right="0"/>
         <w:contextualSpacing w:val="false"/>
@@ -228,7 +228,7 @@
     <w:p>
       <w:pPr>
         <w:pStyle w:val="style0"/>
-        <w:shd w:fill="auto" w:val="clear"/>
+        <w:shd w:fill="FFFFFF" w:val="clear"/>
         <w:spacing w:after="198" w:before="0" w:line="100" w:lineRule="atLeast"/>
         <w:ind w:hanging="0" w:left="284" w:right="0"/>
         <w:contextualSpacing w:val="false"/>
@@ -247,10 +247,10 @@
           <w:pgNumType w:fmt="decimal"/>
           <w:formProt w:val="false"/>
           <w:textDirection w:val="lrTb"/>
-          <w:docGrid w:charSpace="4096" w:linePitch="360" w:type="default"/>
+          <w:docGrid w:charSpace="8192" w:linePitch="360" w:type="default"/>
         </w:sectPr>
         <w:pStyle w:val="style0"/>
-        <w:shd w:fill="auto" w:val="clear"/>
+        <w:shd w:fill="FFFFFF" w:val="clear"/>
         <w:spacing w:after="198" w:before="0" w:line="360" w:lineRule="auto"/>
         <w:contextualSpacing w:val="false"/>
       </w:pPr>
@@ -262,7 +262,7 @@
     <w:p>
       <w:pPr>
         <w:pStyle w:val="style0"/>
-        <w:shd w:fill="auto" w:val="clear"/>
+        <w:shd w:fill="FFFFFF" w:val="clear"/>
         <w:spacing w:after="198" w:before="0" w:line="360" w:lineRule="auto"/>
         <w:contextualSpacing w:val="false"/>
         <w:jc w:val="left"/>
@@ -280,7 +280,7 @@
     <w:p>
       <w:pPr>
         <w:pStyle w:val="style0"/>
-        <w:shd w:fill="auto" w:val="clear"/>
+        <w:shd w:fill="FFFFFF" w:val="clear"/>
         <w:spacing w:after="198" w:before="0" w:line="360" w:lineRule="auto"/>
         <w:contextualSpacing w:val="false"/>
       </w:pPr>
@@ -315,7 +315,7 @@
     <w:p>
       <w:pPr>
         <w:pStyle w:val="style0"/>
-        <w:shd w:fill="auto" w:val="clear"/>
+        <w:shd w:fill="FFFFFF" w:val="clear"/>
         <w:spacing w:after="198" w:before="0" w:line="360" w:lineRule="auto"/>
         <w:contextualSpacing w:val="false"/>
       </w:pPr>
@@ -336,7 +336,7 @@
     <w:p>
       <w:pPr>
         <w:pStyle w:val="style0"/>
-        <w:shd w:fill="auto" w:val="clear"/>
+        <w:shd w:fill="FFFFFF" w:val="clear"/>
         <w:spacing w:after="198" w:before="0" w:line="360" w:lineRule="auto"/>
         <w:contextualSpacing w:val="false"/>
         <w:jc w:val="left"/>
@@ -358,7 +358,7 @@
     <w:p>
       <w:pPr>
         <w:pStyle w:val="style0"/>
-        <w:shd w:fill="auto" w:val="clear"/>
+        <w:shd w:fill="FFFFFF" w:val="clear"/>
         <w:spacing w:after="198" w:before="0" w:line="360" w:lineRule="auto"/>
         <w:contextualSpacing w:val="false"/>
         <w:jc w:val="left"/>
@@ -377,19 +377,19 @@
     <w:p>
       <w:pPr>
         <w:pStyle w:val="style0"/>
-        <w:shd w:fill="auto" w:val="clear"/>
-        <w:spacing w:after="198" w:before="0" w:line="360" w:lineRule="auto"/>
-        <w:contextualSpacing w:val="false"/>
-        <w:jc w:val="left"/>
-      </w:pPr>
-      <w:r>
-        <w:rPr/>
-      </w:r>
-    </w:p>
-    <w:p>
-      <w:pPr>
-        <w:pStyle w:val="style0"/>
-        <w:shd w:fill="auto" w:val="clear"/>
+        <w:shd w:fill="FFFFFF" w:val="clear"/>
+        <w:spacing w:after="198" w:before="0" w:line="360" w:lineRule="auto"/>
+        <w:contextualSpacing w:val="false"/>
+        <w:jc w:val="left"/>
+      </w:pPr>
+      <w:r>
+        <w:rPr/>
+      </w:r>
+    </w:p>
+    <w:p>
+      <w:pPr>
+        <w:pStyle w:val="style0"/>
+        <w:shd w:fill="FFFFFF" w:val="clear"/>
         <w:spacing w:after="198" w:before="0" w:line="360" w:lineRule="auto"/>
         <w:contextualSpacing w:val="false"/>
         <w:jc w:val="left"/>
@@ -409,7 +409,7 @@
     <w:p>
       <w:pPr>
         <w:pStyle w:val="style0"/>
-        <w:shd w:fill="auto" w:val="clear"/>
+        <w:shd w:fill="FFFFFF" w:val="clear"/>
         <w:spacing w:after="198" w:before="0" w:line="360" w:lineRule="auto"/>
         <w:contextualSpacing w:val="false"/>
         <w:jc w:val="left"/>
@@ -424,34 +424,13 @@
           <w:szCs w:val="24"/>
         </w:rPr>
         <w:tab/>
-      </w:r>
-      <w:r>
-        <w:rPr>
-          <w:b w:val="false"/>
-          <w:bCs w:val="false"/>
-          <w:i w:val="false"/>
-          <w:iCs w:val="false"/>
-          <w:sz w:val="24"/>
-          <w:szCs w:val="24"/>
-        </w:rPr>
-        <w:t xml:space="preserve">Seguindo a definição de Moreira Neto (2009), </w:t>
-      </w:r>
-      <w:r>
-        <w:rPr>
-          <w:b w:val="false"/>
-          <w:bCs w:val="false"/>
-          <w:i w:val="false"/>
-          <w:iCs w:val="false"/>
-          <w:sz w:val="24"/>
-          <w:szCs w:val="24"/>
-        </w:rPr>
-        <w:t>“Uma classe é composta de métodos (funções) e propriedades (variáveis). Ela nada mais é que o modelo de um objeto, sendo assim é a partir dela que é criado,  instanciado, um objeto.”</w:t>
-      </w:r>
-    </w:p>
-    <w:p>
-      <w:pPr>
-        <w:pStyle w:val="style0"/>
-        <w:shd w:fill="auto" w:val="clear"/>
+        <w:t>Seguindo a definição de Moreira Neto (2009), “Uma classe é composta de métodos (funções) e propriedades (variáveis). Ela nada mais é que o modelo de um objeto, sendo assim é a partir dela que é criado,  instanciado, um objeto.”</w:t>
+      </w:r>
+    </w:p>
+    <w:p>
+      <w:pPr>
+        <w:pStyle w:val="style0"/>
+        <w:shd w:fill="FFFFFF" w:val="clear"/>
         <w:spacing w:after="198" w:before="0" w:line="360" w:lineRule="auto"/>
         <w:contextualSpacing w:val="false"/>
         <w:jc w:val="left"/>
@@ -476,35 +455,13 @@
           <w:sz w:val="24"/>
           <w:szCs w:val="24"/>
         </w:rPr>
-        <w:t xml:space="preserve">Abaixo temos um exemplo de classe </w:t>
-      </w:r>
-      <w:r>
-        <w:rPr>
-          <w:b w:val="false"/>
-          <w:bCs w:val="false"/>
-          <w:i w:val="false"/>
-          <w:iCs w:val="false"/>
-          <w:sz w:val="24"/>
-          <w:szCs w:val="24"/>
-        </w:rPr>
-        <w:t>em Java</w:t>
-      </w:r>
-      <w:r>
-        <w:rPr>
-          <w:b w:val="false"/>
-          <w:bCs w:val="false"/>
-          <w:i w:val="false"/>
-          <w:iCs w:val="false"/>
-          <w:sz w:val="24"/>
-          <w:szCs w:val="24"/>
-        </w:rPr>
-        <w:t>:</w:t>
+        <w:t>Abaixo temos um exemplo de classe em Java:</w:t>
       </w:r>
     </w:p>
     <w:tbl>
       <w:tblPr>
         <w:jc w:val="left"/>
-        <w:tblInd w:type="dxa" w:w="24"/>
+        <w:tblInd w:type="dxa" w:w="-84"/>
         <w:tblBorders>
           <w:top w:color="CFE7F5" w:space="0" w:sz="2" w:val="single"/>
           <w:left w:color="CFE7F5" w:space="0" w:sz="2" w:val="single"/>
@@ -540,7 +497,7 @@
           <w:p>
             <w:pPr>
               <w:pStyle w:val="style0"/>
-              <w:shd w:fill="auto" w:val="clear"/>
+              <w:shd w:fill="CFE7F5" w:val="clear"/>
               <w:spacing w:after="198" w:before="0" w:line="360" w:lineRule="auto"/>
               <w:contextualSpacing w:val="false"/>
               <w:jc w:val="left"/>
@@ -567,7 +524,7 @@
           <w:p>
             <w:pPr>
               <w:pStyle w:val="style0"/>
-              <w:shd w:fill="auto" w:val="clear"/>
+              <w:shd w:fill="CFE7F5" w:val="clear"/>
               <w:spacing w:after="198" w:before="0" w:line="360" w:lineRule="auto"/>
               <w:contextualSpacing w:val="false"/>
               <w:jc w:val="left"/>
@@ -594,7 +551,7 @@
           <w:p>
             <w:pPr>
               <w:pStyle w:val="style0"/>
-              <w:shd w:fill="auto" w:val="clear"/>
+              <w:shd w:fill="CFE7F5" w:val="clear"/>
               <w:spacing w:after="198" w:before="0" w:line="360" w:lineRule="auto"/>
               <w:contextualSpacing w:val="false"/>
               <w:jc w:val="left"/>
@@ -633,7 +590,7 @@
           <w:p>
             <w:pPr>
               <w:pStyle w:val="style0"/>
-              <w:shd w:fill="auto" w:val="clear"/>
+              <w:shd w:fill="CFE7F5" w:val="clear"/>
               <w:spacing w:after="198" w:before="0" w:line="360" w:lineRule="auto"/>
               <w:contextualSpacing w:val="false"/>
               <w:jc w:val="left"/>
@@ -651,7 +608,7 @@
     <w:p>
       <w:pPr>
         <w:pStyle w:val="style0"/>
-        <w:shd w:fill="auto" w:val="clear"/>
+        <w:shd w:fill="FFFFFF" w:val="clear"/>
         <w:spacing w:after="198" w:before="0" w:line="360" w:lineRule="auto"/>
         <w:contextualSpacing w:val="false"/>
         <w:jc w:val="left"/>
@@ -663,7 +620,7 @@
     <w:p>
       <w:pPr>
         <w:pStyle w:val="style22"/>
-        <w:shd w:fill="auto" w:val="clear"/>
+        <w:shd w:fill="FFFFFF" w:val="clear"/>
         <w:spacing w:after="198" w:before="0" w:line="360" w:lineRule="auto"/>
         <w:contextualSpacing w:val="false"/>
         <w:jc w:val="left"/>
@@ -683,7 +640,7 @@
     <w:p>
       <w:pPr>
         <w:pStyle w:val="style0"/>
-        <w:shd w:fill="auto" w:val="clear"/>
+        <w:shd w:fill="FFFFFF" w:val="clear"/>
         <w:spacing w:after="198" w:before="0" w:line="360" w:lineRule="auto"/>
         <w:contextualSpacing w:val="false"/>
         <w:jc w:val="left"/>
@@ -708,46 +665,13 @@
           <w:sz w:val="24"/>
           <w:szCs w:val="24"/>
         </w:rPr>
-        <w:t xml:space="preserve">Tendo ainda como referência Moreira Neto (2009), podemos definir um </w:t>
-      </w:r>
-      <w:r>
-        <w:rPr>
-          <w:b w:val="false"/>
-          <w:bCs w:val="false"/>
-          <w:i w:val="false"/>
-          <w:iCs w:val="false"/>
-          <w:sz w:val="24"/>
-          <w:szCs w:val="24"/>
-        </w:rPr>
-        <w:t xml:space="preserve">objeto </w:t>
-      </w:r>
-      <w:r>
-        <w:rPr>
-          <w:b w:val="false"/>
-          <w:bCs w:val="false"/>
-          <w:i w:val="false"/>
-          <w:iCs w:val="false"/>
-          <w:sz w:val="24"/>
-          <w:szCs w:val="24"/>
-        </w:rPr>
-        <w:t>como</w:t>
-      </w:r>
-      <w:r>
-        <w:rPr>
-          <w:b w:val="false"/>
-          <w:bCs w:val="false"/>
-          <w:i w:val="false"/>
-          <w:iCs w:val="false"/>
-          <w:sz w:val="24"/>
-          <w:szCs w:val="24"/>
-        </w:rPr>
-        <w:t xml:space="preserve"> a representação de uma classe na memória. Sua existência só ocorre quando em tempo de execução ocorre a instanciação de uma classe, dando assim a sua origem.</w:t>
-      </w:r>
-    </w:p>
-    <w:p>
-      <w:pPr>
-        <w:pStyle w:val="style0"/>
-        <w:shd w:fill="auto" w:val="clear"/>
+        <w:t>Tendo ainda como referência Moreira Neto (2009), podemos definir um objeto como a representação de uma classe na memória. Sua existência só ocorre quando em tempo de execução ocorre a instanciação de uma classe, dando assim a sua origem.</w:t>
+      </w:r>
+    </w:p>
+    <w:p>
+      <w:pPr>
+        <w:pStyle w:val="style0"/>
+        <w:shd w:fill="FFFFFF" w:val="clear"/>
         <w:spacing w:after="198" w:before="0" w:line="360" w:lineRule="auto"/>
         <w:contextualSpacing w:val="false"/>
         <w:jc w:val="left"/>
@@ -762,35 +686,13 @@
           <w:szCs w:val="24"/>
         </w:rPr>
         <w:tab/>
-        <w:t xml:space="preserve">Abaixo temo um exemplo de objeto </w:t>
-      </w:r>
-      <w:r>
-        <w:rPr>
-          <w:b w:val="false"/>
-          <w:bCs w:val="false"/>
-          <w:i w:val="false"/>
-          <w:iCs w:val="false"/>
-          <w:sz w:val="24"/>
-          <w:szCs w:val="24"/>
-        </w:rPr>
-        <w:t>em Java</w:t>
-      </w:r>
-      <w:r>
-        <w:rPr>
-          <w:b w:val="false"/>
-          <w:bCs w:val="false"/>
-          <w:i w:val="false"/>
-          <w:iCs w:val="false"/>
-          <w:sz w:val="24"/>
-          <w:szCs w:val="24"/>
-        </w:rPr>
-        <w:t>:</w:t>
+        <w:t>Abaixo temo um exemplo de objeto em Java:</w:t>
       </w:r>
     </w:p>
     <w:tbl>
       <w:tblPr>
         <w:jc w:val="left"/>
-        <w:tblInd w:type="dxa" w:w="1077"/>
+        <w:tblInd w:type="dxa" w:w="969"/>
         <w:tblBorders>
           <w:top w:color="CFE7F5" w:space="0" w:sz="2" w:val="single"/>
           <w:left w:color="CFE7F5" w:space="0" w:sz="2" w:val="single"/>
@@ -826,7 +728,8 @@
           <w:p>
             <w:pPr>
               <w:pStyle w:val="style0"/>
-              <w:shd w:fill="auto" w:val="clear"/>
+              <w:shd w:fill="CFE7F5" w:val="clear"/>
+              <w:tabs/>
               <w:spacing w:after="198" w:before="0" w:line="360" w:lineRule="auto"/>
               <w:contextualSpacing w:val="false"/>
               <w:jc w:val="left"/>
@@ -856,7 +759,25 @@
     <w:p>
       <w:pPr>
         <w:pStyle w:val="style0"/>
-        <w:shd w:fill="auto" w:val="clear"/>
+        <w:shd w:fill="FFFFFF" w:val="clear"/>
+        <w:spacing w:after="198" w:before="0" w:line="360" w:lineRule="auto"/>
+        <w:contextualSpacing w:val="false"/>
+        <w:jc w:val="left"/>
+      </w:pPr>
+      <w:r>
+        <w:rPr>
+          <w:b w:val="false"/>
+          <w:bCs w:val="false"/>
+          <w:sz w:val="24"/>
+          <w:szCs w:val="24"/>
+        </w:rPr>
+        <w:tab/>
+      </w:r>
+    </w:p>
+    <w:p>
+      <w:pPr>
+        <w:pStyle w:val="style0"/>
+        <w:shd w:fill="FFFFFF" w:val="clear"/>
         <w:spacing w:after="198" w:before="0" w:line="360" w:lineRule="auto"/>
         <w:contextualSpacing w:val="false"/>
         <w:jc w:val="left"/>
@@ -875,67 +796,19 @@
     <w:p>
       <w:pPr>
         <w:pStyle w:val="style0"/>
-        <w:shd w:fill="auto" w:val="clear"/>
-        <w:spacing w:after="198" w:before="0" w:line="360" w:lineRule="auto"/>
-        <w:contextualSpacing w:val="false"/>
-        <w:jc w:val="left"/>
-      </w:pPr>
-      <w:r>
-        <w:rPr/>
-      </w:r>
-    </w:p>
-    <w:p>
-      <w:pPr>
-        <w:pStyle w:val="style0"/>
-        <w:shd w:fill="auto" w:val="clear"/>
-        <w:spacing w:after="198" w:before="0" w:line="360" w:lineRule="auto"/>
-        <w:contextualSpacing w:val="false"/>
-        <w:jc w:val="left"/>
-      </w:pPr>
-      <w:r>
-        <w:rPr/>
-      </w:r>
-    </w:p>
-    <w:p>
-      <w:pPr>
-        <w:pStyle w:val="style0"/>
-        <w:shd w:fill="auto" w:val="clear"/>
-        <w:spacing w:after="198" w:before="0" w:line="360" w:lineRule="auto"/>
-        <w:contextualSpacing w:val="false"/>
-        <w:jc w:val="left"/>
-      </w:pPr>
-      <w:r>
-        <w:rPr/>
-      </w:r>
-    </w:p>
-    <w:p>
-      <w:pPr>
-        <w:pStyle w:val="style0"/>
-        <w:shd w:fill="auto" w:val="clear"/>
-        <w:spacing w:after="198" w:before="0" w:line="360" w:lineRule="auto"/>
-        <w:contextualSpacing w:val="false"/>
-        <w:jc w:val="left"/>
-      </w:pPr>
-      <w:r>
-        <w:rPr/>
-      </w:r>
-    </w:p>
-    <w:p>
-      <w:pPr>
-        <w:pStyle w:val="style0"/>
-        <w:shd w:fill="auto" w:val="clear"/>
-        <w:spacing w:after="198" w:before="0" w:line="360" w:lineRule="auto"/>
-        <w:contextualSpacing w:val="false"/>
-        <w:jc w:val="left"/>
-      </w:pPr>
-      <w:r>
-        <w:rPr/>
-      </w:r>
-    </w:p>
-    <w:p>
-      <w:pPr>
-        <w:pStyle w:val="style0"/>
-        <w:shd w:fill="auto" w:val="clear"/>
+        <w:shd w:fill="FFFFFF" w:val="clear"/>
+        <w:spacing w:after="198" w:before="0" w:line="360" w:lineRule="auto"/>
+        <w:contextualSpacing w:val="false"/>
+        <w:jc w:val="left"/>
+      </w:pPr>
+      <w:r>
+        <w:rPr/>
+      </w:r>
+    </w:p>
+    <w:p>
+      <w:pPr>
+        <w:pStyle w:val="style0"/>
+        <w:shd w:fill="FFFFFF" w:val="clear"/>
         <w:spacing w:after="198" w:before="0" w:line="360" w:lineRule="auto"/>
         <w:contextualSpacing w:val="false"/>
         <w:jc w:val="left"/>
@@ -950,51 +823,93 @@
           <w:szCs w:val="24"/>
           <w:u w:val="none"/>
         </w:rPr>
-        <w:t>1.3</w:t>
-      </w:r>
-      <w:r>
-        <w:rPr>
-          <w:b/>
-          <w:bCs/>
+        <w:t>1.3 Modificadores de acesso</w:t>
+      </w:r>
+    </w:p>
+    <w:p>
+      <w:pPr>
+        <w:pStyle w:val="style22"/>
+        <w:shd w:fill="FFFFFF" w:val="clear"/>
+        <w:spacing w:after="198" w:before="0" w:line="360" w:lineRule="auto"/>
+        <w:contextualSpacing w:val="false"/>
+        <w:jc w:val="left"/>
+      </w:pPr>
+      <w:r>
+        <w:rPr>
+          <w:b w:val="false"/>
+          <w:bCs w:val="false"/>
           <w:i w:val="false"/>
           <w:iCs w:val="false"/>
           <w:sz w:val="24"/>
           <w:szCs w:val="24"/>
           <w:u w:val="none"/>
         </w:rPr>
-        <w:t xml:space="preserve"> </w:t>
-      </w:r>
-      <w:r>
-        <w:rPr>
-          <w:b/>
-          <w:bCs/>
+        <w:t xml:space="preserve">    </w:t>
+      </w:r>
+      <w:r>
+        <w:rPr>
+          <w:b w:val="false"/>
+          <w:bCs w:val="false"/>
           <w:i w:val="false"/>
           <w:iCs w:val="false"/>
           <w:sz w:val="24"/>
           <w:szCs w:val="24"/>
           <w:u w:val="none"/>
         </w:rPr>
-        <w:t>Modificadores de acesso</w:t>
+        <w:t>Modificadores de acesso, são palavras reservadas que utilizamos para restringir o acesso à propriedades, métodos ou classes, Sierra (2009). Esse conceito é bastante utilizado no Unified Modeling Language (UML), onde pode ser criado o diagrama de classe do sistema. Esse diagrama é apenas um esboço das relações entre as classes e seus modificadores de acesso.</w:t>
       </w:r>
     </w:p>
     <w:p>
       <w:pPr>
         <w:pStyle w:val="style22"/>
-        <w:shd w:fill="auto" w:val="clear"/>
-        <w:spacing w:after="198" w:before="0" w:line="360" w:lineRule="auto"/>
-        <w:contextualSpacing w:val="false"/>
-        <w:jc w:val="left"/>
-      </w:pPr>
-      <w:r>
-        <w:rPr>
-          <w:b w:val="false"/>
-          <w:bCs w:val="false"/>
+        <w:shd w:fill="FFFFFF" w:val="clear"/>
+        <w:spacing w:after="198" w:before="0" w:line="360" w:lineRule="auto"/>
+        <w:contextualSpacing w:val="false"/>
+        <w:jc w:val="left"/>
+      </w:pPr>
+      <w:r>
+        <w:rPr/>
+      </w:r>
+    </w:p>
+    <w:p>
+      <w:pPr>
+        <w:pStyle w:val="style22"/>
+        <w:shd w:fill="FFFFFF" w:val="clear"/>
+        <w:spacing w:after="198" w:before="0" w:line="360" w:lineRule="auto"/>
+        <w:contextualSpacing w:val="false"/>
+        <w:jc w:val="left"/>
+      </w:pPr>
+      <w:r>
+        <w:rPr>
+          <w:b/>
+          <w:bCs/>
           <w:i w:val="false"/>
           <w:iCs w:val="false"/>
           <w:sz w:val="24"/>
           <w:szCs w:val="24"/>
           <w:u w:val="none"/>
         </w:rPr>
+        <w:t>1.3.1 Público</w:t>
+      </w:r>
+    </w:p>
+    <w:p>
+      <w:pPr>
+        <w:pStyle w:val="style22"/>
+        <w:shd w:fill="FFFFFF" w:val="clear"/>
+        <w:spacing w:after="198" w:before="0" w:line="360" w:lineRule="auto"/>
+        <w:contextualSpacing w:val="false"/>
+        <w:jc w:val="left"/>
+      </w:pPr>
+      <w:r>
+        <w:rPr>
+          <w:b/>
+          <w:bCs/>
+          <w:i w:val="false"/>
+          <w:iCs w:val="false"/>
+          <w:sz w:val="24"/>
+          <w:szCs w:val="24"/>
+          <w:u w:val="none"/>
+        </w:rPr>
         <w:t xml:space="preserve">    </w:t>
       </w:r>
       <w:r>
@@ -1007,13 +922,13 @@
           <w:szCs w:val="24"/>
           <w:u w:val="none"/>
         </w:rPr>
-        <w:t>Modificadores de acesso, são palavras reservadas que utilizamos para restringir o acesso à propriedades, métodos ou classes, Sierra (2009). Esse conceito é bastante utilizado no Unified Modeling Language (UML), onde pode ser criado o diagrama de classe do sistema. Esse diagrama é apenas um esboço das relações entre as classes e seus modificadores de acesso.</w:t>
+        <w:t>Esse modificador concede acesso total para que outros objetos ou classes possam utilizá-lo. Quando utilizado em métodos ou propriedades, indica que qualquer objeto pode ter acesso a ele. Quando utilizado em classes ele indica que classes de pacotes diferentes podem ter acesso a ela. Esse modificador de acesso é representado no UML com o símbolo de “+”.</w:t>
       </w:r>
     </w:p>
     <w:p>
       <w:pPr>
         <w:pStyle w:val="style22"/>
-        <w:shd w:fill="auto" w:val="clear"/>
+        <w:shd w:fill="FFFFFF" w:val="clear"/>
         <w:spacing w:after="198" w:before="0" w:line="360" w:lineRule="auto"/>
         <w:contextualSpacing w:val="false"/>
         <w:jc w:val="left"/>
@@ -1025,7 +940,7 @@
     <w:p>
       <w:pPr>
         <w:pStyle w:val="style22"/>
-        <w:shd w:fill="auto" w:val="clear"/>
+        <w:shd w:fill="FFFFFF" w:val="clear"/>
         <w:spacing w:after="198" w:before="0" w:line="360" w:lineRule="auto"/>
         <w:contextualSpacing w:val="false"/>
         <w:jc w:val="left"/>
@@ -1040,8 +955,17 @@
           <w:szCs w:val="24"/>
           <w:u w:val="none"/>
         </w:rPr>
-        <w:t>1.</w:t>
-      </w:r>
+        <w:t>1.3.2 Privado</w:t>
+      </w:r>
+    </w:p>
+    <w:p>
+      <w:pPr>
+        <w:pStyle w:val="style22"/>
+        <w:shd w:fill="FFFFFF" w:val="clear"/>
+        <w:spacing w:after="198" w:before="0" w:line="360" w:lineRule="auto"/>
+        <w:contextualSpacing w:val="false"/>
+        <w:jc w:val="left"/>
+      </w:pPr>
       <w:r>
         <w:rPr>
           <w:b/>
@@ -1052,25 +976,37 @@
           <w:szCs w:val="24"/>
           <w:u w:val="none"/>
         </w:rPr>
-        <w:t>3.1</w:t>
-      </w:r>
-      <w:r>
-        <w:rPr>
-          <w:b/>
-          <w:bCs/>
+        <w:t xml:space="preserve">   </w:t>
+      </w:r>
+      <w:r>
+        <w:rPr>
+          <w:b w:val="false"/>
+          <w:bCs w:val="false"/>
           <w:i w:val="false"/>
           <w:iCs w:val="false"/>
           <w:sz w:val="24"/>
           <w:szCs w:val="24"/>
           <w:u w:val="none"/>
         </w:rPr>
-        <w:t xml:space="preserve"> Público</w:t>
+        <w:t>Ele torna o acesso restrito apenas à métodos ou propriedades. Apenas à classe que o contém pode acessá-lo. Quando instanciado um objeto que possui algum de seus métodos ou propriedades privados, apenas ele, de maneira interna, consegue os utilizar. Sua representação no UML é o símbolo “-”.</w:t>
       </w:r>
     </w:p>
     <w:p>
       <w:pPr>
         <w:pStyle w:val="style22"/>
-        <w:shd w:fill="auto" w:val="clear"/>
+        <w:shd w:fill="FFFFFF" w:val="clear"/>
+        <w:spacing w:after="198" w:before="0" w:line="360" w:lineRule="auto"/>
+        <w:contextualSpacing w:val="false"/>
+        <w:jc w:val="left"/>
+      </w:pPr>
+      <w:r>
+        <w:rPr/>
+      </w:r>
+    </w:p>
+    <w:p>
+      <w:pPr>
+        <w:pStyle w:val="style22"/>
+        <w:shd w:fill="FFFFFF" w:val="clear"/>
         <w:spacing w:after="198" w:before="0" w:line="360" w:lineRule="auto"/>
         <w:contextualSpacing w:val="false"/>
         <w:jc w:val="left"/>
@@ -1085,148 +1021,13 @@
           <w:szCs w:val="24"/>
           <w:u w:val="none"/>
         </w:rPr>
-        <w:t xml:space="preserve">    </w:t>
-      </w:r>
-      <w:r>
-        <w:rPr>
-          <w:b w:val="false"/>
-          <w:bCs w:val="false"/>
-          <w:i w:val="false"/>
-          <w:iCs w:val="false"/>
-          <w:sz w:val="24"/>
-          <w:szCs w:val="24"/>
-          <w:u w:val="none"/>
-        </w:rPr>
-        <w:t>Esse modificador concede acesso total para que outros objetos ou classes possam utilizá-lo. Quando utilizado em métodos ou propriedades, indica que qualquer objeto pode ter acesso a ele. Quando utilizado em classes ele indica que classes de pacotes diferentes podem ter acesso a ela. Esse modificador de acesso é representado no UML com o símbolo de “+”.</w:t>
+        <w:t>1.3.3 Protegido</w:t>
       </w:r>
     </w:p>
     <w:p>
       <w:pPr>
         <w:pStyle w:val="style22"/>
-        <w:shd w:fill="auto" w:val="clear"/>
-        <w:spacing w:after="198" w:before="0" w:line="360" w:lineRule="auto"/>
-        <w:contextualSpacing w:val="false"/>
-        <w:jc w:val="left"/>
-      </w:pPr>
-      <w:r>
-        <w:rPr/>
-      </w:r>
-    </w:p>
-    <w:p>
-      <w:pPr>
-        <w:pStyle w:val="style22"/>
-        <w:shd w:fill="auto" w:val="clear"/>
-        <w:spacing w:after="198" w:before="0" w:line="360" w:lineRule="auto"/>
-        <w:contextualSpacing w:val="false"/>
-        <w:jc w:val="left"/>
-      </w:pPr>
-      <w:r>
-        <w:rPr>
-          <w:b/>
-          <w:bCs/>
-          <w:i w:val="false"/>
-          <w:iCs w:val="false"/>
-          <w:sz w:val="24"/>
-          <w:szCs w:val="24"/>
-          <w:u w:val="none"/>
-        </w:rPr>
-        <w:t>1.3.2</w:t>
-      </w:r>
-      <w:r>
-        <w:rPr>
-          <w:b/>
-          <w:bCs/>
-          <w:i w:val="false"/>
-          <w:iCs w:val="false"/>
-          <w:sz w:val="24"/>
-          <w:szCs w:val="24"/>
-          <w:u w:val="none"/>
-        </w:rPr>
-        <w:t xml:space="preserve"> Privado</w:t>
-      </w:r>
-    </w:p>
-    <w:p>
-      <w:pPr>
-        <w:pStyle w:val="style22"/>
-        <w:shd w:fill="auto" w:val="clear"/>
-        <w:spacing w:after="198" w:before="0" w:line="360" w:lineRule="auto"/>
-        <w:contextualSpacing w:val="false"/>
-        <w:jc w:val="left"/>
-      </w:pPr>
-      <w:r>
-        <w:rPr>
-          <w:b/>
-          <w:bCs/>
-          <w:i w:val="false"/>
-          <w:iCs w:val="false"/>
-          <w:sz w:val="24"/>
-          <w:szCs w:val="24"/>
-          <w:u w:val="none"/>
-        </w:rPr>
-        <w:t xml:space="preserve">   </w:t>
-      </w:r>
-      <w:r>
-        <w:rPr>
-          <w:b w:val="false"/>
-          <w:bCs w:val="false"/>
-          <w:i w:val="false"/>
-          <w:iCs w:val="false"/>
-          <w:sz w:val="24"/>
-          <w:szCs w:val="24"/>
-          <w:u w:val="none"/>
-        </w:rPr>
-        <w:t>Ele torna o acesso restrito apenas à métodos ou propriedades. Apenas à classe que o contém pode acessá-lo. Quando instanciado um objeto que possui algum de seus métodos ou propriedades privados, apenas ele, de maneira interna, consegue os utilizar. Sua representação no UML é o símbolo “-”.</w:t>
-      </w:r>
-    </w:p>
-    <w:p>
-      <w:pPr>
-        <w:pStyle w:val="style22"/>
-        <w:shd w:fill="auto" w:val="clear"/>
-        <w:spacing w:after="198" w:before="0" w:line="360" w:lineRule="auto"/>
-        <w:contextualSpacing w:val="false"/>
-        <w:jc w:val="left"/>
-      </w:pPr>
-      <w:r>
-        <w:rPr/>
-      </w:r>
-    </w:p>
-    <w:p>
-      <w:pPr>
-        <w:pStyle w:val="style22"/>
-        <w:shd w:fill="auto" w:val="clear"/>
-        <w:spacing w:after="198" w:before="0" w:line="360" w:lineRule="auto"/>
-        <w:contextualSpacing w:val="false"/>
-        <w:jc w:val="left"/>
-      </w:pPr>
-      <w:r>
-        <w:rPr>
-          <w:b/>
-          <w:bCs/>
-          <w:i w:val="false"/>
-          <w:iCs w:val="false"/>
-          <w:sz w:val="24"/>
-          <w:szCs w:val="24"/>
-          <w:u w:val="none"/>
-        </w:rPr>
-        <w:t>1.3.3</w:t>
-      </w:r>
-      <w:r>
-        <w:rPr>
-          <w:b/>
-          <w:bCs/>
-          <w:i w:val="false"/>
-          <w:iCs w:val="false"/>
-          <w:sz w:val="24"/>
-          <w:szCs w:val="24"/>
-          <w:u w:val="none"/>
-        </w:rPr>
-        <w:t xml:space="preserve"> Protegido</w:t>
-      </w:r>
-    </w:p>
-    <w:p>
-      <w:pPr>
-        <w:pStyle w:val="style22"/>
-        <w:shd w:fill="auto" w:val="clear"/>
+        <w:shd w:fill="FFFFFF" w:val="clear"/>
         <w:spacing w:after="198" w:before="0" w:line="360" w:lineRule="auto"/>
         <w:contextualSpacing w:val="false"/>
         <w:jc w:val="left"/>
@@ -1248,7 +1049,7 @@
     <w:p>
       <w:pPr>
         <w:pStyle w:val="style22"/>
-        <w:shd w:fill="auto" w:val="clear"/>
+        <w:shd w:fill="FFFFFF" w:val="clear"/>
         <w:spacing w:after="198" w:before="0" w:line="360" w:lineRule="auto"/>
         <w:contextualSpacing w:val="false"/>
         <w:jc w:val="left"/>
@@ -1260,7 +1061,7 @@
     <w:p>
       <w:pPr>
         <w:pStyle w:val="style22"/>
-        <w:shd w:fill="auto" w:val="clear"/>
+        <w:shd w:fill="FFFFFF" w:val="clear"/>
         <w:spacing w:after="198" w:before="0" w:line="360" w:lineRule="auto"/>
         <w:contextualSpacing w:val="false"/>
       </w:pPr>
@@ -1274,25 +1075,13 @@
           <w:szCs w:val="24"/>
           <w:u w:val="none"/>
         </w:rPr>
-        <w:t>1.3.4</w:t>
-      </w:r>
-      <w:r>
-        <w:rPr>
-          <w:b/>
-          <w:bCs/>
-          <w:i w:val="false"/>
-          <w:iCs w:val="false"/>
-          <w:sz w:val="24"/>
-          <w:szCs w:val="24"/>
-          <w:u w:val="none"/>
-        </w:rPr>
-        <w:t xml:space="preserve"> Estático</w:t>
+        <w:t>1.3.4 Estático</w:t>
       </w:r>
     </w:p>
     <w:p>
       <w:pPr>
         <w:pStyle w:val="style22"/>
-        <w:shd w:fill="auto" w:val="clear"/>
+        <w:shd w:fill="FFFFFF" w:val="clear"/>
         <w:spacing w:after="198" w:before="0" w:line="360" w:lineRule="auto"/>
         <w:contextualSpacing w:val="false"/>
       </w:pPr>
@@ -1420,7 +1209,7 @@
     <w:p>
       <w:pPr>
         <w:pStyle w:val="style22"/>
-        <w:shd w:fill="auto" w:val="clear"/>
+        <w:shd w:fill="FFFFFF" w:val="clear"/>
         <w:spacing w:after="198" w:before="0" w:line="360" w:lineRule="auto"/>
         <w:contextualSpacing w:val="false"/>
       </w:pPr>
@@ -1431,7 +1220,7 @@
     <w:p>
       <w:pPr>
         <w:pStyle w:val="style22"/>
-        <w:shd w:fill="auto" w:val="clear"/>
+        <w:shd w:fill="FFFFFF" w:val="clear"/>
         <w:spacing w:after="198" w:before="0" w:line="360" w:lineRule="auto"/>
         <w:contextualSpacing w:val="false"/>
       </w:pPr>
@@ -1445,111 +1234,86 @@
           <w:szCs w:val="24"/>
           <w:u w:val="none"/>
         </w:rPr>
-        <w:t>1.3.5</w:t>
-      </w:r>
-      <w:r>
-        <w:rPr>
-          <w:b/>
-          <w:bCs/>
+        <w:t>1.3.5 Abstrato</w:t>
+      </w:r>
+    </w:p>
+    <w:p>
+      <w:pPr>
+        <w:pStyle w:val="style22"/>
+        <w:shd w:fill="FFFFFF" w:val="clear"/>
+        <w:spacing w:after="198" w:before="0" w:line="360" w:lineRule="auto"/>
+        <w:contextualSpacing w:val="false"/>
+      </w:pPr>
+      <w:r>
+        <w:rPr>
+          <w:b w:val="false"/>
+          <w:bCs w:val="false"/>
           <w:i w:val="false"/>
           <w:iCs w:val="false"/>
           <w:sz w:val="24"/>
           <w:szCs w:val="24"/>
           <w:u w:val="none"/>
         </w:rPr>
-        <w:t xml:space="preserve"> Abstrato</w:t>
+        <w:t xml:space="preserve">    </w:t>
+      </w:r>
+      <w:r>
+        <w:rPr>
+          <w:b w:val="false"/>
+          <w:bCs w:val="false"/>
+          <w:i w:val="false"/>
+          <w:iCs w:val="false"/>
+          <w:sz w:val="24"/>
+          <w:szCs w:val="24"/>
+          <w:u w:val="none"/>
+        </w:rPr>
+        <w:t xml:space="preserve">Esse modificador é utilizado em conjunto com o público e pode ser apenas utilizado em métodos ou classes. Quando utilizado em métodos </w:t>
+      </w:r>
+      <w:r>
+        <w:rPr>
+          <w:i w:val="false"/>
+          <w:iCs w:val="false"/>
+          <w:sz w:val="24"/>
+          <w:szCs w:val="24"/>
+          <w:u w:val="none"/>
+        </w:rPr>
+        <w:t>deverão ser desenvolvidos/implementados nas subclasses. Quando a classe que contiver métodos abstratos for herdada, os referidos métodos deverão ser implementados, caso contrário, a classe que estabelece a relação de herança deverá ser declarada como abstrata. Uma vez utilizado em um método, a classe também desverá ser assinada como abstrata e consequentemente não podendo ser instanciadas. Métodos e classes abstratas são escritos em itálico no UML.</w:t>
       </w:r>
     </w:p>
     <w:p>
       <w:pPr>
         <w:pStyle w:val="style22"/>
-        <w:shd w:fill="auto" w:val="clear"/>
-        <w:spacing w:after="198" w:before="0" w:line="360" w:lineRule="auto"/>
-        <w:contextualSpacing w:val="false"/>
-      </w:pPr>
-      <w:r>
-        <w:rPr>
-          <w:b w:val="false"/>
-          <w:bCs w:val="false"/>
+        <w:shd w:fill="FFFFFF" w:val="clear"/>
+        <w:spacing w:after="198" w:before="0" w:line="360" w:lineRule="auto"/>
+        <w:contextualSpacing w:val="false"/>
+      </w:pPr>
+      <w:r>
+        <w:rPr/>
+      </w:r>
+    </w:p>
+    <w:p>
+      <w:pPr>
+        <w:pStyle w:val="style22"/>
+        <w:shd w:fill="FFFFFF" w:val="clear"/>
+        <w:spacing w:after="198" w:before="0" w:line="360" w:lineRule="auto"/>
+        <w:contextualSpacing w:val="false"/>
+      </w:pPr>
+      <w:r>
+        <w:rPr>
+          <w:b/>
+          <w:bCs/>
           <w:i w:val="false"/>
           <w:iCs w:val="false"/>
           <w:sz w:val="24"/>
           <w:szCs w:val="24"/>
           <w:u w:val="none"/>
         </w:rPr>
-        <w:t xml:space="preserve">    </w:t>
-      </w:r>
-      <w:r>
-        <w:rPr>
-          <w:b w:val="false"/>
-          <w:bCs w:val="false"/>
-          <w:i w:val="false"/>
-          <w:iCs w:val="false"/>
-          <w:sz w:val="24"/>
-          <w:szCs w:val="24"/>
-          <w:u w:val="none"/>
-        </w:rPr>
-        <w:t xml:space="preserve">Esse modificador é utilizado em conjunto com o público e pode ser apenas utilizado em métodos ou classes. Quando utilizado em métodos </w:t>
-      </w:r>
-      <w:r>
-        <w:rPr>
-          <w:i w:val="false"/>
-          <w:iCs w:val="false"/>
-          <w:sz w:val="24"/>
-          <w:szCs w:val="24"/>
-          <w:u w:val="none"/>
-        </w:rPr>
-        <w:t>deverão ser desenvolvidos/implementados nas subclasses. Quando a classe que contiver métodos abstratos for herdada, os referidos métodos deverão ser implementados, caso contrário, a classe que estabelece a relação de herança deverá ser declarada como abstrata. Uma vez utilizado em um método, a classe também desverá ser assinada como abstrata e consequentemente não podendo ser instanciadas. Métodos e classes abstratas são escritos em itálico no UML.</w:t>
-      </w:r>
-    </w:p>
-    <w:p>
-      <w:pPr>
-        <w:pStyle w:val="style22"/>
-        <w:shd w:fill="auto" w:val="clear"/>
-        <w:spacing w:after="198" w:before="0" w:line="360" w:lineRule="auto"/>
-        <w:contextualSpacing w:val="false"/>
-      </w:pPr>
-      <w:r>
-        <w:rPr>
-          <w:b/>
-          <w:bCs/>
-          <w:i w:val="false"/>
-          <w:iCs w:val="false"/>
-          <w:sz w:val="24"/>
-          <w:szCs w:val="24"/>
-          <w:u w:val="none"/>
-        </w:rPr>
-        <w:t>1.4</w:t>
-      </w:r>
-      <w:r>
-        <w:rPr>
-          <w:b/>
-          <w:bCs/>
-          <w:i w:val="false"/>
-          <w:iCs w:val="false"/>
-          <w:sz w:val="24"/>
-          <w:szCs w:val="24"/>
-          <w:u w:val="none"/>
-        </w:rPr>
-        <w:t xml:space="preserve"> P</w:t>
-      </w:r>
-      <w:r>
-        <w:rPr>
-          <w:b/>
-          <w:bCs/>
-          <w:i w:val="false"/>
-          <w:iCs w:val="false"/>
-          <w:sz w:val="24"/>
-          <w:szCs w:val="24"/>
-          <w:u w:val="none"/>
-        </w:rPr>
-        <w:t>rincipais Características</w:t>
-      </w:r>
-    </w:p>
-    <w:p>
-      <w:pPr>
-        <w:pStyle w:val="style0"/>
-        <w:shd w:fill="auto" w:val="clear"/>
+        <w:t>1.4 Principais Características</w:t>
+      </w:r>
+    </w:p>
+    <w:p>
+      <w:pPr>
+        <w:pStyle w:val="style0"/>
+        <w:shd w:fill="FFFFFF" w:val="clear"/>
         <w:spacing w:after="198" w:before="0" w:line="360" w:lineRule="auto"/>
         <w:contextualSpacing w:val="false"/>
         <w:jc w:val="left"/>
@@ -1570,61 +1334,39 @@
     <w:p>
       <w:pPr>
         <w:pStyle w:val="style0"/>
-        <w:shd w:fill="auto" w:val="clear"/>
-        <w:spacing w:after="198" w:before="0" w:line="360" w:lineRule="auto"/>
-        <w:contextualSpacing w:val="false"/>
-        <w:jc w:val="left"/>
-      </w:pPr>
-      <w:r>
-        <w:rPr/>
-      </w:r>
-    </w:p>
-    <w:p>
-      <w:pPr>
-        <w:pStyle w:val="style0"/>
-        <w:shd w:fill="auto" w:val="clear"/>
-        <w:spacing w:after="198" w:before="0" w:line="360" w:lineRule="auto"/>
-        <w:contextualSpacing w:val="false"/>
-        <w:jc w:val="left"/>
-      </w:pPr>
-      <w:r>
-        <w:rPr>
-          <w:b/>
-          <w:bCs/>
-          <w:i w:val="false"/>
-          <w:iCs w:val="false"/>
-          <w:sz w:val="24"/>
-          <w:szCs w:val="24"/>
-        </w:rPr>
-        <w:t>1.</w:t>
-      </w:r>
-      <w:r>
-        <w:rPr>
-          <w:b/>
-          <w:bCs/>
-          <w:i w:val="false"/>
-          <w:iCs w:val="false"/>
-          <w:sz w:val="24"/>
-          <w:szCs w:val="24"/>
-        </w:rPr>
-        <w:t>4.1</w:t>
-      </w:r>
-      <w:r>
-        <w:rPr>
-          <w:b/>
-          <w:bCs/>
-          <w:i w:val="false"/>
-          <w:iCs w:val="false"/>
-          <w:sz w:val="24"/>
-          <w:szCs w:val="24"/>
-        </w:rPr>
-        <w:t xml:space="preserve"> Encapsulamento</w:t>
-      </w:r>
-    </w:p>
-    <w:p>
-      <w:pPr>
-        <w:pStyle w:val="style0"/>
-        <w:shd w:fill="auto" w:val="clear"/>
+        <w:shd w:fill="FFFFFF" w:val="clear"/>
+        <w:spacing w:after="198" w:before="0" w:line="360" w:lineRule="auto"/>
+        <w:contextualSpacing w:val="false"/>
+        <w:jc w:val="left"/>
+      </w:pPr>
+      <w:r>
+        <w:rPr/>
+      </w:r>
+    </w:p>
+    <w:p>
+      <w:pPr>
+        <w:pStyle w:val="style0"/>
+        <w:shd w:fill="FFFFFF" w:val="clear"/>
+        <w:spacing w:after="198" w:before="0" w:line="360" w:lineRule="auto"/>
+        <w:contextualSpacing w:val="false"/>
+        <w:jc w:val="left"/>
+      </w:pPr>
+      <w:r>
+        <w:rPr>
+          <w:b/>
+          <w:bCs/>
+          <w:i w:val="false"/>
+          <w:iCs w:val="false"/>
+          <w:sz w:val="24"/>
+          <w:szCs w:val="24"/>
+        </w:rPr>
+        <w:t>1.4.1 Encapsulamento</w:t>
+      </w:r>
+    </w:p>
+    <w:p>
+      <w:pPr>
+        <w:pStyle w:val="style0"/>
+        <w:shd w:fill="FFFFFF" w:val="clear"/>
         <w:spacing w:after="198" w:before="0" w:line="360" w:lineRule="auto"/>
         <w:contextualSpacing w:val="false"/>
         <w:jc w:val="left"/>
@@ -1655,7 +1397,7 @@
     <w:p>
       <w:pPr>
         <w:pStyle w:val="style0"/>
-        <w:shd w:fill="auto" w:val="clear"/>
+        <w:shd w:fill="FFFFFF" w:val="clear"/>
         <w:spacing w:after="198" w:before="0" w:line="360" w:lineRule="auto"/>
         <w:contextualSpacing w:val="false"/>
         <w:jc w:val="left"/>
@@ -1669,7 +1411,7 @@
               <wp:posOffset>2131695</wp:posOffset>
             </wp:positionH>
             <wp:positionV relativeFrom="line">
-              <wp:posOffset>38100</wp:posOffset>
+              <wp:posOffset>-38100</wp:posOffset>
             </wp:positionV>
             <wp:extent cx="1467485" cy="1775460"/>
             <wp:effectExtent b="0" l="0" r="0" t="0"/>
@@ -1720,7 +1462,7 @@
     <w:p>
       <w:pPr>
         <w:pStyle w:val="style0"/>
-        <w:shd w:fill="auto" w:val="clear"/>
+        <w:shd w:fill="FFFFFF" w:val="clear"/>
         <w:spacing w:after="198" w:before="0" w:line="360" w:lineRule="auto"/>
         <w:contextualSpacing w:val="false"/>
         <w:jc w:val="center"/>
@@ -1740,7 +1482,7 @@
     <w:p>
       <w:pPr>
         <w:pStyle w:val="style0"/>
-        <w:shd w:fill="auto" w:val="clear"/>
+        <w:shd w:fill="FFFFFF" w:val="clear"/>
         <w:spacing w:after="198" w:before="0" w:line="360" w:lineRule="auto"/>
         <w:contextualSpacing w:val="false"/>
         <w:jc w:val="center"/>
@@ -1760,50 +1502,39 @@
     <w:p>
       <w:pPr>
         <w:pStyle w:val="style0"/>
-        <w:shd w:fill="auto" w:val="clear"/>
-        <w:spacing w:after="198" w:before="0" w:line="360" w:lineRule="auto"/>
-        <w:contextualSpacing w:val="false"/>
-        <w:jc w:val="left"/>
-      </w:pPr>
-      <w:r>
-        <w:rPr/>
-      </w:r>
-    </w:p>
-    <w:p>
-      <w:pPr>
-        <w:pStyle w:val="style0"/>
-        <w:shd w:fill="auto" w:val="clear"/>
-        <w:spacing w:after="198" w:before="0" w:line="360" w:lineRule="auto"/>
-        <w:contextualSpacing w:val="false"/>
-        <w:jc w:val="left"/>
-      </w:pPr>
-      <w:r>
-        <w:rPr>
-          <w:b/>
-          <w:bCs/>
-          <w:i w:val="false"/>
-          <w:iCs w:val="false"/>
-          <w:sz w:val="24"/>
-          <w:szCs w:val="24"/>
-        </w:rPr>
-        <w:t>1.4.</w:t>
-      </w:r>
-      <w:r>
-        <w:rPr>
-          <w:b/>
-          <w:bCs/>
-          <w:i w:val="false"/>
-          <w:iCs w:val="false"/>
-          <w:sz w:val="24"/>
-          <w:szCs w:val="24"/>
-        </w:rPr>
-        <w:t>2 Herança</w:t>
-      </w:r>
-    </w:p>
-    <w:p>
-      <w:pPr>
-        <w:pStyle w:val="style0"/>
-        <w:shd w:fill="auto" w:val="clear"/>
+        <w:shd w:fill="FFFFFF" w:val="clear"/>
+        <w:spacing w:after="198" w:before="0" w:line="360" w:lineRule="auto"/>
+        <w:contextualSpacing w:val="false"/>
+        <w:jc w:val="left"/>
+      </w:pPr>
+      <w:r>
+        <w:rPr/>
+      </w:r>
+    </w:p>
+    <w:p>
+      <w:pPr>
+        <w:pStyle w:val="style0"/>
+        <w:shd w:fill="FFFFFF" w:val="clear"/>
+        <w:spacing w:after="198" w:before="0" w:line="360" w:lineRule="auto"/>
+        <w:contextualSpacing w:val="false"/>
+        <w:jc w:val="left"/>
+      </w:pPr>
+      <w:r>
+        <w:rPr>
+          <w:b/>
+          <w:bCs/>
+          <w:i w:val="false"/>
+          <w:iCs w:val="false"/>
+          <w:sz w:val="24"/>
+          <w:szCs w:val="24"/>
+        </w:rPr>
+        <w:t>1.4.2 Herança</w:t>
+      </w:r>
+    </w:p>
+    <w:p>
+      <w:pPr>
+        <w:pStyle w:val="style0"/>
+        <w:shd w:fill="FFFFFF" w:val="clear"/>
         <w:spacing w:after="198" w:before="0" w:line="360" w:lineRule="auto"/>
         <w:contextualSpacing w:val="false"/>
         <w:jc w:val="left"/>
@@ -1826,24 +1557,48 @@
         </w:rPr>
         <w:t>O conceito é igual ao do mundo real, onde um ser vivo herda características de seu descendente e possui as próprias. A herança lhe permite abstrair características comuns e centralizá - las em uma superclasse, para que subclasses possam usá – las. Uma superclasse nada mais é que uma classe que centraliza métodos e propriedades comuns a mais de uma classe, e a subclasse é a classe que herda de uma superclasse e assim possui características próprias mais as da superclasse. Um bom exemplo é a</w:t>
         <w:tab/>
-        <w:t xml:space="preserve">relação Pessoa – Aluno, onde um Aluno antes de mais nada é uma pessoa, gerando assim uma relação de herança. Abaixo temos um </w:t>
-      </w:r>
-      <w:r>
-        <w:rPr>
-          <w:b w:val="false"/>
-          <w:bCs w:val="false"/>
-        </w:rPr>
-        <w:t>e</w:t>
+        <w:t>relação Pessoa – Aluno, onde um Aluno antes de mais nada é uma pessoa, gerando assim uma relação de herança. Abaixo temos um exemplo dessa relação:</w:t>
+      </w:r>
+    </w:p>
+    <w:p>
+      <w:pPr>
+        <w:pStyle w:val="style0"/>
+        <w:shd w:fill="FFFFFF" w:val="clear"/>
+        <w:spacing w:after="198" w:before="0" w:line="360" w:lineRule="auto"/>
+        <w:contextualSpacing w:val="false"/>
+        <w:jc w:val="center"/>
+      </w:pPr>
+      <w:r>
+        <w:rPr>
+          <w:b w:val="false"/>
+          <w:bCs w:val="false"/>
+          <w:i/>
+          <w:iCs/>
+          <w:sz w:val="20"/>
+          <w:szCs w:val="20"/>
+        </w:rPr>
+        <w:t>F</w:t>
+      </w:r>
+      <w:r>
+        <w:rPr>
+          <w:b w:val="false"/>
+          <w:bCs w:val="false"/>
+          <w:i/>
+          <w:iCs/>
+          <w:sz w:val="20"/>
+          <w:szCs w:val="20"/>
+        </w:rPr>
+        <w:t>i</w:t>
         <w:drawing>
           <wp:anchor allowOverlap="1" behindDoc="0" distB="0" distL="0" distR="0" distT="0" layoutInCell="1" locked="0" relativeHeight="1" simplePos="0">
             <wp:simplePos x="0" y="0"/>
             <wp:positionH relativeFrom="character">
-              <wp:posOffset>0</wp:posOffset>
+              <wp:posOffset>-5080</wp:posOffset>
             </wp:positionH>
             <wp:positionV relativeFrom="line">
-              <wp:posOffset>2579370</wp:posOffset>
+              <wp:posOffset>-165735</wp:posOffset>
             </wp:positionV>
-            <wp:extent cx="5480050" cy="2236470"/>
+            <wp:extent cx="5629910" cy="2236470"/>
             <wp:effectExtent b="0" l="0" r="0" t="0"/>
             <wp:wrapTopAndBottom/>
             <wp:docPr descr="" id="1" name="Picture"/>
@@ -1869,7 +1624,7 @@
                   <pic:spPr bwMode="auto">
                     <a:xfrm>
                       <a:off x="0" y="0"/>
-                      <a:ext cx="5480050" cy="2236470"/>
+                      <a:ext cx="5629910" cy="2236470"/>
                     </a:xfrm>
                     <a:prstGeom prst="rect">
                       <a:avLst/>
@@ -1892,34 +1647,18 @@
         <w:rPr>
           <w:b w:val="false"/>
           <w:bCs w:val="false"/>
-        </w:rPr>
-        <w:t>xemplo dessa relação:</w:t>
-      </w:r>
-    </w:p>
-    <w:p>
-      <w:pPr>
-        <w:pStyle w:val="style0"/>
-        <w:shd w:fill="auto" w:val="clear"/>
-        <w:spacing w:after="198" w:before="0" w:line="360" w:lineRule="auto"/>
-        <w:contextualSpacing w:val="false"/>
-        <w:jc w:val="center"/>
-      </w:pPr>
-      <w:r>
-        <w:rPr>
-          <w:b w:val="false"/>
-          <w:bCs w:val="false"/>
           <w:i/>
           <w:iCs/>
           <w:sz w:val="20"/>
           <w:szCs w:val="20"/>
         </w:rPr>
-        <w:t>Figura 02: representação de uma classe herança entre classe pelo diagrama de classes do UML.</w:t>
-      </w:r>
-    </w:p>
-    <w:p>
-      <w:pPr>
-        <w:pStyle w:val="style0"/>
-        <w:shd w:fill="auto" w:val="clear"/>
+        <w:t>gura 02: representação de uma classe herança entre classe pelo diagrama de classes do UML.</w:t>
+      </w:r>
+    </w:p>
+    <w:p>
+      <w:pPr>
+        <w:pStyle w:val="style0"/>
+        <w:shd w:fill="FFFFFF" w:val="clear"/>
         <w:spacing w:after="198" w:before="0" w:line="360" w:lineRule="auto"/>
         <w:contextualSpacing w:val="false"/>
         <w:jc w:val="center"/>
@@ -1939,7 +1678,7 @@
     <w:p>
       <w:pPr>
         <w:pStyle w:val="style0"/>
-        <w:shd w:fill="auto" w:val="clear"/>
+        <w:shd w:fill="FFFFFF" w:val="clear"/>
         <w:spacing w:after="198" w:before="0" w:line="360" w:lineRule="auto"/>
         <w:contextualSpacing w:val="false"/>
         <w:jc w:val="left"/>
@@ -1959,32 +1698,21 @@
     <w:p>
       <w:pPr>
         <w:pStyle w:val="style0"/>
-        <w:shd w:fill="auto" w:val="clear"/>
-        <w:spacing w:after="198" w:before="0" w:line="360" w:lineRule="auto"/>
-        <w:contextualSpacing w:val="false"/>
-        <w:jc w:val="left"/>
-      </w:pPr>
-      <w:r>
-        <w:rPr>
-          <w:b/>
-          <w:bCs/>
-          <w:i w:val="false"/>
-          <w:iCs w:val="false"/>
-          <w:sz w:val="24"/>
-          <w:szCs w:val="24"/>
-        </w:rPr>
-        <w:t>1.4.</w:t>
-      </w:r>
-      <w:r>
-        <w:rPr>
-          <w:b/>
-          <w:bCs/>
-          <w:i w:val="false"/>
-          <w:iCs w:val="false"/>
-          <w:sz w:val="24"/>
-          <w:szCs w:val="24"/>
-        </w:rPr>
-        <w:t>3</w:t>
+        <w:shd w:fill="FFFFFF" w:val="clear"/>
+        <w:spacing w:after="198" w:before="0" w:line="360" w:lineRule="auto"/>
+        <w:contextualSpacing w:val="false"/>
+        <w:jc w:val="left"/>
+      </w:pPr>
+      <w:r>
+        <w:rPr>
+          <w:b/>
+          <w:bCs/>
+          <w:i w:val="false"/>
+          <w:iCs w:val="false"/>
+          <w:sz w:val="24"/>
+          <w:szCs w:val="24"/>
+        </w:rPr>
+        <w:t>1.4.3</w:t>
       </w:r>
       <w:r>
         <w:rPr>
@@ -1997,7 +1725,7 @@
     <w:p>
       <w:pPr>
         <w:pStyle w:val="style0"/>
-        <w:shd w:fill="auto" w:val="clear"/>
+        <w:shd w:fill="FFFFFF" w:val="clear"/>
         <w:spacing w:after="198" w:before="0" w:line="360" w:lineRule="auto"/>
         <w:contextualSpacing w:val="false"/>
         <w:jc w:val="left"/>
@@ -2020,7 +1748,7 @@
     <w:p>
       <w:pPr>
         <w:pStyle w:val="style0"/>
-        <w:shd w:fill="auto" w:val="clear"/>
+        <w:shd w:fill="FFFFFF" w:val="clear"/>
         <w:spacing w:after="198" w:before="0" w:line="360" w:lineRule="auto"/>
         <w:contextualSpacing w:val="false"/>
         <w:jc w:val="left"/>
@@ -2052,7 +1780,7 @@
     <w:p>
       <w:pPr>
         <w:pStyle w:val="style0"/>
-        <w:shd w:fill="auto" w:val="clear"/>
+        <w:shd w:fill="FFFFFF" w:val="clear"/>
         <w:spacing w:after="198" w:before="0" w:line="360" w:lineRule="auto"/>
         <w:contextualSpacing w:val="false"/>
         <w:jc w:val="left"/>
@@ -2066,19 +1794,19 @@
     <w:p>
       <w:pPr>
         <w:pStyle w:val="style0"/>
-        <w:shd w:fill="auto" w:val="clear"/>
-        <w:spacing w:after="198" w:before="0" w:line="360" w:lineRule="auto"/>
-        <w:contextualSpacing w:val="false"/>
-        <w:jc w:val="left"/>
-      </w:pPr>
-      <w:r>
-        <w:rPr/>
-      </w:r>
-    </w:p>
-    <w:p>
-      <w:pPr>
-        <w:pStyle w:val="style0"/>
-        <w:shd w:fill="auto" w:val="clear"/>
+        <w:shd w:fill="FFFFFF" w:val="clear"/>
+        <w:spacing w:after="198" w:before="0" w:line="360" w:lineRule="auto"/>
+        <w:contextualSpacing w:val="false"/>
+        <w:jc w:val="left"/>
+      </w:pPr>
+      <w:r>
+        <w:rPr/>
+      </w:r>
+    </w:p>
+    <w:p>
+      <w:pPr>
+        <w:pStyle w:val="style0"/>
+        <w:shd w:fill="FFFFFF" w:val="clear"/>
         <w:spacing w:after="198" w:before="0" w:line="360" w:lineRule="auto"/>
         <w:contextualSpacing w:val="false"/>
         <w:jc w:val="left"/>
@@ -2091,23 +1819,13 @@
           <w:iCs w:val="false"/>
           <w:u w:val="none"/>
         </w:rPr>
-        <w:t>1.4.3.</w:t>
-      </w:r>
-      <w:r>
-        <w:rPr>
-          <w:b/>
-          <w:bCs/>
-          <w:i w:val="false"/>
-          <w:iCs w:val="false"/>
-          <w:u w:val="none"/>
-        </w:rPr>
-        <w:t>1 Upcasting</w:t>
-      </w:r>
-    </w:p>
-    <w:p>
-      <w:pPr>
-        <w:pStyle w:val="style0"/>
-        <w:shd w:fill="auto" w:val="clear"/>
+        <w:t>1.4.3.1 Upcasting</w:t>
+      </w:r>
+    </w:p>
+    <w:p>
+      <w:pPr>
+        <w:pStyle w:val="style0"/>
+        <w:shd w:fill="FFFFFF" w:val="clear"/>
         <w:spacing w:after="198" w:before="0" w:line="360" w:lineRule="auto"/>
         <w:contextualSpacing w:val="false"/>
         <w:jc w:val="left"/>
@@ -2140,7 +1858,7 @@
     <w:tbl>
       <w:tblPr>
         <w:jc w:val="left"/>
-        <w:tblInd w:type="dxa" w:w="9"/>
+        <w:tblInd w:type="dxa" w:w="-99"/>
         <w:tblBorders>
           <w:top w:color="CFE7F5" w:space="0" w:sz="2" w:val="single"/>
           <w:left w:color="CFE7F5" w:space="0" w:sz="2" w:val="single"/>
@@ -2175,7 +1893,7 @@
           <w:p>
             <w:pPr>
               <w:pStyle w:val="style0"/>
-              <w:shd w:fill="auto" w:val="clear"/>
+              <w:shd w:fill="CFE7F5" w:val="clear"/>
               <w:spacing w:after="198" w:before="0" w:line="360" w:lineRule="auto"/>
               <w:contextualSpacing w:val="false"/>
               <w:jc w:val="left"/>
@@ -2201,7 +1919,7 @@
           <w:p>
             <w:pPr>
               <w:pStyle w:val="style0"/>
-              <w:shd w:fill="auto" w:val="clear"/>
+              <w:shd w:fill="CFE7F5" w:val="clear"/>
               <w:spacing w:after="198" w:before="0" w:line="360" w:lineRule="auto"/>
               <w:contextualSpacing w:val="false"/>
               <w:jc w:val="left"/>
@@ -2223,7 +1941,7 @@
           <w:p>
             <w:pPr>
               <w:pStyle w:val="style0"/>
-              <w:shd w:fill="auto" w:val="clear"/>
+              <w:shd w:fill="CFE7F5" w:val="clear"/>
               <w:spacing w:after="198" w:before="0" w:line="360" w:lineRule="auto"/>
               <w:contextualSpacing w:val="false"/>
               <w:jc w:val="left"/>
@@ -2267,7 +1985,7 @@
           <w:p>
             <w:pPr>
               <w:pStyle w:val="style0"/>
-              <w:shd w:fill="auto" w:val="clear"/>
+              <w:shd w:fill="CFE7F5" w:val="clear"/>
               <w:spacing w:after="198" w:before="0" w:line="360" w:lineRule="auto"/>
               <w:contextualSpacing w:val="false"/>
               <w:jc w:val="left"/>
@@ -2309,14 +2027,14 @@
           <w:p>
             <w:pPr>
               <w:pStyle w:val="style0"/>
-              <w:shd w:fill="auto" w:val="clear"/>
+              <w:shd w:fill="CFE7F5" w:val="clear"/>
               <w:spacing w:after="198" w:before="0" w:line="360" w:lineRule="auto"/>
               <w:contextualSpacing w:val="false"/>
               <w:jc w:val="left"/>
             </w:pPr>
             <w:r>
               <w:rPr/>
-              <w:t xml:space="preserve">        </w:t>
+              <w:t xml:space="preserve">       </w:t>
             </w:r>
           </w:p>
         </w:tc>
@@ -2325,7 +2043,20 @@
     <w:p>
       <w:pPr>
         <w:pStyle w:val="style0"/>
-        <w:shd w:fill="auto" w:val="clear"/>
+        <w:shd w:fill="FFFFFF" w:val="clear"/>
+        <w:spacing w:after="198" w:before="0" w:line="360" w:lineRule="auto"/>
+        <w:contextualSpacing w:val="false"/>
+        <w:jc w:val="left"/>
+      </w:pPr>
+      <w:r>
+        <w:rPr/>
+        <w:tab/>
+      </w:r>
+    </w:p>
+    <w:p>
+      <w:pPr>
+        <w:pStyle w:val="style0"/>
+        <w:shd w:fill="FFFFFF" w:val="clear"/>
         <w:spacing w:after="198" w:before="0" w:line="360" w:lineRule="auto"/>
         <w:contextualSpacing w:val="false"/>
         <w:jc w:val="left"/>
@@ -2556,7 +2287,7 @@
     <w:p>
       <w:pPr>
         <w:pStyle w:val="style0"/>
-        <w:shd w:fill="auto" w:val="clear"/>
+        <w:shd w:fill="FFFFFF" w:val="clear"/>
         <w:spacing w:after="198" w:before="0" w:line="360" w:lineRule="auto"/>
         <w:contextualSpacing w:val="false"/>
         <w:jc w:val="left"/>
@@ -2568,7 +2299,7 @@
     <w:p>
       <w:pPr>
         <w:pStyle w:val="style22"/>
-        <w:shd w:fill="auto" w:val="clear"/>
+        <w:shd w:fill="FFFFFF" w:val="clear"/>
         <w:spacing w:after="198" w:before="0" w:line="360" w:lineRule="auto"/>
         <w:ind w:hanging="0" w:left="0" w:right="0"/>
         <w:contextualSpacing w:val="false"/>
@@ -2579,31 +2310,23 @@
           <w:bCs/>
           <w:color w:val="000000"/>
         </w:rPr>
-        <w:t>1.4.3</w:t>
-      </w:r>
-      <w:r>
-        <w:rPr>
-          <w:b/>
-          <w:bCs/>
+        <w:t>1.4.3.2</w:t>
+      </w:r>
+      <w:r>
+        <w:rPr>
+          <w:b/>
+          <w:bCs/>
+          <w:i w:val="false"/>
+          <w:iCs w:val="false"/>
           <w:color w:val="000000"/>
         </w:rPr>
-        <w:t>.2</w:t>
-      </w:r>
-      <w:r>
-        <w:rPr>
-          <w:b/>
-          <w:bCs/>
-          <w:i w:val="false"/>
-          <w:iCs w:val="false"/>
-          <w:color w:val="000000"/>
-        </w:rPr>
         <w:t xml:space="preserve"> Downcasting</w:t>
       </w:r>
     </w:p>
     <w:p>
       <w:pPr>
         <w:pStyle w:val="style22"/>
-        <w:shd w:fill="auto" w:val="clear"/>
+        <w:shd w:fill="FFFFFF" w:val="clear"/>
         <w:spacing w:after="198" w:before="0" w:line="360" w:lineRule="auto"/>
         <w:ind w:hanging="0" w:left="0" w:right="0"/>
         <w:contextualSpacing w:val="false"/>
@@ -2638,7 +2361,7 @@
     <w:tbl>
       <w:tblPr>
         <w:jc w:val="left"/>
-        <w:tblInd w:type="dxa" w:w="24"/>
+        <w:tblInd w:type="dxa" w:w="-84"/>
         <w:tblBorders>
           <w:top w:color="CFE7F5" w:space="0" w:sz="2" w:val="single"/>
           <w:left w:color="CFE7F5" w:space="0" w:sz="2" w:val="single"/>
@@ -2674,7 +2397,7 @@
           <w:p>
             <w:pPr>
               <w:pStyle w:val="style0"/>
-              <w:shd w:fill="auto" w:val="clear"/>
+              <w:shd w:fill="CFE7F5" w:val="clear"/>
               <w:spacing w:after="198" w:before="0" w:line="360" w:lineRule="auto"/>
               <w:contextualSpacing w:val="false"/>
               <w:jc w:val="left"/>
@@ -2700,7 +2423,7 @@
           <w:p>
             <w:pPr>
               <w:pStyle w:val="style0"/>
-              <w:shd w:fill="auto" w:val="clear"/>
+              <w:shd w:fill="CFE7F5" w:val="clear"/>
               <w:spacing w:after="198" w:before="0" w:line="360" w:lineRule="auto"/>
               <w:contextualSpacing w:val="false"/>
               <w:jc w:val="left"/>
@@ -2725,7 +2448,7 @@
     <w:p>
       <w:pPr>
         <w:pStyle w:val="style0"/>
-        <w:shd w:fill="auto" w:val="clear"/>
+        <w:shd w:fill="FFFFFF" w:val="clear"/>
         <w:spacing w:after="198" w:before="0" w:line="360" w:lineRule="auto"/>
         <w:contextualSpacing w:val="false"/>
         <w:jc w:val="left"/>
@@ -2739,7 +2462,7 @@
     <w:p>
       <w:pPr>
         <w:pStyle w:val="style0"/>
-        <w:shd w:fill="auto" w:val="clear"/>
+        <w:shd w:fill="FFFFFF" w:val="clear"/>
         <w:spacing w:after="198" w:before="0" w:line="360" w:lineRule="auto"/>
         <w:contextualSpacing w:val="false"/>
         <w:jc w:val="left"/>
@@ -2751,7 +2474,7 @@
     <w:p>
       <w:pPr>
         <w:pStyle w:val="style22"/>
-        <w:shd w:fill="auto" w:val="clear"/>
+        <w:shd w:fill="FFFFFF" w:val="clear"/>
         <w:spacing w:after="198" w:before="0" w:line="360" w:lineRule="auto"/>
         <w:contextualSpacing w:val="false"/>
       </w:pPr>
@@ -2765,37 +2488,13 @@
           <w:szCs w:val="24"/>
           <w:u w:val="none"/>
         </w:rPr>
-        <w:t>1.5</w:t>
-      </w:r>
-      <w:r>
-        <w:rPr>
-          <w:b/>
-          <w:bCs/>
-          <w:i w:val="false"/>
-          <w:iCs w:val="false"/>
-          <w:sz w:val="24"/>
-          <w:szCs w:val="24"/>
-          <w:u w:val="none"/>
-        </w:rPr>
-        <w:t xml:space="preserve"> C</w:t>
-      </w:r>
-      <w:r>
-        <w:rPr>
-          <w:b/>
-          <w:bCs/>
-          <w:i w:val="false"/>
-          <w:iCs w:val="false"/>
-          <w:sz w:val="24"/>
-          <w:szCs w:val="24"/>
-          <w:u w:val="none"/>
-        </w:rPr>
-        <w:t>onclusão</w:t>
-      </w:r>
-    </w:p>
-    <w:p>
-      <w:pPr>
-        <w:pStyle w:val="style0"/>
-        <w:shd w:fill="auto" w:val="clear"/>
+        <w:t>1.5 Conclusão</w:t>
+      </w:r>
+    </w:p>
+    <w:p>
+      <w:pPr>
+        <w:pStyle w:val="style0"/>
+        <w:shd w:fill="FFFFFF" w:val="clear"/>
         <w:spacing w:after="198" w:before="0" w:line="360" w:lineRule="auto"/>
         <w:contextualSpacing w:val="false"/>
         <w:jc w:val="left"/>
@@ -2814,115 +2513,103 @@
     <w:p>
       <w:pPr>
         <w:pStyle w:val="style0"/>
-        <w:shd w:fill="auto" w:val="clear"/>
-        <w:spacing w:after="198" w:before="0" w:line="360" w:lineRule="auto"/>
-        <w:contextualSpacing w:val="false"/>
-        <w:jc w:val="left"/>
-      </w:pPr>
-      <w:r>
-        <w:rPr/>
-      </w:r>
-    </w:p>
-    <w:p>
-      <w:pPr>
-        <w:pStyle w:val="style0"/>
-        <w:shd w:fill="auto" w:val="clear"/>
-        <w:spacing w:after="198" w:before="0" w:line="360" w:lineRule="auto"/>
-        <w:contextualSpacing w:val="false"/>
-        <w:jc w:val="left"/>
-      </w:pPr>
-      <w:r>
-        <w:rPr/>
-      </w:r>
-    </w:p>
-    <w:p>
-      <w:pPr>
-        <w:pStyle w:val="style0"/>
-        <w:shd w:fill="auto" w:val="clear"/>
-        <w:spacing w:after="198" w:before="0" w:line="360" w:lineRule="auto"/>
-        <w:contextualSpacing w:val="false"/>
-        <w:jc w:val="left"/>
-      </w:pPr>
-      <w:r>
-        <w:rPr/>
-      </w:r>
-    </w:p>
-    <w:p>
-      <w:pPr>
-        <w:pStyle w:val="style0"/>
-        <w:shd w:fill="auto" w:val="clear"/>
-        <w:spacing w:after="198" w:before="0" w:line="360" w:lineRule="auto"/>
-        <w:contextualSpacing w:val="false"/>
-        <w:jc w:val="left"/>
-      </w:pPr>
-      <w:r>
-        <w:rPr/>
-      </w:r>
-    </w:p>
-    <w:p>
-      <w:pPr>
-        <w:pStyle w:val="style0"/>
-        <w:shd w:fill="auto" w:val="clear"/>
-        <w:spacing w:after="198" w:before="0" w:line="360" w:lineRule="auto"/>
-        <w:contextualSpacing w:val="false"/>
-        <w:jc w:val="left"/>
-      </w:pPr>
-      <w:r>
-        <w:rPr/>
-      </w:r>
-    </w:p>
-    <w:p>
-      <w:pPr>
-        <w:pStyle w:val="style0"/>
-        <w:shd w:fill="auto" w:val="clear"/>
-        <w:spacing w:after="198" w:before="0" w:line="360" w:lineRule="auto"/>
-        <w:contextualSpacing w:val="false"/>
-        <w:jc w:val="left"/>
-      </w:pPr>
-      <w:r>
-        <w:rPr/>
-      </w:r>
-    </w:p>
-    <w:p>
-      <w:pPr>
-        <w:pStyle w:val="style0"/>
-        <w:shd w:fill="auto" w:val="clear"/>
-        <w:spacing w:after="198" w:before="0" w:line="360" w:lineRule="auto"/>
-        <w:contextualSpacing w:val="false"/>
-        <w:jc w:val="left"/>
-      </w:pPr>
-      <w:r>
-        <w:rPr/>
-      </w:r>
-    </w:p>
-    <w:p>
-      <w:pPr>
-        <w:pStyle w:val="style0"/>
-        <w:shd w:fill="auto" w:val="clear"/>
-        <w:spacing w:after="198" w:before="0" w:line="360" w:lineRule="auto"/>
-        <w:contextualSpacing w:val="false"/>
-        <w:jc w:val="left"/>
-      </w:pPr>
-      <w:r>
-        <w:rPr/>
-      </w:r>
-    </w:p>
-    <w:p>
-      <w:pPr>
-        <w:pStyle w:val="style0"/>
-        <w:shd w:fill="auto" w:val="clear"/>
-        <w:spacing w:after="198" w:before="0" w:line="360" w:lineRule="auto"/>
-        <w:contextualSpacing w:val="false"/>
-        <w:jc w:val="left"/>
-      </w:pPr>
-      <w:r>
-        <w:rPr/>
-      </w:r>
-    </w:p>
-    <w:p>
-      <w:pPr>
-        <w:pStyle w:val="style0"/>
-        <w:shd w:fill="auto" w:val="clear"/>
+        <w:shd w:fill="FFFFFF" w:val="clear"/>
+        <w:spacing w:after="198" w:before="0" w:line="360" w:lineRule="auto"/>
+        <w:contextualSpacing w:val="false"/>
+        <w:jc w:val="left"/>
+      </w:pPr>
+      <w:r>
+        <w:rPr/>
+      </w:r>
+    </w:p>
+    <w:p>
+      <w:pPr>
+        <w:pStyle w:val="style0"/>
+        <w:shd w:fill="FFFFFF" w:val="clear"/>
+        <w:spacing w:after="198" w:before="0" w:line="360" w:lineRule="auto"/>
+        <w:contextualSpacing w:val="false"/>
+        <w:jc w:val="left"/>
+      </w:pPr>
+      <w:r>
+        <w:rPr/>
+      </w:r>
+    </w:p>
+    <w:p>
+      <w:pPr>
+        <w:pStyle w:val="style0"/>
+        <w:shd w:fill="FFFFFF" w:val="clear"/>
+        <w:spacing w:after="198" w:before="0" w:line="360" w:lineRule="auto"/>
+        <w:contextualSpacing w:val="false"/>
+        <w:jc w:val="left"/>
+      </w:pPr>
+      <w:r>
+        <w:rPr/>
+      </w:r>
+    </w:p>
+    <w:p>
+      <w:pPr>
+        <w:pStyle w:val="style0"/>
+        <w:shd w:fill="FFFFFF" w:val="clear"/>
+        <w:spacing w:after="198" w:before="0" w:line="360" w:lineRule="auto"/>
+        <w:contextualSpacing w:val="false"/>
+        <w:jc w:val="left"/>
+      </w:pPr>
+      <w:r>
+        <w:rPr/>
+      </w:r>
+    </w:p>
+    <w:p>
+      <w:pPr>
+        <w:pStyle w:val="style0"/>
+        <w:shd w:fill="FFFFFF" w:val="clear"/>
+        <w:spacing w:after="198" w:before="0" w:line="360" w:lineRule="auto"/>
+        <w:contextualSpacing w:val="false"/>
+        <w:jc w:val="left"/>
+      </w:pPr>
+      <w:r>
+        <w:rPr/>
+      </w:r>
+    </w:p>
+    <w:p>
+      <w:pPr>
+        <w:pStyle w:val="style0"/>
+        <w:shd w:fill="FFFFFF" w:val="clear"/>
+        <w:spacing w:after="198" w:before="0" w:line="360" w:lineRule="auto"/>
+        <w:contextualSpacing w:val="false"/>
+        <w:jc w:val="left"/>
+      </w:pPr>
+      <w:r>
+        <w:rPr/>
+      </w:r>
+    </w:p>
+    <w:p>
+      <w:pPr>
+        <w:pStyle w:val="style0"/>
+        <w:shd w:fill="FFFFFF" w:val="clear"/>
+        <w:spacing w:after="198" w:before="0" w:line="360" w:lineRule="auto"/>
+        <w:contextualSpacing w:val="false"/>
+        <w:jc w:val="left"/>
+      </w:pPr>
+      <w:r>
+        <w:rPr/>
+      </w:r>
+    </w:p>
+    <w:p>
+      <w:pPr>
+        <w:pStyle w:val="style0"/>
+        <w:shd w:fill="FFFFFF" w:val="clear"/>
+        <w:spacing w:after="198" w:before="0" w:line="360" w:lineRule="auto"/>
+        <w:contextualSpacing w:val="false"/>
+        <w:jc w:val="left"/>
+      </w:pPr>
+      <w:r>
+        <w:rPr/>
+      </w:r>
+    </w:p>
+    <w:p>
+      <w:pPr>
+        <w:pStyle w:val="style0"/>
+        <w:shd w:fill="FFFFFF" w:val="clear"/>
         <w:spacing w:after="198" w:before="0" w:line="360" w:lineRule="auto"/>
         <w:contextualSpacing w:val="false"/>
         <w:jc w:val="left"/>
@@ -2940,10 +2627,10 @@
           <w:pgNumType w:fmt="decimal"/>
           <w:formProt w:val="false"/>
           <w:textDirection w:val="lrTb"/>
-          <w:docGrid w:charSpace="4096" w:linePitch="360" w:type="default"/>
+          <w:docGrid w:charSpace="8192" w:linePitch="360" w:type="default"/>
         </w:sectPr>
         <w:pStyle w:val="style0"/>
-        <w:shd w:fill="auto" w:val="clear"/>
+        <w:shd w:fill="FFFFFF" w:val="clear"/>
         <w:spacing w:after="198" w:before="0" w:line="360" w:lineRule="auto"/>
         <w:contextualSpacing w:val="false"/>
         <w:jc w:val="left"/>
@@ -2963,14 +2650,7 @@
           <w:b/>
           <w:bCs/>
         </w:rPr>
-        <w:t>2</w:t>
-      </w:r>
-      <w:r>
-        <w:rPr>
-          <w:b/>
-          <w:bCs/>
-        </w:rPr>
-        <w:t>. LINGUAGEM DE PROGRAMAÇÃO JAVA</w:t>
+        <w:t>2. LINGUAGEM DE PROGRAMAÇÃO JAVA</w:t>
       </w:r>
     </w:p>
     <w:p>
@@ -3006,7 +2686,21 @@
           <w:bCs w:val="false"/>
         </w:rPr>
         <w:tab/>
-        <w:t>Os microprocessadores têm um impacto profundo em dispositivos eletrônicos inteligentes de consumo popular. Reconhecendo isso, a Sun Microsystems, em 1991, financiou um projeto de pesquisa corporativa interna que resultou em uma linguagem baseada no C++ que seu criador, James Gosling, chamou de Oak em homanagem a um árvore de carvalho vista por uma janela na Sun. Descobriu-se mais tarde que já havia uma linguagem de computador com esse nome. Quando uma equipe da Sun visitou uma cafeteria local, o nome Java (cidade de origem de um tipo de café importado) foi sugerido e o nome pegou.</w:t>
+        <w:t xml:space="preserve">Os microprocessadores têm um impacto profundo em dispositivos eletrônicos inteligentes de consumo popular. Reconhecendo isso, a Sun Microsystems, em 1991, financiou um projeto de pesquisa corporativa interna que resultou em uma linguagem baseada no C++ que seu criador, James Gosling, chamou de Oak em </w:t>
+      </w:r>
+      <w:r>
+        <w:rPr>
+          <w:b w:val="false"/>
+          <w:bCs w:val="false"/>
+        </w:rPr>
+        <w:t>homenagem</w:t>
+      </w:r>
+      <w:r>
+        <w:rPr>
+          <w:b w:val="false"/>
+          <w:bCs w:val="false"/>
+        </w:rPr>
+        <w:t xml:space="preserve"> a um árvore de carvalho vista por uma janela na Sun. Descobriu-se mais tarde que já havia uma linguagem de computador com esse nome. Quando uma equipe da Sun visitou uma cafeteria local, o nome Java (cidade de origem de um tipo de café importado) foi sugerido e o nome pegou.</w:t>
       </w:r>
     </w:p>
     <w:p>
@@ -3197,7 +2891,7 @@
     <w:p>
       <w:pPr>
         <w:pStyle w:val="style0"/>
-        <w:shd w:fill="auto" w:val="clear"/>
+        <w:shd w:fill="FFFFFF" w:val="clear"/>
         <w:spacing w:after="198" w:before="0" w:line="360" w:lineRule="auto"/>
         <w:contextualSpacing w:val="false"/>
       </w:pPr>
@@ -3209,7 +2903,7 @@
     <w:p>
       <w:pPr>
         <w:pStyle w:val="style0"/>
-        <w:shd w:fill="auto" w:val="clear"/>
+        <w:shd w:fill="FFFFFF" w:val="clear"/>
         <w:spacing w:after="198" w:before="0" w:line="360" w:lineRule="auto"/>
         <w:contextualSpacing w:val="false"/>
       </w:pPr>
@@ -3221,7 +2915,7 @@
     <w:p>
       <w:pPr>
         <w:pStyle w:val="style0"/>
-        <w:shd w:fill="auto" w:val="clear"/>
+        <w:shd w:fill="FFFFFF" w:val="clear"/>
         <w:spacing w:after="198" w:before="0" w:line="360" w:lineRule="auto"/>
         <w:contextualSpacing w:val="false"/>
       </w:pPr>
@@ -3233,7 +2927,7 @@
     <w:p>
       <w:pPr>
         <w:pStyle w:val="style0"/>
-        <w:shd w:fill="auto" w:val="clear"/>
+        <w:shd w:fill="FFFFFF" w:val="clear"/>
         <w:spacing w:after="198" w:before="0" w:line="360" w:lineRule="auto"/>
         <w:contextualSpacing w:val="false"/>
       </w:pPr>
@@ -3245,7 +2939,7 @@
     <w:p>
       <w:pPr>
         <w:pStyle w:val="style0"/>
-        <w:shd w:fill="auto" w:val="clear"/>
+        <w:shd w:fill="FFFFFF" w:val="clear"/>
         <w:spacing w:after="198" w:before="0" w:line="360" w:lineRule="auto"/>
         <w:contextualSpacing w:val="false"/>
       </w:pPr>
@@ -3257,7 +2951,7 @@
     <w:p>
       <w:pPr>
         <w:pStyle w:val="style0"/>
-        <w:shd w:fill="auto" w:val="clear"/>
+        <w:shd w:fill="FFFFFF" w:val="clear"/>
         <w:spacing w:after="198" w:before="0" w:line="360" w:lineRule="auto"/>
         <w:contextualSpacing w:val="false"/>
       </w:pPr>
@@ -3501,7 +3195,7 @@
     <w:p>
       <w:pPr>
         <w:pStyle w:val="style0"/>
-        <w:shd w:fill="auto" w:val="clear"/>
+        <w:shd w:fill="FFFFFF" w:val="clear"/>
         <w:spacing w:after="198" w:before="0" w:line="360" w:lineRule="auto"/>
         <w:contextualSpacing w:val="false"/>
         <w:jc w:val="left"/>
@@ -3537,19 +3231,19 @@
     <w:p>
       <w:pPr>
         <w:pStyle w:val="style0"/>
-        <w:shd w:fill="auto" w:val="clear"/>
-        <w:spacing w:after="198" w:before="0" w:line="360" w:lineRule="auto"/>
-        <w:contextualSpacing w:val="false"/>
-        <w:jc w:val="left"/>
-      </w:pPr>
-      <w:r>
-        <w:rPr/>
-      </w:r>
-    </w:p>
-    <w:p>
-      <w:pPr>
-        <w:pStyle w:val="style0"/>
-        <w:shd w:fill="auto" w:val="clear"/>
+        <w:shd w:fill="FFFFFF" w:val="clear"/>
+        <w:spacing w:after="198" w:before="0" w:line="360" w:lineRule="auto"/>
+        <w:contextualSpacing w:val="false"/>
+        <w:jc w:val="left"/>
+      </w:pPr>
+      <w:r>
+        <w:rPr/>
+      </w:r>
+    </w:p>
+    <w:p>
+      <w:pPr>
+        <w:pStyle w:val="style0"/>
+        <w:shd w:fill="FFFFFF" w:val="clear"/>
         <w:spacing w:after="198" w:before="0" w:line="360" w:lineRule="auto"/>
         <w:contextualSpacing w:val="false"/>
       </w:pPr>
@@ -3561,7 +3255,7 @@
     <w:p>
       <w:pPr>
         <w:pStyle w:val="style0"/>
-        <w:shd w:fill="auto" w:val="clear"/>
+        <w:shd w:fill="FFFFFF" w:val="clear"/>
         <w:spacing w:after="198" w:before="0" w:line="360" w:lineRule="auto"/>
         <w:contextualSpacing w:val="false"/>
       </w:pPr>
@@ -3573,7 +3267,7 @@
     <w:p>
       <w:pPr>
         <w:pStyle w:val="style0"/>
-        <w:shd w:fill="auto" w:val="clear"/>
+        <w:shd w:fill="FFFFFF" w:val="clear"/>
         <w:spacing w:after="198" w:before="0"/>
         <w:contextualSpacing w:val="false"/>
       </w:pPr>
@@ -3588,7 +3282,7 @@
       <w:pgNumType w:fmt="decimal"/>
       <w:formProt w:val="false"/>
       <w:textDirection w:val="lrTb"/>
-      <w:docGrid w:charSpace="4096" w:linePitch="360" w:type="default"/>
+      <w:docGrid w:charSpace="8192" w:linePitch="360" w:type="default"/>
     </w:sectPr>
   </w:body>
 </w:document>
@@ -3608,7 +3302,7 @@
     </w:pPr>
     <w:rPr>
       <w:rFonts w:ascii="Calibri" w:cs="Calibri" w:eastAsia="DejaVu Sans" w:hAnsi="Calibri"/>
-      <w:color w:val="auto"/>
+      <w:color w:val="00000A"/>
       <w:sz w:val="22"/>
       <w:szCs w:val="22"/>
       <w:lang w:bidi="ar-SA" w:eastAsia="en-US" w:val="pt-BR"/>

</xml_diff>

<commit_message>
Ajusts on layout and json parser.
</commit_message>
<xml_diff>
--- a/monografia/Estrutura do TCC.docx
+++ b/monografia/Estrutura do TCC.docx
@@ -4,7 +4,7 @@
   <w:body>
     <w:p>
       <w:pPr>
-        <w:pStyle w:val="style0"/>
+        <w:pStyle w:val="style22"/>
         <w:shd w:fill="FFFFFF" w:val="clear"/>
         <w:spacing w:after="198" w:before="0"/>
         <w:contextualSpacing w:val="false"/>
@@ -21,7 +21,7 @@
     </w:p>
     <w:p>
       <w:pPr>
-        <w:pStyle w:val="style0"/>
+        <w:pStyle w:val="style22"/>
         <w:shd w:fill="FFFFFF" w:val="clear"/>
         <w:spacing w:after="198" w:before="0" w:line="100" w:lineRule="atLeast"/>
         <w:contextualSpacing w:val="false"/>
@@ -33,7 +33,7 @@
     </w:p>
     <w:p>
       <w:pPr>
-        <w:pStyle w:val="style0"/>
+        <w:pStyle w:val="style22"/>
         <w:shd w:fill="FFFFFF" w:val="clear"/>
         <w:spacing w:after="198" w:before="0" w:line="100" w:lineRule="atLeast"/>
         <w:contextualSpacing w:val="false"/>
@@ -45,7 +45,7 @@
     </w:p>
     <w:p>
       <w:pPr>
-        <w:pStyle w:val="style0"/>
+        <w:pStyle w:val="style22"/>
         <w:shd w:fill="FFFFFF" w:val="clear"/>
         <w:spacing w:after="198" w:before="0" w:line="100" w:lineRule="atLeast"/>
         <w:contextualSpacing w:val="false"/>
@@ -57,7 +57,7 @@
     </w:p>
     <w:p>
       <w:pPr>
-        <w:pStyle w:val="style0"/>
+        <w:pStyle w:val="style22"/>
         <w:shd w:fill="FFFFFF" w:val="clear"/>
         <w:spacing w:after="198" w:before="0" w:line="100" w:lineRule="atLeast"/>
         <w:contextualSpacing w:val="false"/>
@@ -69,7 +69,7 @@
     </w:p>
     <w:p>
       <w:pPr>
-        <w:pStyle w:val="style0"/>
+        <w:pStyle w:val="style22"/>
         <w:shd w:fill="FFFFFF" w:val="clear"/>
         <w:spacing w:after="198" w:before="0" w:line="100" w:lineRule="atLeast"/>
         <w:contextualSpacing w:val="false"/>
@@ -81,7 +81,7 @@
     </w:p>
     <w:p>
       <w:pPr>
-        <w:pStyle w:val="style0"/>
+        <w:pStyle w:val="style22"/>
         <w:shd w:fill="FFFFFF" w:val="clear"/>
         <w:spacing w:after="198" w:before="0" w:line="100" w:lineRule="atLeast"/>
         <w:contextualSpacing w:val="false"/>
@@ -93,7 +93,7 @@
     </w:p>
     <w:p>
       <w:pPr>
-        <w:pStyle w:val="style0"/>
+        <w:pStyle w:val="style22"/>
         <w:shd w:fill="FFFFFF" w:val="clear"/>
         <w:spacing w:after="198" w:before="0" w:line="100" w:lineRule="atLeast"/>
         <w:contextualSpacing w:val="false"/>
@@ -105,7 +105,7 @@
     </w:p>
     <w:p>
       <w:pPr>
-        <w:pStyle w:val="style0"/>
+        <w:pStyle w:val="style22"/>
         <w:shd w:fill="FFFFFF" w:val="clear"/>
         <w:spacing w:after="198" w:before="0" w:line="100" w:lineRule="atLeast"/>
         <w:contextualSpacing w:val="false"/>
@@ -117,7 +117,7 @@
     </w:p>
     <w:p>
       <w:pPr>
-        <w:pStyle w:val="style0"/>
+        <w:pStyle w:val="style22"/>
         <w:shd w:fill="FFFFFF" w:val="clear"/>
         <w:spacing w:after="198" w:before="0" w:line="100" w:lineRule="atLeast"/>
         <w:contextualSpacing w:val="false"/>
@@ -129,7 +129,7 @@
     </w:p>
     <w:p>
       <w:pPr>
-        <w:pStyle w:val="style0"/>
+        <w:pStyle w:val="style22"/>
         <w:shd w:fill="FFFFFF" w:val="clear"/>
         <w:spacing w:after="198" w:before="0" w:line="100" w:lineRule="atLeast"/>
         <w:contextualSpacing w:val="false"/>
@@ -140,7 +140,7 @@
     </w:p>
     <w:p>
       <w:pPr>
-        <w:pStyle w:val="style0"/>
+        <w:pStyle w:val="style22"/>
         <w:shd w:fill="FFFFFF" w:val="clear"/>
         <w:spacing w:after="198" w:before="0" w:line="360" w:lineRule="auto"/>
         <w:contextualSpacing w:val="false"/>
@@ -155,7 +155,7 @@
     </w:p>
     <w:p>
       <w:pPr>
-        <w:pStyle w:val="style0"/>
+        <w:pStyle w:val="style22"/>
         <w:shd w:fill="FFFFFF" w:val="clear"/>
         <w:spacing w:after="198" w:before="0" w:line="100" w:lineRule="atLeast"/>
         <w:contextualSpacing w:val="false"/>
@@ -167,7 +167,19 @@
     </w:p>
     <w:p>
       <w:pPr>
-        <w:pStyle w:val="style0"/>
+        <w:pStyle w:val="style22"/>
+        <w:shd w:fill="FFFFFF" w:val="clear"/>
+        <w:spacing w:after="198" w:before="0" w:line="360" w:lineRule="auto"/>
+        <w:contextualSpacing w:val="false"/>
+      </w:pPr>
+      <w:r>
+        <w:rPr/>
+        <w:t>IOS - IPhone Operating System;</w:t>
+      </w:r>
+    </w:p>
+    <w:p>
+      <w:pPr>
+        <w:pStyle w:val="style22"/>
         <w:shd w:fill="FFFFFF" w:val="clear"/>
         <w:spacing w:after="198" w:before="0" w:line="100" w:lineRule="atLeast"/>
         <w:contextualSpacing w:val="false"/>
@@ -178,7 +190,7 @@
     </w:p>
     <w:p>
       <w:pPr>
-        <w:pStyle w:val="style0"/>
+        <w:pStyle w:val="style22"/>
         <w:shd w:fill="FFFFFF" w:val="clear"/>
         <w:spacing w:after="198" w:before="0" w:line="100" w:lineRule="atLeast"/>
         <w:contextualSpacing w:val="false"/>
@@ -190,7 +202,7 @@
     </w:p>
     <w:p>
       <w:pPr>
-        <w:pStyle w:val="style0"/>
+        <w:pStyle w:val="style22"/>
         <w:shd w:fill="FFFFFF" w:val="clear"/>
         <w:spacing w:after="198" w:before="0" w:line="100" w:lineRule="atLeast"/>
         <w:ind w:hanging="0" w:left="284" w:right="0"/>
@@ -203,7 +215,7 @@
     </w:p>
     <w:p>
       <w:pPr>
-        <w:pStyle w:val="style0"/>
+        <w:pStyle w:val="style22"/>
         <w:shd w:fill="FFFFFF" w:val="clear"/>
         <w:spacing w:after="198" w:before="0" w:line="100" w:lineRule="atLeast"/>
         <w:ind w:hanging="0" w:left="284" w:right="0"/>
@@ -216,7 +228,7 @@
     </w:p>
     <w:p>
       <w:pPr>
-        <w:pStyle w:val="style0"/>
+        <w:pStyle w:val="style22"/>
         <w:shd w:fill="FFFFFF" w:val="clear"/>
         <w:spacing w:after="198" w:before="0" w:line="100" w:lineRule="atLeast"/>
         <w:ind w:hanging="0" w:left="284" w:right="0"/>
@@ -229,7 +241,7 @@
     </w:p>
     <w:p>
       <w:pPr>
-        <w:pStyle w:val="style0"/>
+        <w:pStyle w:val="style22"/>
         <w:shd w:fill="FFFFFF" w:val="clear"/>
         <w:spacing w:after="198" w:before="0" w:line="100" w:lineRule="atLeast"/>
         <w:ind w:hanging="0" w:left="284" w:right="0"/>
@@ -242,7 +254,7 @@
     </w:p>
     <w:p>
       <w:pPr>
-        <w:pStyle w:val="style0"/>
+        <w:pStyle w:val="style22"/>
         <w:shd w:fill="FFFFFF" w:val="clear"/>
         <w:spacing w:after="198" w:before="0" w:line="100" w:lineRule="atLeast"/>
         <w:ind w:hanging="0" w:left="284" w:right="0"/>
@@ -264,7 +276,7 @@
           <w:textDirection w:val="lrTb"/>
           <w:docGrid w:charSpace="16384" w:linePitch="360" w:type="default"/>
         </w:sectPr>
-        <w:pStyle w:val="style0"/>
+        <w:pStyle w:val="style22"/>
         <w:shd w:fill="FFFFFF" w:val="clear"/>
         <w:spacing w:after="198" w:before="0" w:line="360" w:lineRule="auto"/>
         <w:contextualSpacing w:val="false"/>
@@ -276,7 +288,7 @@
     </w:p>
     <w:p>
       <w:pPr>
-        <w:pStyle w:val="style0"/>
+        <w:pStyle w:val="style22"/>
         <w:shd w:fill="FFFFFF" w:val="clear"/>
         <w:spacing w:after="198" w:before="0" w:line="360" w:lineRule="auto"/>
         <w:contextualSpacing w:val="false"/>
@@ -294,7 +306,7 @@
     </w:p>
     <w:p>
       <w:pPr>
-        <w:pStyle w:val="style0"/>
+        <w:pStyle w:val="style22"/>
         <w:shd w:fill="FFFFFF" w:val="clear"/>
         <w:spacing w:after="198" w:before="0" w:line="360" w:lineRule="auto"/>
         <w:contextualSpacing w:val="false"/>
@@ -329,7 +341,7 @@
     </w:p>
     <w:p>
       <w:pPr>
-        <w:pStyle w:val="style0"/>
+        <w:pStyle w:val="style22"/>
         <w:shd w:fill="FFFFFF" w:val="clear"/>
         <w:spacing w:after="198" w:before="0" w:line="360" w:lineRule="auto"/>
         <w:contextualSpacing w:val="false"/>
@@ -350,7 +362,7 @@
     </w:p>
     <w:p>
       <w:pPr>
-        <w:pStyle w:val="style0"/>
+        <w:pStyle w:val="style22"/>
         <w:shd w:fill="FFFFFF" w:val="clear"/>
         <w:spacing w:after="198" w:before="0" w:line="360" w:lineRule="auto"/>
         <w:contextualSpacing w:val="false"/>
@@ -372,7 +384,7 @@
     </w:p>
     <w:p>
       <w:pPr>
-        <w:pStyle w:val="style0"/>
+        <w:pStyle w:val="style22"/>
         <w:shd w:fill="FFFFFF" w:val="clear"/>
         <w:spacing w:after="198" w:before="0" w:line="360" w:lineRule="auto"/>
         <w:contextualSpacing w:val="false"/>
@@ -391,19 +403,19 @@
     </w:p>
     <w:p>
       <w:pPr>
-        <w:pStyle w:val="style0"/>
-        <w:shd w:fill="FFFFFF" w:val="clear"/>
-        <w:spacing w:after="198" w:before="0" w:line="360" w:lineRule="auto"/>
-        <w:contextualSpacing w:val="false"/>
-        <w:jc w:val="left"/>
-      </w:pPr>
-      <w:r>
-        <w:rPr/>
-      </w:r>
-    </w:p>
-    <w:p>
-      <w:pPr>
-        <w:pStyle w:val="style0"/>
+        <w:pStyle w:val="style22"/>
+        <w:shd w:fill="FFFFFF" w:val="clear"/>
+        <w:spacing w:after="198" w:before="0" w:line="360" w:lineRule="auto"/>
+        <w:contextualSpacing w:val="false"/>
+        <w:jc w:val="left"/>
+      </w:pPr>
+      <w:r>
+        <w:rPr/>
+      </w:r>
+    </w:p>
+    <w:p>
+      <w:pPr>
+        <w:pStyle w:val="style22"/>
         <w:shd w:fill="FFFFFF" w:val="clear"/>
         <w:spacing w:after="198" w:before="0" w:line="360" w:lineRule="auto"/>
         <w:contextualSpacing w:val="false"/>
@@ -423,7 +435,7 @@
     </w:p>
     <w:p>
       <w:pPr>
-        <w:pStyle w:val="style0"/>
+        <w:pStyle w:val="style22"/>
         <w:shd w:fill="FFFFFF" w:val="clear"/>
         <w:spacing w:after="198" w:before="0" w:line="360" w:lineRule="auto"/>
         <w:contextualSpacing w:val="false"/>
@@ -444,7 +456,7 @@
     </w:p>
     <w:p>
       <w:pPr>
-        <w:pStyle w:val="style0"/>
+        <w:pStyle w:val="style22"/>
         <w:shd w:fill="FFFFFF" w:val="clear"/>
         <w:spacing w:after="198" w:before="0" w:line="360" w:lineRule="auto"/>
         <w:contextualSpacing w:val="false"/>
@@ -476,13 +488,21 @@
     <w:tbl>
       <w:tblPr>
         <w:jc w:val="left"/>
-        <w:tblInd w:type="dxa" w:w="-300"/>
+        <w:tblInd w:type="dxa" w:w="-304"/>
         <w:tblBorders>
           <w:top w:color="CFE7F5" w:space="0" w:sz="2" w:val="single"/>
           <w:left w:color="CFE7F5" w:space="0" w:sz="2" w:val="single"/>
           <w:bottom w:color="CFE7F5" w:space="0" w:sz="2" w:val="single"/>
+          <w:insideH w:color="CFE7F5" w:space="0" w:sz="2" w:val="single"/>
           <w:right w:color="CFE7F5" w:space="0" w:sz="2" w:val="single"/>
+          <w:insideV w:color="CFE7F5" w:space="0" w:sz="2" w:val="single"/>
         </w:tblBorders>
+        <w:tblCellMar>
+          <w:top w:type="dxa" w:w="0"/>
+          <w:left w:type="dxa" w:w="102"/>
+          <w:bottom w:type="dxa" w:w="0"/>
+          <w:right w:type="dxa" w:w="108"/>
+        </w:tblCellMar>
       </w:tblPr>
       <w:tblGrid>
         <w:gridCol w:w="8415"/>
@@ -503,15 +523,12 @@
             </w:tcBorders>
             <w:shd w:fill="CFE7F5" w:val="clear"/>
             <w:tcMar>
-              <w:top w:type="dxa" w:w="0"/>
-              <w:left w:type="dxa" w:w="108"/>
-              <w:bottom w:type="dxa" w:w="0"/>
-              <w:right w:type="dxa" w:w="108"/>
+              <w:left w:type="dxa" w:w="102"/>
             </w:tcMar>
           </w:tcPr>
           <w:p>
             <w:pPr>
-              <w:pStyle w:val="style0"/>
+              <w:pStyle w:val="style22"/>
               <w:shd w:fill="CFE7F5" w:val="clear"/>
               <w:spacing w:after="198" w:before="0" w:line="360" w:lineRule="auto"/>
               <w:contextualSpacing w:val="false"/>
@@ -538,7 +555,7 @@
           </w:p>
           <w:p>
             <w:pPr>
-              <w:pStyle w:val="style0"/>
+              <w:pStyle w:val="style22"/>
               <w:shd w:fill="CFE7F5" w:val="clear"/>
               <w:spacing w:after="198" w:before="0" w:line="360" w:lineRule="auto"/>
               <w:contextualSpacing w:val="false"/>
@@ -565,7 +582,7 @@
           </w:p>
           <w:p>
             <w:pPr>
-              <w:pStyle w:val="style0"/>
+              <w:pStyle w:val="style22"/>
               <w:shd w:fill="CFE7F5" w:val="clear"/>
               <w:spacing w:after="198" w:before="0" w:line="360" w:lineRule="auto"/>
               <w:contextualSpacing w:val="false"/>
@@ -604,7 +621,7 @@
           </w:p>
           <w:p>
             <w:pPr>
-              <w:pStyle w:val="style0"/>
+              <w:pStyle w:val="style22"/>
               <w:shd w:fill="CFE7F5" w:val="clear"/>
               <w:spacing w:after="198" w:before="0" w:line="360" w:lineRule="auto"/>
               <w:contextualSpacing w:val="false"/>
@@ -622,19 +639,19 @@
     </w:tbl>
     <w:p>
       <w:pPr>
-        <w:pStyle w:val="style0"/>
-        <w:shd w:fill="FFFFFF" w:val="clear"/>
-        <w:spacing w:after="198" w:before="0" w:line="360" w:lineRule="auto"/>
-        <w:contextualSpacing w:val="false"/>
-        <w:jc w:val="left"/>
-      </w:pPr>
-      <w:r>
-        <w:rPr/>
-      </w:r>
-    </w:p>
-    <w:p>
-      <w:pPr>
-        <w:pStyle w:val="style23"/>
+        <w:pStyle w:val="style22"/>
+        <w:shd w:fill="FFFFFF" w:val="clear"/>
+        <w:spacing w:after="198" w:before="0" w:line="360" w:lineRule="auto"/>
+        <w:contextualSpacing w:val="false"/>
+        <w:jc w:val="left"/>
+      </w:pPr>
+      <w:r>
+        <w:rPr/>
+      </w:r>
+    </w:p>
+    <w:p>
+      <w:pPr>
+        <w:pStyle w:val="style25"/>
         <w:shd w:fill="FFFFFF" w:val="clear"/>
         <w:spacing w:after="198" w:before="0" w:line="360" w:lineRule="auto"/>
         <w:contextualSpacing w:val="false"/>
@@ -654,7 +671,7 @@
     </w:p>
     <w:p>
       <w:pPr>
-        <w:pStyle w:val="style0"/>
+        <w:pStyle w:val="style22"/>
         <w:shd w:fill="FFFFFF" w:val="clear"/>
         <w:spacing w:after="198" w:before="0" w:line="360" w:lineRule="auto"/>
         <w:contextualSpacing w:val="false"/>
@@ -685,7 +702,7 @@
     </w:p>
     <w:p>
       <w:pPr>
-        <w:pStyle w:val="style0"/>
+        <w:pStyle w:val="style22"/>
         <w:shd w:fill="FFFFFF" w:val="clear"/>
         <w:spacing w:after="198" w:before="0" w:line="360" w:lineRule="auto"/>
         <w:contextualSpacing w:val="false"/>
@@ -707,13 +724,21 @@
     <w:tbl>
       <w:tblPr>
         <w:jc w:val="left"/>
-        <w:tblInd w:type="dxa" w:w="753"/>
+        <w:tblInd w:type="dxa" w:w="749"/>
         <w:tblBorders>
           <w:top w:color="CFE7F5" w:space="0" w:sz="2" w:val="single"/>
           <w:left w:color="CFE7F5" w:space="0" w:sz="2" w:val="single"/>
           <w:bottom w:color="CFE7F5" w:space="0" w:sz="2" w:val="single"/>
+          <w:insideH w:color="CFE7F5" w:space="0" w:sz="2" w:val="single"/>
           <w:right w:color="CFE7F5" w:space="0" w:sz="2" w:val="single"/>
+          <w:insideV w:color="CFE7F5" w:space="0" w:sz="2" w:val="single"/>
         </w:tblBorders>
+        <w:tblCellMar>
+          <w:top w:type="dxa" w:w="0"/>
+          <w:left w:type="dxa" w:w="102"/>
+          <w:bottom w:type="dxa" w:w="0"/>
+          <w:right w:type="dxa" w:w="108"/>
+        </w:tblCellMar>
       </w:tblPr>
       <w:tblGrid>
         <w:gridCol w:w="3675"/>
@@ -734,17 +759,13 @@
             </w:tcBorders>
             <w:shd w:fill="CFE7F5" w:val="clear"/>
             <w:tcMar>
-              <w:top w:type="dxa" w:w="0"/>
-              <w:left w:type="dxa" w:w="108"/>
-              <w:bottom w:type="dxa" w:w="0"/>
-              <w:right w:type="dxa" w:w="108"/>
+              <w:left w:type="dxa" w:w="102"/>
             </w:tcMar>
           </w:tcPr>
           <w:p>
             <w:pPr>
-              <w:pStyle w:val="style0"/>
+              <w:pStyle w:val="style22"/>
               <w:shd w:fill="CFE7F5" w:val="clear"/>
-              <w:tabs/>
               <w:spacing w:after="198" w:before="0" w:line="360" w:lineRule="auto"/>
               <w:contextualSpacing w:val="false"/>
               <w:jc w:val="left"/>
@@ -773,7 +794,7 @@
     </w:tbl>
     <w:p>
       <w:pPr>
-        <w:pStyle w:val="style0"/>
+        <w:pStyle w:val="style22"/>
         <w:shd w:fill="FFFFFF" w:val="clear"/>
         <w:spacing w:after="198" w:before="0" w:line="360" w:lineRule="auto"/>
         <w:contextualSpacing w:val="false"/>
@@ -791,7 +812,7 @@
     </w:p>
     <w:p>
       <w:pPr>
-        <w:pStyle w:val="style0"/>
+        <w:pStyle w:val="style22"/>
         <w:shd w:fill="FFFFFF" w:val="clear"/>
         <w:spacing w:after="198" w:before="0" w:line="360" w:lineRule="auto"/>
         <w:contextualSpacing w:val="false"/>
@@ -810,19 +831,19 @@
     </w:p>
     <w:p>
       <w:pPr>
-        <w:pStyle w:val="style0"/>
-        <w:shd w:fill="FFFFFF" w:val="clear"/>
-        <w:spacing w:after="198" w:before="0" w:line="360" w:lineRule="auto"/>
-        <w:contextualSpacing w:val="false"/>
-        <w:jc w:val="left"/>
-      </w:pPr>
-      <w:r>
-        <w:rPr/>
-      </w:r>
-    </w:p>
-    <w:p>
-      <w:pPr>
-        <w:pStyle w:val="style0"/>
+        <w:pStyle w:val="style22"/>
+        <w:shd w:fill="FFFFFF" w:val="clear"/>
+        <w:spacing w:after="198" w:before="0" w:line="360" w:lineRule="auto"/>
+        <w:contextualSpacing w:val="false"/>
+        <w:jc w:val="left"/>
+      </w:pPr>
+      <w:r>
+        <w:rPr/>
+      </w:r>
+    </w:p>
+    <w:p>
+      <w:pPr>
+        <w:pStyle w:val="style22"/>
         <w:shd w:fill="FFFFFF" w:val="clear"/>
         <w:spacing w:after="198" w:before="0" w:line="360" w:lineRule="auto"/>
         <w:contextualSpacing w:val="false"/>
@@ -843,7 +864,7 @@
     </w:p>
     <w:p>
       <w:pPr>
-        <w:pStyle w:val="style23"/>
+        <w:pStyle w:val="style25"/>
         <w:shd w:fill="FFFFFF" w:val="clear"/>
         <w:spacing w:after="198" w:before="0" w:line="360" w:lineRule="auto"/>
         <w:contextualSpacing w:val="false"/>
@@ -876,19 +897,19 @@
     </w:p>
     <w:p>
       <w:pPr>
-        <w:pStyle w:val="style23"/>
-        <w:shd w:fill="FFFFFF" w:val="clear"/>
-        <w:spacing w:after="198" w:before="0" w:line="360" w:lineRule="auto"/>
-        <w:contextualSpacing w:val="false"/>
-        <w:jc w:val="left"/>
-      </w:pPr>
-      <w:r>
-        <w:rPr/>
-      </w:r>
-    </w:p>
-    <w:p>
-      <w:pPr>
-        <w:pStyle w:val="style23"/>
+        <w:pStyle w:val="style25"/>
+        <w:shd w:fill="FFFFFF" w:val="clear"/>
+        <w:spacing w:after="198" w:before="0" w:line="360" w:lineRule="auto"/>
+        <w:contextualSpacing w:val="false"/>
+        <w:jc w:val="left"/>
+      </w:pPr>
+      <w:r>
+        <w:rPr/>
+      </w:r>
+    </w:p>
+    <w:p>
+      <w:pPr>
+        <w:pStyle w:val="style25"/>
         <w:shd w:fill="FFFFFF" w:val="clear"/>
         <w:spacing w:after="198" w:before="0" w:line="360" w:lineRule="auto"/>
         <w:contextualSpacing w:val="false"/>
@@ -909,7 +930,7 @@
     </w:p>
     <w:p>
       <w:pPr>
-        <w:pStyle w:val="style23"/>
+        <w:pStyle w:val="style25"/>
         <w:shd w:fill="FFFFFF" w:val="clear"/>
         <w:spacing w:after="198" w:before="0" w:line="360" w:lineRule="auto"/>
         <w:contextualSpacing w:val="false"/>
@@ -942,19 +963,19 @@
     </w:p>
     <w:p>
       <w:pPr>
-        <w:pStyle w:val="style23"/>
-        <w:shd w:fill="FFFFFF" w:val="clear"/>
-        <w:spacing w:after="198" w:before="0" w:line="360" w:lineRule="auto"/>
-        <w:contextualSpacing w:val="false"/>
-        <w:jc w:val="left"/>
-      </w:pPr>
-      <w:r>
-        <w:rPr/>
-      </w:r>
-    </w:p>
-    <w:p>
-      <w:pPr>
-        <w:pStyle w:val="style23"/>
+        <w:pStyle w:val="style25"/>
+        <w:shd w:fill="FFFFFF" w:val="clear"/>
+        <w:spacing w:after="198" w:before="0" w:line="360" w:lineRule="auto"/>
+        <w:contextualSpacing w:val="false"/>
+        <w:jc w:val="left"/>
+      </w:pPr>
+      <w:r>
+        <w:rPr/>
+      </w:r>
+    </w:p>
+    <w:p>
+      <w:pPr>
+        <w:pStyle w:val="style25"/>
         <w:shd w:fill="FFFFFF" w:val="clear"/>
         <w:spacing w:after="198" w:before="0" w:line="360" w:lineRule="auto"/>
         <w:contextualSpacing w:val="false"/>
@@ -975,7 +996,7 @@
     </w:p>
     <w:p>
       <w:pPr>
-        <w:pStyle w:val="style23"/>
+        <w:pStyle w:val="style25"/>
         <w:shd w:fill="FFFFFF" w:val="clear"/>
         <w:spacing w:after="198" w:before="0" w:line="360" w:lineRule="auto"/>
         <w:contextualSpacing w:val="false"/>
@@ -1008,19 +1029,19 @@
     </w:p>
     <w:p>
       <w:pPr>
-        <w:pStyle w:val="style23"/>
-        <w:shd w:fill="FFFFFF" w:val="clear"/>
-        <w:spacing w:after="198" w:before="0" w:line="360" w:lineRule="auto"/>
-        <w:contextualSpacing w:val="false"/>
-        <w:jc w:val="left"/>
-      </w:pPr>
-      <w:r>
-        <w:rPr/>
-      </w:r>
-    </w:p>
-    <w:p>
-      <w:pPr>
-        <w:pStyle w:val="style23"/>
+        <w:pStyle w:val="style25"/>
+        <w:shd w:fill="FFFFFF" w:val="clear"/>
+        <w:spacing w:after="198" w:before="0" w:line="360" w:lineRule="auto"/>
+        <w:contextualSpacing w:val="false"/>
+        <w:jc w:val="left"/>
+      </w:pPr>
+      <w:r>
+        <w:rPr/>
+      </w:r>
+    </w:p>
+    <w:p>
+      <w:pPr>
+        <w:pStyle w:val="style25"/>
         <w:shd w:fill="FFFFFF" w:val="clear"/>
         <w:spacing w:after="198" w:before="0" w:line="360" w:lineRule="auto"/>
         <w:contextualSpacing w:val="false"/>
@@ -1041,7 +1062,7 @@
     </w:p>
     <w:p>
       <w:pPr>
-        <w:pStyle w:val="style23"/>
+        <w:pStyle w:val="style25"/>
         <w:shd w:fill="FFFFFF" w:val="clear"/>
         <w:spacing w:after="198" w:before="0" w:line="360" w:lineRule="auto"/>
         <w:contextualSpacing w:val="false"/>
@@ -1063,19 +1084,19 @@
     </w:p>
     <w:p>
       <w:pPr>
-        <w:pStyle w:val="style23"/>
-        <w:shd w:fill="FFFFFF" w:val="clear"/>
-        <w:spacing w:after="198" w:before="0" w:line="360" w:lineRule="auto"/>
-        <w:contextualSpacing w:val="false"/>
-        <w:jc w:val="left"/>
-      </w:pPr>
-      <w:r>
-        <w:rPr/>
-      </w:r>
-    </w:p>
-    <w:p>
-      <w:pPr>
-        <w:pStyle w:val="style23"/>
+        <w:pStyle w:val="style25"/>
+        <w:shd w:fill="FFFFFF" w:val="clear"/>
+        <w:spacing w:after="198" w:before="0" w:line="360" w:lineRule="auto"/>
+        <w:contextualSpacing w:val="false"/>
+        <w:jc w:val="left"/>
+      </w:pPr>
+      <w:r>
+        <w:rPr/>
+      </w:r>
+    </w:p>
+    <w:p>
+      <w:pPr>
+        <w:pStyle w:val="style25"/>
         <w:shd w:fill="FFFFFF" w:val="clear"/>
         <w:spacing w:after="198" w:before="0" w:line="360" w:lineRule="auto"/>
         <w:contextualSpacing w:val="false"/>
@@ -1095,7 +1116,7 @@
     </w:p>
     <w:p>
       <w:pPr>
-        <w:pStyle w:val="style23"/>
+        <w:pStyle w:val="style25"/>
         <w:shd w:fill="FFFFFF" w:val="clear"/>
         <w:spacing w:after="198" w:before="0" w:line="360" w:lineRule="auto"/>
         <w:contextualSpacing w:val="false"/>
@@ -1223,18 +1244,18 @@
     </w:p>
     <w:p>
       <w:pPr>
-        <w:pStyle w:val="style23"/>
-        <w:shd w:fill="FFFFFF" w:val="clear"/>
-        <w:spacing w:after="198" w:before="0" w:line="360" w:lineRule="auto"/>
-        <w:contextualSpacing w:val="false"/>
-      </w:pPr>
-      <w:r>
-        <w:rPr/>
-      </w:r>
-    </w:p>
-    <w:p>
-      <w:pPr>
-        <w:pStyle w:val="style23"/>
+        <w:pStyle w:val="style25"/>
+        <w:shd w:fill="FFFFFF" w:val="clear"/>
+        <w:spacing w:after="198" w:before="0" w:line="360" w:lineRule="auto"/>
+        <w:contextualSpacing w:val="false"/>
+      </w:pPr>
+      <w:r>
+        <w:rPr/>
+      </w:r>
+    </w:p>
+    <w:p>
+      <w:pPr>
+        <w:pStyle w:val="style25"/>
         <w:shd w:fill="FFFFFF" w:val="clear"/>
         <w:spacing w:after="198" w:before="0" w:line="360" w:lineRule="auto"/>
         <w:contextualSpacing w:val="false"/>
@@ -1254,7 +1275,7 @@
     </w:p>
     <w:p>
       <w:pPr>
-        <w:pStyle w:val="style23"/>
+        <w:pStyle w:val="style25"/>
         <w:shd w:fill="FFFFFF" w:val="clear"/>
         <w:spacing w:after="198" w:before="0" w:line="360" w:lineRule="auto"/>
         <w:contextualSpacing w:val="false"/>
@@ -1296,18 +1317,18 @@
     </w:p>
     <w:p>
       <w:pPr>
-        <w:pStyle w:val="style23"/>
-        <w:shd w:fill="FFFFFF" w:val="clear"/>
-        <w:spacing w:after="198" w:before="0" w:line="360" w:lineRule="auto"/>
-        <w:contextualSpacing w:val="false"/>
-      </w:pPr>
-      <w:r>
-        <w:rPr/>
-      </w:r>
-    </w:p>
-    <w:p>
-      <w:pPr>
-        <w:pStyle w:val="style23"/>
+        <w:pStyle w:val="style25"/>
+        <w:shd w:fill="FFFFFF" w:val="clear"/>
+        <w:spacing w:after="198" w:before="0" w:line="360" w:lineRule="auto"/>
+        <w:contextualSpacing w:val="false"/>
+      </w:pPr>
+      <w:r>
+        <w:rPr/>
+      </w:r>
+    </w:p>
+    <w:p>
+      <w:pPr>
+        <w:pStyle w:val="style25"/>
         <w:shd w:fill="FFFFFF" w:val="clear"/>
         <w:spacing w:after="198" w:before="0" w:line="360" w:lineRule="auto"/>
         <w:contextualSpacing w:val="false"/>
@@ -1327,7 +1348,7 @@
     </w:p>
     <w:p>
       <w:pPr>
-        <w:pStyle w:val="style0"/>
+        <w:pStyle w:val="style22"/>
         <w:shd w:fill="FFFFFF" w:val="clear"/>
         <w:spacing w:after="198" w:before="0" w:line="360" w:lineRule="auto"/>
         <w:contextualSpacing w:val="false"/>
@@ -1348,19 +1369,19 @@
     </w:p>
     <w:p>
       <w:pPr>
-        <w:pStyle w:val="style0"/>
-        <w:shd w:fill="FFFFFF" w:val="clear"/>
-        <w:spacing w:after="198" w:before="0" w:line="360" w:lineRule="auto"/>
-        <w:contextualSpacing w:val="false"/>
-        <w:jc w:val="left"/>
-      </w:pPr>
-      <w:r>
-        <w:rPr/>
-      </w:r>
-    </w:p>
-    <w:p>
-      <w:pPr>
-        <w:pStyle w:val="style0"/>
+        <w:pStyle w:val="style22"/>
+        <w:shd w:fill="FFFFFF" w:val="clear"/>
+        <w:spacing w:after="198" w:before="0" w:line="360" w:lineRule="auto"/>
+        <w:contextualSpacing w:val="false"/>
+        <w:jc w:val="left"/>
+      </w:pPr>
+      <w:r>
+        <w:rPr/>
+      </w:r>
+    </w:p>
+    <w:p>
+      <w:pPr>
+        <w:pStyle w:val="style22"/>
         <w:shd w:fill="FFFFFF" w:val="clear"/>
         <w:spacing w:after="198" w:before="0" w:line="360" w:lineRule="auto"/>
         <w:contextualSpacing w:val="false"/>
@@ -1380,7 +1401,7 @@
     </w:p>
     <w:p>
       <w:pPr>
-        <w:pStyle w:val="style0"/>
+        <w:pStyle w:val="style22"/>
         <w:shd w:fill="FFFFFF" w:val="clear"/>
         <w:spacing w:after="198" w:before="0" w:line="360" w:lineRule="auto"/>
         <w:contextualSpacing w:val="false"/>
@@ -1411,7 +1432,7 @@
     </w:p>
     <w:p>
       <w:pPr>
-        <w:pStyle w:val="style0"/>
+        <w:pStyle w:val="style22"/>
         <w:shd w:fill="FFFFFF" w:val="clear"/>
         <w:spacing w:after="198" w:before="0" w:line="360" w:lineRule="auto"/>
         <w:contextualSpacing w:val="false"/>
@@ -1420,17 +1441,17 @@
       <w:r>
         <w:rPr/>
         <w:drawing>
-          <wp:anchor allowOverlap="1" behindDoc="0" distB="0" distL="0" distR="0" distT="0" layoutInCell="1" locked="0" relativeHeight="0" simplePos="0">
+          <wp:anchor allowOverlap="1" behindDoc="0" distB="0" distL="0" distR="0" distT="0" layoutInCell="1" locked="0" relativeHeight="1" simplePos="0">
             <wp:simplePos x="0" y="0"/>
-            <wp:positionH relativeFrom="character">
-              <wp:posOffset>2131695</wp:posOffset>
+            <wp:positionH relativeFrom="column">
+              <wp:posOffset>1823720</wp:posOffset>
             </wp:positionH>
-            <wp:positionV relativeFrom="line">
-              <wp:posOffset>-38100</wp:posOffset>
+            <wp:positionV relativeFrom="paragraph">
+              <wp:posOffset>0</wp:posOffset>
             </wp:positionV>
-            <wp:extent cx="1467485" cy="1775460"/>
+            <wp:extent cx="1752600" cy="2070100"/>
             <wp:effectExtent b="0" l="0" r="0" t="0"/>
-            <wp:wrapTopAndBottom/>
+            <wp:wrapSquare wrapText="largest"/>
             <wp:docPr descr="" id="0" name="Picture"/>
             <wp:cNvGraphicFramePr>
               <a:graphicFrameLocks xmlns:a="http://schemas.openxmlformats.org/drawingml/2006/main" noChangeAspect="1"/>
@@ -1454,7 +1475,7 @@
                   <pic:spPr bwMode="auto">
                     <a:xfrm>
                       <a:off x="0" y="0"/>
-                      <a:ext cx="1467485" cy="1775460"/>
+                      <a:ext cx="1752600" cy="2070100"/>
                     </a:xfrm>
                     <a:prstGeom prst="rect">
                       <a:avLst/>
@@ -1476,7 +1497,67 @@
     </w:p>
     <w:p>
       <w:pPr>
-        <w:pStyle w:val="style0"/>
+        <w:pStyle w:val="style22"/>
+        <w:shd w:fill="FFFFFF" w:val="clear"/>
+        <w:spacing w:after="198" w:before="0" w:line="360" w:lineRule="auto"/>
+        <w:contextualSpacing w:val="false"/>
+        <w:jc w:val="center"/>
+      </w:pPr>
+      <w:r>
+        <w:rPr/>
+      </w:r>
+    </w:p>
+    <w:p>
+      <w:pPr>
+        <w:pStyle w:val="style22"/>
+        <w:shd w:fill="FFFFFF" w:val="clear"/>
+        <w:spacing w:after="198" w:before="0" w:line="360" w:lineRule="auto"/>
+        <w:contextualSpacing w:val="false"/>
+        <w:jc w:val="center"/>
+      </w:pPr>
+      <w:r>
+        <w:rPr/>
+      </w:r>
+    </w:p>
+    <w:p>
+      <w:pPr>
+        <w:pStyle w:val="style22"/>
+        <w:shd w:fill="FFFFFF" w:val="clear"/>
+        <w:spacing w:after="198" w:before="0" w:line="360" w:lineRule="auto"/>
+        <w:contextualSpacing w:val="false"/>
+        <w:jc w:val="center"/>
+      </w:pPr>
+      <w:r>
+        <w:rPr/>
+      </w:r>
+    </w:p>
+    <w:p>
+      <w:pPr>
+        <w:pStyle w:val="style22"/>
+        <w:shd w:fill="FFFFFF" w:val="clear"/>
+        <w:spacing w:after="198" w:before="0" w:line="360" w:lineRule="auto"/>
+        <w:contextualSpacing w:val="false"/>
+        <w:jc w:val="center"/>
+      </w:pPr>
+      <w:r>
+        <w:rPr/>
+      </w:r>
+    </w:p>
+    <w:p>
+      <w:pPr>
+        <w:pStyle w:val="style22"/>
+        <w:shd w:fill="FFFFFF" w:val="clear"/>
+        <w:spacing w:after="198" w:before="0" w:line="360" w:lineRule="auto"/>
+        <w:contextualSpacing w:val="false"/>
+        <w:jc w:val="center"/>
+      </w:pPr>
+      <w:r>
+        <w:rPr/>
+      </w:r>
+    </w:p>
+    <w:p>
+      <w:pPr>
+        <w:pStyle w:val="style22"/>
         <w:shd w:fill="FFFFFF" w:val="clear"/>
         <w:spacing w:after="198" w:before="0" w:line="360" w:lineRule="auto"/>
         <w:contextualSpacing w:val="false"/>
@@ -1496,7 +1577,7 @@
     </w:p>
     <w:p>
       <w:pPr>
-        <w:pStyle w:val="style0"/>
+        <w:pStyle w:val="style22"/>
         <w:shd w:fill="FFFFFF" w:val="clear"/>
         <w:spacing w:after="198" w:before="0" w:line="360" w:lineRule="auto"/>
         <w:contextualSpacing w:val="false"/>
@@ -1516,7 +1597,7 @@
     </w:p>
     <w:p>
       <w:pPr>
-        <w:pStyle w:val="style0"/>
+        <w:pStyle w:val="style22"/>
         <w:shd w:fill="FFFFFF" w:val="clear"/>
         <w:spacing w:after="198" w:before="0" w:line="360" w:lineRule="auto"/>
         <w:contextualSpacing w:val="false"/>
@@ -1536,7 +1617,7 @@
     </w:p>
     <w:p>
       <w:pPr>
-        <w:pStyle w:val="style0"/>
+        <w:pStyle w:val="style22"/>
         <w:shd w:fill="FFFFFF" w:val="clear"/>
         <w:spacing w:after="198" w:before="0" w:line="360" w:lineRule="auto"/>
         <w:contextualSpacing w:val="false"/>
@@ -1565,34 +1646,26 @@
     </w:p>
     <w:p>
       <w:pPr>
-        <w:pStyle w:val="style0"/>
-        <w:shd w:fill="FFFFFF" w:val="clear"/>
-        <w:spacing w:after="198" w:before="0" w:line="360" w:lineRule="auto"/>
-        <w:contextualSpacing w:val="false"/>
-        <w:jc w:val="center"/>
-      </w:pPr>
-      <w:r>
-        <w:rPr>
-          <w:b w:val="false"/>
-          <w:bCs w:val="false"/>
-          <w:i/>
-          <w:iCs/>
-          <w:sz w:val="20"/>
-          <w:szCs w:val="20"/>
-        </w:rPr>
-        <w:t>Figura 02: representação de uma classe herança entre classe pelo diagrama de classes do UML.</w:t>
+        <w:pStyle w:val="style22"/>
+        <w:shd w:fill="FFFFFF" w:val="clear"/>
+        <w:spacing w:after="198" w:before="0" w:line="360" w:lineRule="auto"/>
+        <w:contextualSpacing w:val="false"/>
+        <w:jc w:val="left"/>
+      </w:pPr>
+      <w:r>
+        <w:rPr/>
         <w:drawing>
-          <wp:anchor allowOverlap="1" behindDoc="0" distB="0" distL="0" distR="0" distT="0" layoutInCell="1" locked="0" relativeHeight="1" simplePos="0">
+          <wp:anchor allowOverlap="1" behindDoc="0" distB="0" distL="0" distR="0" distT="0" layoutInCell="1" locked="0" relativeHeight="2" simplePos="0">
             <wp:simplePos x="0" y="0"/>
-            <wp:positionH relativeFrom="character">
-              <wp:posOffset>849630</wp:posOffset>
+            <wp:positionH relativeFrom="column">
+              <wp:posOffset>445770</wp:posOffset>
             </wp:positionH>
-            <wp:positionV relativeFrom="line">
-              <wp:posOffset>367665</wp:posOffset>
+            <wp:positionV relativeFrom="paragraph">
+              <wp:posOffset>0</wp:posOffset>
             </wp:positionV>
-            <wp:extent cx="5629910" cy="2236470"/>
+            <wp:extent cx="4508500" cy="2451100"/>
             <wp:effectExtent b="0" l="0" r="0" t="0"/>
-            <wp:wrapTopAndBottom/>
+            <wp:wrapSquare wrapText="largest"/>
             <wp:docPr descr="" id="1" name="Picture"/>
             <wp:cNvGraphicFramePr>
               <a:graphicFrameLocks xmlns:a="http://schemas.openxmlformats.org/drawingml/2006/main" noChangeAspect="1"/>
@@ -1616,7 +1689,7 @@
                   <pic:spPr bwMode="auto">
                     <a:xfrm>
                       <a:off x="0" y="0"/>
-                      <a:ext cx="5629910" cy="2236470"/>
+                      <a:ext cx="4508500" cy="2451100"/>
                     </a:xfrm>
                     <a:prstGeom prst="rect">
                       <a:avLst/>
@@ -1638,7 +1711,7 @@
     </w:p>
     <w:p>
       <w:pPr>
-        <w:pStyle w:val="style0"/>
+        <w:pStyle w:val="style22"/>
         <w:shd w:fill="FFFFFF" w:val="clear"/>
         <w:spacing w:after="198" w:before="0" w:line="360" w:lineRule="auto"/>
         <w:contextualSpacing w:val="false"/>
@@ -1653,32 +1726,52 @@
           <w:sz w:val="20"/>
           <w:szCs w:val="20"/>
         </w:rPr>
-        <w:t>Fonte: Elaborado pelo autor do trabalho de conclusão de curso.</w:t>
-      </w:r>
-    </w:p>
-    <w:p>
-      <w:pPr>
-        <w:pStyle w:val="style0"/>
-        <w:shd w:fill="FFFFFF" w:val="clear"/>
-        <w:spacing w:after="198" w:before="0" w:line="360" w:lineRule="auto"/>
-        <w:contextualSpacing w:val="false"/>
-        <w:jc w:val="left"/>
-      </w:pPr>
-      <w:r>
-        <w:rPr>
-          <w:b/>
-          <w:bCs/>
+        <w:t>Figura 02: representação de uma classe herança entre classe pelo diagrama de classes do UML.</w:t>
+      </w:r>
+    </w:p>
+    <w:p>
+      <w:pPr>
+        <w:pStyle w:val="style22"/>
+        <w:shd w:fill="FFFFFF" w:val="clear"/>
+        <w:spacing w:after="198" w:before="0" w:line="360" w:lineRule="auto"/>
+        <w:contextualSpacing w:val="false"/>
+        <w:jc w:val="center"/>
+      </w:pPr>
+      <w:r>
+        <w:rPr>
+          <w:b w:val="false"/>
+          <w:bCs w:val="false"/>
           <w:i/>
           <w:iCs/>
           <w:sz w:val="20"/>
           <w:szCs w:val="20"/>
         </w:rPr>
+        <w:t>Fonte: Elaborado pelo autor do trabalho de conclusão de curso.</w:t>
+      </w:r>
+    </w:p>
+    <w:p>
+      <w:pPr>
+        <w:pStyle w:val="style22"/>
+        <w:shd w:fill="FFFFFF" w:val="clear"/>
+        <w:spacing w:after="198" w:before="0" w:line="360" w:lineRule="auto"/>
+        <w:contextualSpacing w:val="false"/>
+        <w:jc w:val="left"/>
+      </w:pPr>
+      <w:r>
+        <w:rPr>
+          <w:b/>
+          <w:bCs/>
+          <w:i/>
+          <w:iCs/>
+          <w:sz w:val="20"/>
+          <w:szCs w:val="20"/>
+        </w:rPr>
         <w:tab/>
       </w:r>
     </w:p>
     <w:p>
       <w:pPr>
-        <w:pStyle w:val="style0"/>
+        <w:pStyle w:val="style22"/>
         <w:shd w:fill="FFFFFF" w:val="clear"/>
         <w:spacing w:after="198" w:before="0" w:line="360" w:lineRule="auto"/>
         <w:contextualSpacing w:val="false"/>
@@ -1705,7 +1798,7 @@
     </w:p>
     <w:p>
       <w:pPr>
-        <w:pStyle w:val="style0"/>
+        <w:pStyle w:val="style22"/>
         <w:shd w:fill="FFFFFF" w:val="clear"/>
         <w:spacing w:after="198" w:before="0" w:line="360" w:lineRule="auto"/>
         <w:contextualSpacing w:val="false"/>
@@ -1728,7 +1821,7 @@
     </w:p>
     <w:p>
       <w:pPr>
-        <w:pStyle w:val="style0"/>
+        <w:pStyle w:val="style22"/>
         <w:shd w:fill="FFFFFF" w:val="clear"/>
         <w:spacing w:after="198" w:before="0" w:line="360" w:lineRule="auto"/>
         <w:contextualSpacing w:val="false"/>
@@ -1760,7 +1853,7 @@
     </w:p>
     <w:p>
       <w:pPr>
-        <w:pStyle w:val="style0"/>
+        <w:pStyle w:val="style22"/>
         <w:shd w:fill="FFFFFF" w:val="clear"/>
         <w:spacing w:after="198" w:before="0" w:line="360" w:lineRule="auto"/>
         <w:contextualSpacing w:val="false"/>
@@ -1774,19 +1867,19 @@
     </w:p>
     <w:p>
       <w:pPr>
-        <w:pStyle w:val="style0"/>
-        <w:shd w:fill="FFFFFF" w:val="clear"/>
-        <w:spacing w:after="198" w:before="0" w:line="360" w:lineRule="auto"/>
-        <w:contextualSpacing w:val="false"/>
-        <w:jc w:val="left"/>
-      </w:pPr>
-      <w:r>
-        <w:rPr/>
-      </w:r>
-    </w:p>
-    <w:p>
-      <w:pPr>
-        <w:pStyle w:val="style0"/>
+        <w:pStyle w:val="style22"/>
+        <w:shd w:fill="FFFFFF" w:val="clear"/>
+        <w:spacing w:after="198" w:before="0" w:line="360" w:lineRule="auto"/>
+        <w:contextualSpacing w:val="false"/>
+        <w:jc w:val="left"/>
+      </w:pPr>
+      <w:r>
+        <w:rPr/>
+      </w:r>
+    </w:p>
+    <w:p>
+      <w:pPr>
+        <w:pStyle w:val="style22"/>
         <w:shd w:fill="FFFFFF" w:val="clear"/>
         <w:spacing w:after="198" w:before="0" w:line="360" w:lineRule="auto"/>
         <w:contextualSpacing w:val="false"/>
@@ -1805,7 +1898,7 @@
     </w:p>
     <w:p>
       <w:pPr>
-        <w:pStyle w:val="style0"/>
+        <w:pStyle w:val="style22"/>
         <w:shd w:fill="FFFFFF" w:val="clear"/>
         <w:spacing w:after="198" w:before="0" w:line="360" w:lineRule="auto"/>
         <w:contextualSpacing w:val="false"/>
@@ -1839,13 +1932,21 @@
     <w:tbl>
       <w:tblPr>
         <w:jc w:val="left"/>
-        <w:tblInd w:type="dxa" w:w="-315"/>
+        <w:tblInd w:type="dxa" w:w="-319"/>
         <w:tblBorders>
           <w:top w:color="CFE7F5" w:space="0" w:sz="2" w:val="single"/>
           <w:left w:color="CFE7F5" w:space="0" w:sz="2" w:val="single"/>
           <w:bottom w:color="CFE7F5" w:space="0" w:sz="2" w:val="single"/>
+          <w:insideH w:color="CFE7F5" w:space="0" w:sz="2" w:val="single"/>
           <w:right w:color="CFE7F5" w:space="0" w:sz="2" w:val="single"/>
+          <w:insideV w:color="CFE7F5" w:space="0" w:sz="2" w:val="single"/>
         </w:tblBorders>
+        <w:tblCellMar>
+          <w:top w:type="dxa" w:w="0"/>
+          <w:left w:type="dxa" w:w="102"/>
+          <w:bottom w:type="dxa" w:w="0"/>
+          <w:right w:type="dxa" w:w="108"/>
+        </w:tblCellMar>
       </w:tblPr>
       <w:tblGrid>
         <w:gridCol w:w="8370"/>
@@ -1865,15 +1966,12 @@
             </w:tcBorders>
             <w:shd w:fill="CFE7F5" w:val="clear"/>
             <w:tcMar>
-              <w:top w:type="dxa" w:w="0"/>
-              <w:left w:type="dxa" w:w="108"/>
-              <w:bottom w:type="dxa" w:w="0"/>
-              <w:right w:type="dxa" w:w="108"/>
+              <w:left w:type="dxa" w:w="102"/>
             </w:tcMar>
           </w:tcPr>
           <w:p>
             <w:pPr>
-              <w:pStyle w:val="style0"/>
+              <w:pStyle w:val="style22"/>
               <w:shd w:fill="CFE7F5" w:val="clear"/>
               <w:spacing w:after="198" w:before="0" w:line="360" w:lineRule="auto"/>
               <w:contextualSpacing w:val="false"/>
@@ -1899,7 +1997,7 @@
           </w:p>
           <w:p>
             <w:pPr>
-              <w:pStyle w:val="style0"/>
+              <w:pStyle w:val="style22"/>
               <w:shd w:fill="CFE7F5" w:val="clear"/>
               <w:spacing w:after="198" w:before="0" w:line="360" w:lineRule="auto"/>
               <w:contextualSpacing w:val="false"/>
@@ -1921,7 +2019,7 @@
           </w:p>
           <w:p>
             <w:pPr>
-              <w:pStyle w:val="style0"/>
+              <w:pStyle w:val="style22"/>
               <w:shd w:fill="CFE7F5" w:val="clear"/>
               <w:spacing w:after="198" w:before="0" w:line="360" w:lineRule="auto"/>
               <w:contextualSpacing w:val="false"/>
@@ -1951,21 +2049,19 @@
           <w:tcPr>
             <w:tcW w:type="dxa" w:w="8370"/>
             <w:tcBorders>
+              <w:top w:val="none"/>
               <w:left w:color="CFE7F5" w:space="0" w:sz="2" w:val="single"/>
               <w:bottom w:color="CFE7F5" w:space="0" w:sz="2" w:val="single"/>
               <w:right w:color="CFE7F5" w:space="0" w:sz="2" w:val="single"/>
             </w:tcBorders>
             <w:shd w:fill="CFE7F5" w:val="clear"/>
             <w:tcMar>
-              <w:top w:type="dxa" w:w="0"/>
-              <w:left w:type="dxa" w:w="108"/>
-              <w:bottom w:type="dxa" w:w="0"/>
-              <w:right w:type="dxa" w:w="108"/>
+              <w:left w:type="dxa" w:w="102"/>
             </w:tcMar>
           </w:tcPr>
           <w:p>
             <w:pPr>
-              <w:pStyle w:val="style0"/>
+              <w:pStyle w:val="style22"/>
               <w:shd w:fill="CFE7F5" w:val="clear"/>
               <w:spacing w:after="198" w:before="0" w:line="360" w:lineRule="auto"/>
               <w:contextualSpacing w:val="false"/>
@@ -1993,21 +2089,19 @@
           <w:tcPr>
             <w:tcW w:type="dxa" w:w="8370"/>
             <w:tcBorders>
+              <w:top w:val="none"/>
               <w:left w:color="CFE7F5" w:space="0" w:sz="2" w:val="single"/>
               <w:bottom w:color="CFE7F5" w:space="0" w:sz="2" w:val="single"/>
               <w:right w:color="CFE7F5" w:space="0" w:sz="2" w:val="single"/>
             </w:tcBorders>
             <w:shd w:fill="CFE7F5" w:val="clear"/>
             <w:tcMar>
-              <w:top w:type="dxa" w:w="0"/>
-              <w:left w:type="dxa" w:w="108"/>
-              <w:bottom w:type="dxa" w:w="0"/>
-              <w:right w:type="dxa" w:w="108"/>
+              <w:left w:type="dxa" w:w="102"/>
             </w:tcMar>
           </w:tcPr>
           <w:p>
             <w:pPr>
-              <w:pStyle w:val="style0"/>
+              <w:pStyle w:val="style22"/>
               <w:shd w:fill="CFE7F5" w:val="clear"/>
               <w:spacing w:after="198" w:before="0" w:line="360" w:lineRule="auto"/>
               <w:contextualSpacing w:val="false"/>
@@ -2023,7 +2117,7 @@
     </w:tbl>
     <w:p>
       <w:pPr>
-        <w:pStyle w:val="style0"/>
+        <w:pStyle w:val="style22"/>
         <w:shd w:fill="FFFFFF" w:val="clear"/>
         <w:spacing w:after="198" w:before="0" w:line="360" w:lineRule="auto"/>
         <w:contextualSpacing w:val="false"/>
@@ -2036,7 +2130,7 @@
     </w:p>
     <w:p>
       <w:pPr>
-        <w:pStyle w:val="style0"/>
+        <w:pStyle w:val="style22"/>
         <w:shd w:fill="FFFFFF" w:val="clear"/>
         <w:spacing w:after="198" w:before="0" w:line="360" w:lineRule="auto"/>
         <w:contextualSpacing w:val="false"/>
@@ -2267,19 +2361,19 @@
     </w:p>
     <w:p>
       <w:pPr>
-        <w:pStyle w:val="style0"/>
-        <w:shd w:fill="FFFFFF" w:val="clear"/>
-        <w:spacing w:after="198" w:before="0" w:line="360" w:lineRule="auto"/>
-        <w:contextualSpacing w:val="false"/>
-        <w:jc w:val="left"/>
-      </w:pPr>
-      <w:r>
-        <w:rPr/>
-      </w:r>
-    </w:p>
-    <w:p>
-      <w:pPr>
-        <w:pStyle w:val="style23"/>
+        <w:pStyle w:val="style22"/>
+        <w:shd w:fill="FFFFFF" w:val="clear"/>
+        <w:spacing w:after="198" w:before="0" w:line="360" w:lineRule="auto"/>
+        <w:contextualSpacing w:val="false"/>
+        <w:jc w:val="left"/>
+      </w:pPr>
+      <w:r>
+        <w:rPr/>
+      </w:r>
+    </w:p>
+    <w:p>
+      <w:pPr>
+        <w:pStyle w:val="style25"/>
         <w:shd w:fill="FFFFFF" w:val="clear"/>
         <w:spacing w:after="198" w:before="0" w:line="360" w:lineRule="auto"/>
         <w:ind w:hanging="0" w:left="0" w:right="0"/>
@@ -2306,7 +2400,7 @@
     </w:p>
     <w:p>
       <w:pPr>
-        <w:pStyle w:val="style23"/>
+        <w:pStyle w:val="style25"/>
         <w:shd w:fill="FFFFFF" w:val="clear"/>
         <w:spacing w:after="198" w:before="0" w:line="360" w:lineRule="auto"/>
         <w:ind w:hanging="0" w:left="0" w:right="0"/>
@@ -2342,13 +2436,21 @@
     <w:tbl>
       <w:tblPr>
         <w:jc w:val="left"/>
-        <w:tblInd w:type="dxa" w:w="-300"/>
+        <w:tblInd w:type="dxa" w:w="-304"/>
         <w:tblBorders>
           <w:top w:color="CFE7F5" w:space="0" w:sz="2" w:val="single"/>
           <w:left w:color="CFE7F5" w:space="0" w:sz="2" w:val="single"/>
           <w:bottom w:color="CFE7F5" w:space="0" w:sz="2" w:val="single"/>
+          <w:insideH w:color="CFE7F5" w:space="0" w:sz="2" w:val="single"/>
           <w:right w:color="CFE7F5" w:space="0" w:sz="2" w:val="single"/>
+          <w:insideV w:color="CFE7F5" w:space="0" w:sz="2" w:val="single"/>
         </w:tblBorders>
+        <w:tblCellMar>
+          <w:top w:type="dxa" w:w="0"/>
+          <w:left w:type="dxa" w:w="102"/>
+          <w:bottom w:type="dxa" w:w="0"/>
+          <w:right w:type="dxa" w:w="108"/>
+        </w:tblCellMar>
       </w:tblPr>
       <w:tblGrid>
         <w:gridCol w:w="8460"/>
@@ -2369,15 +2471,12 @@
             </w:tcBorders>
             <w:shd w:fill="CFE7F5" w:val="clear"/>
             <w:tcMar>
-              <w:top w:type="dxa" w:w="0"/>
-              <w:left w:type="dxa" w:w="108"/>
-              <w:bottom w:type="dxa" w:w="0"/>
-              <w:right w:type="dxa" w:w="108"/>
+              <w:left w:type="dxa" w:w="102"/>
             </w:tcMar>
           </w:tcPr>
           <w:p>
             <w:pPr>
-              <w:pStyle w:val="style0"/>
+              <w:pStyle w:val="style22"/>
               <w:shd w:fill="CFE7F5" w:val="clear"/>
               <w:spacing w:after="198" w:before="0" w:line="360" w:lineRule="auto"/>
               <w:contextualSpacing w:val="false"/>
@@ -2403,7 +2502,7 @@
           </w:p>
           <w:p>
             <w:pPr>
-              <w:pStyle w:val="style0"/>
+              <w:pStyle w:val="style22"/>
               <w:shd w:fill="CFE7F5" w:val="clear"/>
               <w:spacing w:after="198" w:before="0" w:line="360" w:lineRule="auto"/>
               <w:contextualSpacing w:val="false"/>
@@ -2428,7 +2527,7 @@
     </w:tbl>
     <w:p>
       <w:pPr>
-        <w:pStyle w:val="style0"/>
+        <w:pStyle w:val="style22"/>
         <w:shd w:fill="FFFFFF" w:val="clear"/>
         <w:spacing w:after="198" w:before="0" w:line="360" w:lineRule="auto"/>
         <w:contextualSpacing w:val="false"/>
@@ -2442,19 +2541,19 @@
     </w:p>
     <w:p>
       <w:pPr>
-        <w:pStyle w:val="style0"/>
-        <w:shd w:fill="FFFFFF" w:val="clear"/>
-        <w:spacing w:after="198" w:before="0" w:line="360" w:lineRule="auto"/>
-        <w:contextualSpacing w:val="false"/>
-        <w:jc w:val="left"/>
-      </w:pPr>
-      <w:r>
-        <w:rPr/>
-      </w:r>
-    </w:p>
-    <w:p>
-      <w:pPr>
-        <w:pStyle w:val="style23"/>
+        <w:pStyle w:val="style22"/>
+        <w:shd w:fill="FFFFFF" w:val="clear"/>
+        <w:spacing w:after="198" w:before="0" w:line="360" w:lineRule="auto"/>
+        <w:contextualSpacing w:val="false"/>
+        <w:jc w:val="left"/>
+      </w:pPr>
+      <w:r>
+        <w:rPr/>
+      </w:r>
+    </w:p>
+    <w:p>
+      <w:pPr>
+        <w:pStyle w:val="style25"/>
         <w:shd w:fill="FFFFFF" w:val="clear"/>
         <w:spacing w:after="198" w:before="0" w:line="360" w:lineRule="auto"/>
         <w:contextualSpacing w:val="false"/>
@@ -2474,7 +2573,7 @@
     </w:p>
     <w:p>
       <w:pPr>
-        <w:pStyle w:val="style0"/>
+        <w:pStyle w:val="style22"/>
         <w:shd w:fill="FFFFFF" w:val="clear"/>
         <w:spacing w:after="198" w:before="0" w:line="360" w:lineRule="auto"/>
         <w:contextualSpacing w:val="false"/>
@@ -2493,79 +2592,55 @@
     </w:p>
     <w:p>
       <w:pPr>
-        <w:pStyle w:val="style0"/>
-        <w:shd w:fill="FFFFFF" w:val="clear"/>
-        <w:spacing w:after="198" w:before="0" w:line="360" w:lineRule="auto"/>
-        <w:contextualSpacing w:val="false"/>
-        <w:jc w:val="left"/>
-      </w:pPr>
-      <w:r>
-        <w:rPr/>
-      </w:r>
-    </w:p>
-    <w:p>
-      <w:pPr>
-        <w:pStyle w:val="style0"/>
-        <w:shd w:fill="FFFFFF" w:val="clear"/>
-        <w:spacing w:after="198" w:before="0" w:line="360" w:lineRule="auto"/>
-        <w:contextualSpacing w:val="false"/>
-        <w:jc w:val="left"/>
-      </w:pPr>
-      <w:r>
-        <w:rPr/>
-      </w:r>
-    </w:p>
-    <w:p>
-      <w:pPr>
-        <w:pStyle w:val="style0"/>
-        <w:shd w:fill="FFFFFF" w:val="clear"/>
-        <w:spacing w:after="198" w:before="0" w:line="360" w:lineRule="auto"/>
-        <w:contextualSpacing w:val="false"/>
-        <w:jc w:val="left"/>
-      </w:pPr>
-      <w:r>
-        <w:rPr/>
-      </w:r>
-    </w:p>
-    <w:p>
-      <w:pPr>
-        <w:pStyle w:val="style0"/>
-        <w:shd w:fill="FFFFFF" w:val="clear"/>
-        <w:spacing w:after="198" w:before="0" w:line="360" w:lineRule="auto"/>
-        <w:contextualSpacing w:val="false"/>
-        <w:jc w:val="left"/>
-      </w:pPr>
-      <w:r>
-        <w:rPr/>
-      </w:r>
-    </w:p>
-    <w:p>
-      <w:pPr>
-        <w:pStyle w:val="style0"/>
-        <w:shd w:fill="FFFFFF" w:val="clear"/>
-        <w:spacing w:after="198" w:before="0" w:line="360" w:lineRule="auto"/>
-        <w:contextualSpacing w:val="false"/>
-        <w:jc w:val="left"/>
-      </w:pPr>
-      <w:r>
-        <w:rPr/>
-      </w:r>
-    </w:p>
-    <w:p>
-      <w:pPr>
-        <w:pStyle w:val="style0"/>
-        <w:shd w:fill="FFFFFF" w:val="clear"/>
-        <w:spacing w:after="198" w:before="0" w:line="360" w:lineRule="auto"/>
-        <w:contextualSpacing w:val="false"/>
-        <w:jc w:val="left"/>
-      </w:pPr>
-      <w:r>
-        <w:rPr/>
-      </w:r>
-    </w:p>
-    <w:p>
-      <w:pPr>
-        <w:pStyle w:val="style0"/>
+        <w:pStyle w:val="style22"/>
+        <w:shd w:fill="FFFFFF" w:val="clear"/>
+        <w:spacing w:after="198" w:before="0" w:line="360" w:lineRule="auto"/>
+        <w:contextualSpacing w:val="false"/>
+        <w:jc w:val="left"/>
+      </w:pPr>
+      <w:r>
+        <w:rPr/>
+      </w:r>
+    </w:p>
+    <w:p>
+      <w:pPr>
+        <w:pStyle w:val="style22"/>
+        <w:shd w:fill="FFFFFF" w:val="clear"/>
+        <w:spacing w:after="198" w:before="0" w:line="360" w:lineRule="auto"/>
+        <w:contextualSpacing w:val="false"/>
+        <w:jc w:val="left"/>
+      </w:pPr>
+      <w:r>
+        <w:rPr/>
+      </w:r>
+    </w:p>
+    <w:p>
+      <w:pPr>
+        <w:pStyle w:val="style22"/>
+        <w:shd w:fill="FFFFFF" w:val="clear"/>
+        <w:spacing w:after="198" w:before="0" w:line="360" w:lineRule="auto"/>
+        <w:contextualSpacing w:val="false"/>
+        <w:jc w:val="left"/>
+      </w:pPr>
+      <w:r>
+        <w:rPr/>
+      </w:r>
+    </w:p>
+    <w:p>
+      <w:pPr>
+        <w:pStyle w:val="style22"/>
+        <w:shd w:fill="FFFFFF" w:val="clear"/>
+        <w:spacing w:after="198" w:before="0" w:line="360" w:lineRule="auto"/>
+        <w:contextualSpacing w:val="false"/>
+        <w:jc w:val="left"/>
+      </w:pPr>
+      <w:r>
+        <w:rPr/>
+      </w:r>
+    </w:p>
+    <w:p>
+      <w:pPr>
+        <w:pStyle w:val="style22"/>
         <w:shd w:fill="FFFFFF" w:val="clear"/>
         <w:spacing w:after="198" w:before="0" w:line="360" w:lineRule="auto"/>
         <w:contextualSpacing w:val="false"/>
@@ -2586,19 +2661,19 @@
           <w:textDirection w:val="lrTb"/>
           <w:docGrid w:charSpace="16384" w:linePitch="360" w:type="default"/>
         </w:sectPr>
-        <w:pStyle w:val="style0"/>
-        <w:shd w:fill="FFFFFF" w:val="clear"/>
-        <w:spacing w:after="198" w:before="0" w:line="360" w:lineRule="auto"/>
-        <w:contextualSpacing w:val="false"/>
-        <w:jc w:val="left"/>
-      </w:pPr>
-      <w:r>
-        <w:rPr/>
-      </w:r>
-    </w:p>
-    <w:p>
-      <w:pPr>
-        <w:pStyle w:val="style0"/>
+        <w:pStyle w:val="style22"/>
+        <w:shd w:fill="FFFFFF" w:val="clear"/>
+        <w:spacing w:after="198" w:before="0" w:line="360" w:lineRule="auto"/>
+        <w:contextualSpacing w:val="false"/>
+        <w:jc w:val="left"/>
+      </w:pPr>
+      <w:r>
+        <w:rPr/>
+      </w:r>
+    </w:p>
+    <w:p>
+      <w:pPr>
+        <w:pStyle w:val="style22"/>
         <w:spacing w:line="360" w:lineRule="auto"/>
         <w:jc w:val="left"/>
       </w:pPr>
@@ -2612,7 +2687,7 @@
     </w:p>
     <w:p>
       <w:pPr>
-        <w:pStyle w:val="style0"/>
+        <w:pStyle w:val="style22"/>
         <w:spacing w:line="360" w:lineRule="auto"/>
         <w:jc w:val="left"/>
       </w:pPr>
@@ -2633,7 +2708,7 @@
     </w:p>
     <w:p>
       <w:pPr>
-        <w:pStyle w:val="style0"/>
+        <w:pStyle w:val="style22"/>
         <w:spacing w:line="360" w:lineRule="auto"/>
         <w:jc w:val="left"/>
       </w:pPr>
@@ -2648,7 +2723,7 @@
     </w:p>
     <w:p>
       <w:pPr>
-        <w:pStyle w:val="style0"/>
+        <w:pStyle w:val="style22"/>
         <w:spacing w:line="360" w:lineRule="auto"/>
         <w:jc w:val="left"/>
       </w:pPr>
@@ -2663,7 +2738,7 @@
     </w:p>
     <w:p>
       <w:pPr>
-        <w:pStyle w:val="style0"/>
+        <w:pStyle w:val="style22"/>
         <w:spacing w:line="360" w:lineRule="auto"/>
         <w:jc w:val="left"/>
       </w:pPr>
@@ -2678,7 +2753,7 @@
     </w:p>
     <w:p>
       <w:pPr>
-        <w:pStyle w:val="style0"/>
+        <w:pStyle w:val="style22"/>
         <w:spacing w:line="360" w:lineRule="auto"/>
         <w:jc w:val="left"/>
       </w:pPr>
@@ -2693,7 +2768,7 @@
     </w:p>
     <w:p>
       <w:pPr>
-        <w:pStyle w:val="style0"/>
+        <w:pStyle w:val="style22"/>
         <w:spacing w:line="360" w:lineRule="auto"/>
         <w:jc w:val="left"/>
       </w:pPr>
@@ -2703,7 +2778,7 @@
     </w:p>
     <w:p>
       <w:pPr>
-        <w:pStyle w:val="style0"/>
+        <w:pStyle w:val="style22"/>
         <w:spacing w:line="360" w:lineRule="auto"/>
         <w:jc w:val="left"/>
       </w:pPr>
@@ -2717,7 +2792,7 @@
     </w:p>
     <w:p>
       <w:pPr>
-        <w:pStyle w:val="style0"/>
+        <w:pStyle w:val="style22"/>
         <w:spacing w:line="360" w:lineRule="auto"/>
         <w:jc w:val="left"/>
       </w:pPr>
@@ -2738,7 +2813,7 @@
     </w:p>
     <w:p>
       <w:pPr>
-        <w:pStyle w:val="style0"/>
+        <w:pStyle w:val="style22"/>
         <w:spacing w:line="360" w:lineRule="auto"/>
         <w:jc w:val="left"/>
       </w:pPr>
@@ -2748,7 +2823,7 @@
     </w:p>
     <w:p>
       <w:pPr>
-        <w:pStyle w:val="style0"/>
+        <w:pStyle w:val="style22"/>
         <w:spacing w:line="360" w:lineRule="auto"/>
         <w:jc w:val="left"/>
       </w:pPr>
@@ -2762,7 +2837,7 @@
     </w:p>
     <w:p>
       <w:pPr>
-        <w:pStyle w:val="style0"/>
+        <w:pStyle w:val="style22"/>
         <w:spacing w:line="360" w:lineRule="auto"/>
         <w:jc w:val="left"/>
       </w:pPr>
@@ -2777,7 +2852,7 @@
     </w:p>
     <w:p>
       <w:pPr>
-        <w:pStyle w:val="style0"/>
+        <w:pStyle w:val="style22"/>
         <w:spacing w:line="360" w:lineRule="auto"/>
         <w:jc w:val="left"/>
       </w:pPr>
@@ -2787,7 +2862,7 @@
     </w:p>
     <w:p>
       <w:pPr>
-        <w:pStyle w:val="style0"/>
+        <w:pStyle w:val="style22"/>
         <w:spacing w:line="360" w:lineRule="auto"/>
         <w:jc w:val="left"/>
       </w:pPr>
@@ -2802,7 +2877,7 @@
     </w:p>
     <w:p>
       <w:pPr>
-        <w:pStyle w:val="style0"/>
+        <w:pStyle w:val="style22"/>
         <w:spacing w:line="360" w:lineRule="auto"/>
         <w:jc w:val="left"/>
       </w:pPr>
@@ -2823,7 +2898,7 @@
     </w:p>
     <w:p>
       <w:pPr>
-        <w:pStyle w:val="style0"/>
+        <w:pStyle w:val="style22"/>
         <w:spacing w:line="360" w:lineRule="auto"/>
         <w:jc w:val="left"/>
       </w:pPr>
@@ -2833,7 +2908,7 @@
     </w:p>
     <w:p>
       <w:pPr>
-        <w:pStyle w:val="style0"/>
+        <w:pStyle w:val="style22"/>
         <w:shd w:fill="FFFFFF" w:val="clear"/>
         <w:spacing w:after="198" w:before="0" w:line="360" w:lineRule="auto"/>
         <w:contextualSpacing w:val="false"/>
@@ -2848,7 +2923,7 @@
     </w:p>
     <w:p>
       <w:pPr>
-        <w:pStyle w:val="style0"/>
+        <w:pStyle w:val="style22"/>
         <w:shd w:fill="FFFFFF" w:val="clear"/>
         <w:spacing w:after="198" w:before="0" w:line="360" w:lineRule="auto"/>
         <w:contextualSpacing w:val="false"/>
@@ -2864,7 +2939,7 @@
     </w:p>
     <w:p>
       <w:pPr>
-        <w:pStyle w:val="style0"/>
+        <w:pStyle w:val="style22"/>
         <w:shd w:fill="FFFFFF" w:val="clear"/>
         <w:spacing w:after="198" w:before="0" w:line="360" w:lineRule="auto"/>
         <w:contextualSpacing w:val="false"/>
@@ -2872,12 +2947,97 @@
       <w:r>
         <w:rPr/>
         <w:tab/>
-        <w:t>De acordo com Sampaio e Rodrigues (2012) a história dos dispositivos móveis começa em 1984, com o  Psion Organiser, um dispositivo que possuía um processador de 8bits  Hitachi, 2 KB  de memória RAM , um visor com uma única linha e um teclado alfabético. Suas aplicações eram um banco de dados simples, calculadora e podia gravar em EPROMs. Em 1986 surge o Psion Organizer II, uma versão mais robusta com 8 ou 16 KB de memória e um sistema operacional com mais aplicativos. Com o passar dos anos as grandes empresas perceberam a importância da praticidade que os dispositivos móveis traziam para os usuários em suas tarefas do dia – a – dia. Com base na lista citada pelos autores, podemos destacar os principais dispositivos e sistemas operacionais na seguinte ordem cronológica:</w:t>
-      </w:r>
-    </w:p>
-    <w:p>
-      <w:pPr>
-        <w:pStyle w:val="style0"/>
+        <w:t>De acordo com Sampaio e Rodrigues (2012) a história dos dispositivos móveis começa em 1984, com o  Psion Organiser, um dispositivo que possuía um processador de 8bits  Hitachi, 2 KB  de memória RAM , um visor com uma única linha e um teclado alfabético. Suas aplicações eram um banco de dados simples, calculadora e podia gravar em EPROMs. Em 1986 surge o Psion Organizer II, uma versão mais robusta com 8 ou 16 KB de memória e um sistema operacional com mais aplicativos. Com o passar dos anos as grandes empresas perceberam a importância da praticidade que os dispositivos móveis traziam para os usuários em suas tarefas do dia – a – dia.</w:t>
+      </w:r>
+    </w:p>
+    <w:p>
+      <w:pPr>
+        <w:pStyle w:val="style22"/>
+        <w:shd w:fill="FFFFFF" w:val="clear"/>
+        <w:spacing w:after="198" w:before="0" w:line="360" w:lineRule="auto"/>
+        <w:contextualSpacing w:val="false"/>
+      </w:pPr>
+      <w:r>
+        <w:rPr/>
+      </w:r>
+    </w:p>
+    <w:p>
+      <w:pPr>
+        <w:pStyle w:val="style22"/>
+        <w:shd w:fill="FFFFFF" w:val="clear"/>
+        <w:spacing w:after="198" w:before="0" w:line="360" w:lineRule="auto"/>
+        <w:contextualSpacing w:val="false"/>
+      </w:pPr>
+      <w:r>
+        <w:rPr>
+          <w:b/>
+          <w:bCs/>
+          <w:i w:val="false"/>
+          <w:iCs w:val="false"/>
+        </w:rPr>
+        <w:t>3.1 Uma breve história dos principais Dispositivos e Sistemas Operacionais móveis</w:t>
+      </w:r>
+    </w:p>
+    <w:p>
+      <w:pPr>
+        <w:pStyle w:val="style22"/>
+        <w:shd w:fill="FFFFFF" w:val="clear"/>
+        <w:spacing w:after="198" w:before="0" w:line="360" w:lineRule="auto"/>
+        <w:contextualSpacing w:val="false"/>
+      </w:pPr>
+      <w:r>
+        <w:rPr/>
+      </w:r>
+    </w:p>
+    <w:p>
+      <w:pPr>
+        <w:pStyle w:val="style22"/>
+        <w:shd w:fill="FFFFFF" w:val="clear"/>
+        <w:spacing w:after="198" w:before="0" w:line="360" w:lineRule="auto"/>
+        <w:contextualSpacing w:val="false"/>
+      </w:pPr>
+      <w:r>
+        <w:rPr/>
+        <w:t>Com base na lista citada pelos autores Sampaio e Rodrigues (2012), destacam-se como os principais dispositivos e sistemas operacionais na seguinte ordem cronológica:</w:t>
+      </w:r>
+    </w:p>
+    <w:p>
+      <w:pPr>
+        <w:pStyle w:val="style22"/>
+        <w:shd w:fill="FFFFFF" w:val="clear"/>
+        <w:spacing w:after="198" w:before="0" w:line="360" w:lineRule="auto"/>
+        <w:contextualSpacing w:val="false"/>
+      </w:pPr>
+      <w:r>
+        <w:rPr/>
+      </w:r>
+    </w:p>
+    <w:p>
+      <w:pPr>
+        <w:pStyle w:val="style22"/>
+        <w:shd w:fill="FFFFFF" w:val="clear"/>
+        <w:spacing w:after="198" w:before="0" w:line="360" w:lineRule="auto"/>
+        <w:contextualSpacing w:val="false"/>
+      </w:pPr>
+      <w:r>
+        <w:rPr/>
+        <w:t>1993 – Apple Newton MessagePad: Possuía uma tela resistiva de 336x240 pixels, monocromática. Além disso, vinha com o reconhecimento de escrita, feita com uma caneta Stylus. Vinha com várias aplicativos e também possuia slot que permitia conectividade com redes Ethernet. Possuía o sistema operacional Newton OS estrito na linguagem C++ que era totalmente focado para PDA's. O sistema permitia que os desenvolvedores criassem aplicativos usando a linguagem C++;</w:t>
+      </w:r>
+    </w:p>
+    <w:p>
+      <w:pPr>
+        <w:pStyle w:val="style22"/>
+        <w:shd w:fill="FFFFFF" w:val="clear"/>
+        <w:spacing w:after="198" w:before="0" w:line="360" w:lineRule="auto"/>
+        <w:contextualSpacing w:val="false"/>
+      </w:pPr>
+      <w:r>
+        <w:rPr/>
+      </w:r>
+    </w:p>
+    <w:p>
+      <w:pPr>
+        <w:pStyle w:val="style22"/>
         <w:shd w:fill="FFFFFF" w:val="clear"/>
         <w:spacing w:after="198" w:before="0" w:line="360" w:lineRule="auto"/>
         <w:contextualSpacing w:val="false"/>
@@ -2885,40 +3045,16 @@
       <w:r>
         <w:rPr/>
         <w:tab/>
-      </w:r>
-    </w:p>
-    <w:p>
-      <w:pPr>
-        <w:pStyle w:val="style0"/>
-        <w:shd w:fill="FFFFFF" w:val="clear"/>
-        <w:spacing w:after="198" w:before="0" w:line="360" w:lineRule="auto"/>
-        <w:contextualSpacing w:val="false"/>
-      </w:pPr>
-      <w:r>
-        <w:rPr/>
-        <w:tab/>
-        <w:t>1993 – Apple Newton MessagePad: Possuía uma tela resistiva de 336x240 pixels, monocromática. Além disso, vinha com o reconhecimento de escrita, feita com uma caneta Stylus. Vinha com várias aplicativos e também possuia slot que permitia conectividade com redes Ethernet. Possuía o sistema operacional Newton OS estrito na linguagem C++ que era totalmente focado para PDA's. O sistema permitia que os desenvolvedores criassem aplicativos usando a linguagem C++;</w:t>
-      </w:r>
-    </w:p>
-    <w:p>
-      <w:pPr>
-        <w:pStyle w:val="style0"/>
-        <w:shd w:fill="FFFFFF" w:val="clear"/>
-        <w:spacing w:after="198" w:before="0" w:line="360" w:lineRule="auto"/>
-        <w:contextualSpacing w:val="false"/>
-      </w:pPr>
-      <w:r>
-        <w:rPr/>
         <w:drawing>
-          <wp:anchor allowOverlap="1" behindDoc="0" distB="0" distL="0" distR="0" distT="0" layoutInCell="1" locked="0" relativeHeight="2" simplePos="0">
+          <wp:anchor allowOverlap="1" behindDoc="0" distB="0" distL="0" distR="0" distT="0" layoutInCell="1" locked="0" relativeHeight="3" simplePos="0">
             <wp:simplePos x="0" y="0"/>
-            <wp:positionH relativeFrom="character">
-              <wp:posOffset>1986915</wp:posOffset>
+            <wp:positionH relativeFrom="column">
+              <wp:posOffset>2209165</wp:posOffset>
             </wp:positionH>
-            <wp:positionV relativeFrom="line">
-              <wp:posOffset>-173355</wp:posOffset>
+            <wp:positionV relativeFrom="paragraph">
+              <wp:posOffset>0</wp:posOffset>
             </wp:positionV>
-            <wp:extent cx="1256665" cy="1852930"/>
+            <wp:extent cx="982345" cy="1457960"/>
             <wp:effectExtent b="0" l="0" r="0" t="0"/>
             <wp:wrapSquare wrapText="largest"/>
             <wp:docPr descr="" id="2" name="Picture"/>
@@ -2944,7 +3080,7 @@
                   <pic:spPr bwMode="auto">
                     <a:xfrm>
                       <a:off x="0" y="0"/>
-                      <a:ext cx="1256665" cy="1852930"/>
+                      <a:ext cx="982345" cy="1457960"/>
                     </a:xfrm>
                     <a:prstGeom prst="rect">
                       <a:avLst/>
@@ -2966,52 +3102,52 @@
     </w:p>
     <w:p>
       <w:pPr>
-        <w:pStyle w:val="style0"/>
-        <w:shd w:fill="FFFFFF" w:val="clear"/>
-        <w:spacing w:after="198" w:before="0" w:line="360" w:lineRule="auto"/>
-        <w:contextualSpacing w:val="false"/>
-      </w:pPr>
-      <w:r>
-        <w:rPr/>
-        <w:tab/>
-      </w:r>
-    </w:p>
-    <w:p>
-      <w:pPr>
-        <w:pStyle w:val="style0"/>
-        <w:shd w:fill="FFFFFF" w:val="clear"/>
-        <w:spacing w:after="198" w:before="0" w:line="360" w:lineRule="auto"/>
-        <w:contextualSpacing w:val="false"/>
-      </w:pPr>
-      <w:r>
-        <w:rPr/>
-      </w:r>
-    </w:p>
-    <w:p>
-      <w:pPr>
-        <w:pStyle w:val="style0"/>
-        <w:shd w:fill="FFFFFF" w:val="clear"/>
-        <w:spacing w:after="198" w:before="0" w:line="360" w:lineRule="auto"/>
-        <w:contextualSpacing w:val="false"/>
-      </w:pPr>
-      <w:r>
-        <w:rPr/>
-      </w:r>
-    </w:p>
-    <w:p>
-      <w:pPr>
-        <w:pStyle w:val="style0"/>
-        <w:shd w:fill="FFFFFF" w:val="clear"/>
-        <w:spacing w:after="198" w:before="0" w:line="360" w:lineRule="auto"/>
-        <w:contextualSpacing w:val="false"/>
-      </w:pPr>
-      <w:r>
-        <w:rPr/>
-      </w:r>
-    </w:p>
-    <w:p>
-      <w:pPr>
-        <w:pStyle w:val="style0"/>
+        <w:pStyle w:val="style22"/>
+        <w:shd w:fill="FFFFFF" w:val="clear"/>
+        <w:spacing w:after="198" w:before="0" w:line="360" w:lineRule="auto"/>
+        <w:contextualSpacing w:val="false"/>
+      </w:pPr>
+      <w:r>
+        <w:rPr/>
+      </w:r>
+    </w:p>
+    <w:p>
+      <w:pPr>
+        <w:pStyle w:val="style22"/>
+        <w:shd w:fill="FFFFFF" w:val="clear"/>
+        <w:spacing w:after="198" w:before="0" w:line="360" w:lineRule="auto"/>
+        <w:contextualSpacing w:val="false"/>
+      </w:pPr>
+      <w:r>
+        <w:rPr/>
+      </w:r>
+    </w:p>
+    <w:p>
+      <w:pPr>
+        <w:pStyle w:val="style22"/>
+        <w:shd w:fill="FFFFFF" w:val="clear"/>
+        <w:spacing w:after="198" w:before="0" w:line="360" w:lineRule="auto"/>
+        <w:contextualSpacing w:val="false"/>
+      </w:pPr>
+      <w:r>
+        <w:rPr/>
+      </w:r>
+    </w:p>
+    <w:p>
+      <w:pPr>
+        <w:pStyle w:val="style22"/>
+        <w:shd w:fill="FFFFFF" w:val="clear"/>
+        <w:spacing w:after="198" w:before="0" w:line="360" w:lineRule="auto"/>
+        <w:contextualSpacing w:val="false"/>
+        <w:jc w:val="center"/>
+      </w:pPr>
+      <w:r>
+        <w:rPr/>
+      </w:r>
+    </w:p>
+    <w:p>
+      <w:pPr>
+        <w:pStyle w:val="style22"/>
         <w:shd w:fill="FFFFFF" w:val="clear"/>
         <w:spacing w:after="198" w:before="0" w:line="360" w:lineRule="auto"/>
         <w:contextualSpacing w:val="false"/>
@@ -3031,7 +3167,7 @@
     </w:p>
     <w:p>
       <w:pPr>
-        <w:pStyle w:val="style0"/>
+        <w:pStyle w:val="style22"/>
         <w:shd w:fill="FFFFFF" w:val="clear"/>
         <w:spacing w:after="198" w:before="0" w:line="360" w:lineRule="auto"/>
         <w:contextualSpacing w:val="false"/>
@@ -3051,7 +3187,7 @@
     </w:p>
     <w:p>
       <w:pPr>
-        <w:pStyle w:val="style0"/>
+        <w:pStyle w:val="style22"/>
         <w:shd w:fill="FFFFFF" w:val="clear"/>
         <w:spacing w:after="198" w:before="0" w:line="360" w:lineRule="auto"/>
         <w:contextualSpacing w:val="false"/>
@@ -3063,14 +3199,13 @@
     </w:p>
     <w:p>
       <w:pPr>
-        <w:pStyle w:val="style0"/>
-        <w:shd w:fill="FFFFFF" w:val="clear"/>
-        <w:spacing w:after="198" w:before="0" w:line="360" w:lineRule="auto"/>
-        <w:contextualSpacing w:val="false"/>
-      </w:pPr>
-      <w:r>
-        <w:rPr/>
-        <w:tab/>
+        <w:pStyle w:val="style22"/>
+        <w:shd w:fill="FFFFFF" w:val="clear"/>
+        <w:spacing w:after="198" w:before="0" w:line="360" w:lineRule="auto"/>
+        <w:contextualSpacing w:val="false"/>
+      </w:pPr>
+      <w:r>
+        <w:rPr/>
         <w:t xml:space="preserve">1993 – IBM Simon: Foi o primeiro Smartphone comercial. Era um celular, com tela resistiva sensível ao toque e possuía calendário, notepad, cliente de e-mail, gerador de fax e inclusive jogos. Ero do tamanho aproximado de um tijolo maciço. Com o sistema operacional </w:t>
       </w:r>
       <w:r>
@@ -3087,7 +3222,7 @@
     </w:p>
     <w:p>
       <w:pPr>
-        <w:pStyle w:val="style0"/>
+        <w:pStyle w:val="style22"/>
         <w:shd w:fill="FFFFFF" w:val="clear"/>
         <w:spacing w:after="198" w:before="0" w:line="360" w:lineRule="auto"/>
         <w:contextualSpacing w:val="false"/>
@@ -3095,15 +3230,15 @@
       <w:r>
         <w:rPr/>
         <w:drawing>
-          <wp:anchor allowOverlap="1" behindDoc="0" distB="0" distL="0" distR="0" distT="0" layoutInCell="1" locked="0" relativeHeight="3" simplePos="0">
+          <wp:anchor allowOverlap="1" behindDoc="0" distB="0" distL="0" distR="0" distT="0" layoutInCell="1" locked="0" relativeHeight="4" simplePos="0">
             <wp:simplePos x="0" y="0"/>
-            <wp:positionH relativeFrom="character">
-              <wp:posOffset>1811020</wp:posOffset>
+            <wp:positionH relativeFrom="column">
+              <wp:posOffset>1912620</wp:posOffset>
             </wp:positionH>
-            <wp:positionV relativeFrom="line">
-              <wp:posOffset>-89535</wp:posOffset>
+            <wp:positionV relativeFrom="paragraph">
+              <wp:posOffset>0</wp:posOffset>
             </wp:positionV>
-            <wp:extent cx="1868805" cy="2618105"/>
+            <wp:extent cx="1574800" cy="2925445"/>
             <wp:effectExtent b="0" l="0" r="0" t="0"/>
             <wp:wrapSquare wrapText="largest"/>
             <wp:docPr descr="" id="3" name="Picture"/>
@@ -3129,7 +3264,7 @@
                   <pic:spPr bwMode="auto">
                     <a:xfrm>
                       <a:off x="0" y="0"/>
-                      <a:ext cx="1868805" cy="2618105"/>
+                      <a:ext cx="1574800" cy="2925445"/>
                     </a:xfrm>
                     <a:prstGeom prst="rect">
                       <a:avLst/>
@@ -3151,73 +3286,85 @@
     </w:p>
     <w:p>
       <w:pPr>
-        <w:pStyle w:val="style0"/>
-        <w:shd w:fill="FFFFFF" w:val="clear"/>
-        <w:spacing w:after="198" w:before="0" w:line="360" w:lineRule="auto"/>
-        <w:contextualSpacing w:val="false"/>
-      </w:pPr>
-      <w:r>
-        <w:rPr/>
-      </w:r>
-    </w:p>
-    <w:p>
-      <w:pPr>
-        <w:pStyle w:val="style0"/>
-        <w:shd w:fill="FFFFFF" w:val="clear"/>
-        <w:spacing w:after="198" w:before="0" w:line="360" w:lineRule="auto"/>
-        <w:contextualSpacing w:val="false"/>
-      </w:pPr>
-      <w:r>
-        <w:rPr/>
-      </w:r>
-    </w:p>
-    <w:p>
-      <w:pPr>
-        <w:pStyle w:val="style0"/>
-        <w:shd w:fill="FFFFFF" w:val="clear"/>
-        <w:spacing w:after="198" w:before="0" w:line="360" w:lineRule="auto"/>
-        <w:contextualSpacing w:val="false"/>
-      </w:pPr>
-      <w:r>
-        <w:rPr/>
-      </w:r>
-    </w:p>
-    <w:p>
-      <w:pPr>
-        <w:pStyle w:val="style0"/>
-        <w:shd w:fill="FFFFFF" w:val="clear"/>
-        <w:spacing w:after="198" w:before="0" w:line="360" w:lineRule="auto"/>
-        <w:contextualSpacing w:val="false"/>
-      </w:pPr>
-      <w:r>
-        <w:rPr/>
-      </w:r>
-    </w:p>
-    <w:p>
-      <w:pPr>
-        <w:pStyle w:val="style0"/>
-        <w:shd w:fill="FFFFFF" w:val="clear"/>
-        <w:spacing w:after="198" w:before="0" w:line="360" w:lineRule="auto"/>
-        <w:contextualSpacing w:val="false"/>
-      </w:pPr>
-      <w:r>
-        <w:rPr/>
-      </w:r>
-    </w:p>
-    <w:p>
-      <w:pPr>
-        <w:pStyle w:val="style0"/>
-        <w:shd w:fill="FFFFFF" w:val="clear"/>
-        <w:spacing w:after="198" w:before="0" w:line="360" w:lineRule="auto"/>
-        <w:contextualSpacing w:val="false"/>
-      </w:pPr>
-      <w:r>
-        <w:rPr/>
-      </w:r>
-    </w:p>
-    <w:p>
-      <w:pPr>
-        <w:pStyle w:val="style0"/>
+        <w:pStyle w:val="style22"/>
+        <w:shd w:fill="FFFFFF" w:val="clear"/>
+        <w:spacing w:after="198" w:before="0" w:line="360" w:lineRule="auto"/>
+        <w:contextualSpacing w:val="false"/>
+      </w:pPr>
+      <w:r>
+        <w:rPr/>
+      </w:r>
+    </w:p>
+    <w:p>
+      <w:pPr>
+        <w:pStyle w:val="style22"/>
+        <w:shd w:fill="FFFFFF" w:val="clear"/>
+        <w:spacing w:after="198" w:before="0" w:line="360" w:lineRule="auto"/>
+        <w:contextualSpacing w:val="false"/>
+      </w:pPr>
+      <w:r>
+        <w:rPr/>
+      </w:r>
+    </w:p>
+    <w:p>
+      <w:pPr>
+        <w:pStyle w:val="style22"/>
+        <w:shd w:fill="FFFFFF" w:val="clear"/>
+        <w:spacing w:after="198" w:before="0" w:line="360" w:lineRule="auto"/>
+        <w:contextualSpacing w:val="false"/>
+      </w:pPr>
+      <w:r>
+        <w:rPr/>
+      </w:r>
+    </w:p>
+    <w:p>
+      <w:pPr>
+        <w:pStyle w:val="style22"/>
+        <w:shd w:fill="FFFFFF" w:val="clear"/>
+        <w:spacing w:after="198" w:before="0" w:line="360" w:lineRule="auto"/>
+        <w:contextualSpacing w:val="false"/>
+      </w:pPr>
+      <w:r>
+        <w:rPr/>
+      </w:r>
+    </w:p>
+    <w:p>
+      <w:pPr>
+        <w:pStyle w:val="style22"/>
+        <w:shd w:fill="FFFFFF" w:val="clear"/>
+        <w:spacing w:after="198" w:before="0" w:line="360" w:lineRule="auto"/>
+        <w:contextualSpacing w:val="false"/>
+      </w:pPr>
+      <w:r>
+        <w:rPr/>
+      </w:r>
+    </w:p>
+    <w:p>
+      <w:pPr>
+        <w:pStyle w:val="style22"/>
+        <w:shd w:fill="FFFFFF" w:val="clear"/>
+        <w:spacing w:after="198" w:before="0" w:line="360" w:lineRule="auto"/>
+        <w:contextualSpacing w:val="false"/>
+      </w:pPr>
+      <w:r>
+        <w:rPr/>
+      </w:r>
+    </w:p>
+    <w:p>
+      <w:pPr>
+        <w:pStyle w:val="style22"/>
+        <w:shd w:fill="FFFFFF" w:val="clear"/>
+        <w:spacing w:after="198" w:before="0" w:line="360" w:lineRule="auto"/>
+        <w:contextualSpacing w:val="false"/>
+        <w:jc w:val="center"/>
+      </w:pPr>
+      <w:r>
+        <w:rPr/>
+      </w:r>
+    </w:p>
+    <w:p>
+      <w:pPr>
+        <w:pStyle w:val="style22"/>
         <w:shd w:fill="FFFFFF" w:val="clear"/>
         <w:spacing w:after="198" w:before="0" w:line="360" w:lineRule="auto"/>
         <w:contextualSpacing w:val="false"/>
@@ -3237,7 +3384,7 @@
     </w:p>
     <w:p>
       <w:pPr>
-        <w:pStyle w:val="style0"/>
+        <w:pStyle w:val="style22"/>
         <w:shd w:fill="FFFFFF" w:val="clear"/>
         <w:spacing w:after="198" w:before="0" w:line="360" w:lineRule="auto"/>
         <w:contextualSpacing w:val="false"/>
@@ -3257,7 +3404,7 @@
     </w:p>
     <w:p>
       <w:pPr>
-        <w:pStyle w:val="style0"/>
+        <w:pStyle w:val="style22"/>
         <w:shd w:fill="FFFFFF" w:val="clear"/>
         <w:spacing w:after="198" w:before="0" w:line="360" w:lineRule="auto"/>
         <w:contextualSpacing w:val="false"/>
@@ -3269,20 +3416,19 @@
     </w:p>
     <w:p>
       <w:pPr>
-        <w:pStyle w:val="style0"/>
-        <w:shd w:fill="FFFFFF" w:val="clear"/>
-        <w:spacing w:after="198" w:before="0" w:line="360" w:lineRule="auto"/>
-        <w:contextualSpacing w:val="false"/>
-      </w:pPr>
-      <w:r>
-        <w:rPr/>
-        <w:tab/>
+        <w:pStyle w:val="style22"/>
+        <w:shd w:fill="FFFFFF" w:val="clear"/>
+        <w:spacing w:after="198" w:before="0" w:line="360" w:lineRule="auto"/>
+        <w:contextualSpacing w:val="false"/>
+      </w:pPr>
+      <w:r>
+        <w:rPr/>
         <w:t>1996 – Nokia 9000 Communicator: Um marco no mercado de Smartphones. Ele abria ao meio e virava um moni laptop, com teclado e tela. Entre suas aplicações, havia: e-mail, fax, editor de texto, terminal Web, contatos, etc. O Smartphone tinha como sistema operacional o GEOS 3.0 que possuía uma interface mais amigável de fácil interação com o usuário;</w:t>
       </w:r>
     </w:p>
     <w:p>
       <w:pPr>
-        <w:pStyle w:val="style0"/>
+        <w:pStyle w:val="style22"/>
         <w:shd w:fill="FFFFFF" w:val="clear"/>
         <w:spacing w:after="198" w:before="0" w:line="360" w:lineRule="auto"/>
         <w:contextualSpacing w:val="false"/>
@@ -3290,15 +3436,15 @@
       <w:r>
         <w:rPr/>
         <w:drawing>
-          <wp:anchor allowOverlap="1" behindDoc="0" distB="0" distL="0" distR="0" distT="0" layoutInCell="1" locked="0" relativeHeight="4" simplePos="0">
+          <wp:anchor allowOverlap="1" behindDoc="0" distB="0" distL="0" distR="0" distT="0" layoutInCell="1" locked="0" relativeHeight="5" simplePos="0">
             <wp:simplePos x="0" y="0"/>
-            <wp:positionH relativeFrom="character">
-              <wp:posOffset>1534160</wp:posOffset>
+            <wp:positionH relativeFrom="column">
+              <wp:posOffset>1503045</wp:posOffset>
             </wp:positionH>
-            <wp:positionV relativeFrom="line">
-              <wp:posOffset>-186690</wp:posOffset>
+            <wp:positionV relativeFrom="paragraph">
+              <wp:posOffset>0</wp:posOffset>
             </wp:positionV>
-            <wp:extent cx="2425065" cy="1949450"/>
+            <wp:extent cx="2394585" cy="2072640"/>
             <wp:effectExtent b="0" l="0" r="0" t="0"/>
             <wp:wrapSquare wrapText="largest"/>
             <wp:docPr descr="" id="4" name="Picture"/>
@@ -3324,7 +3470,7 @@
                   <pic:spPr bwMode="auto">
                     <a:xfrm>
                       <a:off x="0" y="0"/>
-                      <a:ext cx="2425065" cy="1949450"/>
+                      <a:ext cx="2394585" cy="2072640"/>
                     </a:xfrm>
                     <a:prstGeom prst="rect">
                       <a:avLst/>
@@ -3346,51 +3492,63 @@
     </w:p>
     <w:p>
       <w:pPr>
-        <w:pStyle w:val="style0"/>
-        <w:shd w:fill="FFFFFF" w:val="clear"/>
-        <w:spacing w:after="198" w:before="0" w:line="360" w:lineRule="auto"/>
-        <w:contextualSpacing w:val="false"/>
-      </w:pPr>
-      <w:r>
-        <w:rPr/>
-      </w:r>
-    </w:p>
-    <w:p>
-      <w:pPr>
-        <w:pStyle w:val="style0"/>
-        <w:shd w:fill="FFFFFF" w:val="clear"/>
-        <w:spacing w:after="198" w:before="0" w:line="360" w:lineRule="auto"/>
-        <w:contextualSpacing w:val="false"/>
-      </w:pPr>
-      <w:r>
-        <w:rPr/>
-      </w:r>
-    </w:p>
-    <w:p>
-      <w:pPr>
-        <w:pStyle w:val="style0"/>
-        <w:shd w:fill="FFFFFF" w:val="clear"/>
-        <w:spacing w:after="198" w:before="0" w:line="360" w:lineRule="auto"/>
-        <w:contextualSpacing w:val="false"/>
-      </w:pPr>
-      <w:r>
-        <w:rPr/>
-      </w:r>
-    </w:p>
-    <w:p>
-      <w:pPr>
-        <w:pStyle w:val="style0"/>
-        <w:shd w:fill="FFFFFF" w:val="clear"/>
-        <w:spacing w:after="198" w:before="0" w:line="360" w:lineRule="auto"/>
-        <w:contextualSpacing w:val="false"/>
-      </w:pPr>
-      <w:r>
-        <w:rPr/>
-      </w:r>
-    </w:p>
-    <w:p>
-      <w:pPr>
-        <w:pStyle w:val="style0"/>
+        <w:pStyle w:val="style22"/>
+        <w:shd w:fill="FFFFFF" w:val="clear"/>
+        <w:spacing w:after="198" w:before="0" w:line="360" w:lineRule="auto"/>
+        <w:contextualSpacing w:val="false"/>
+      </w:pPr>
+      <w:r>
+        <w:rPr/>
+      </w:r>
+    </w:p>
+    <w:p>
+      <w:pPr>
+        <w:pStyle w:val="style22"/>
+        <w:shd w:fill="FFFFFF" w:val="clear"/>
+        <w:spacing w:after="198" w:before="0" w:line="360" w:lineRule="auto"/>
+        <w:contextualSpacing w:val="false"/>
+      </w:pPr>
+      <w:r>
+        <w:rPr/>
+      </w:r>
+    </w:p>
+    <w:p>
+      <w:pPr>
+        <w:pStyle w:val="style22"/>
+        <w:shd w:fill="FFFFFF" w:val="clear"/>
+        <w:spacing w:after="198" w:before="0" w:line="360" w:lineRule="auto"/>
+        <w:contextualSpacing w:val="false"/>
+      </w:pPr>
+      <w:r>
+        <w:rPr/>
+      </w:r>
+    </w:p>
+    <w:p>
+      <w:pPr>
+        <w:pStyle w:val="style22"/>
+        <w:shd w:fill="FFFFFF" w:val="clear"/>
+        <w:spacing w:after="198" w:before="0" w:line="360" w:lineRule="auto"/>
+        <w:contextualSpacing w:val="false"/>
+      </w:pPr>
+      <w:r>
+        <w:rPr/>
+      </w:r>
+    </w:p>
+    <w:p>
+      <w:pPr>
+        <w:pStyle w:val="style22"/>
+        <w:shd w:fill="FFFFFF" w:val="clear"/>
+        <w:spacing w:after="198" w:before="0" w:line="360" w:lineRule="auto"/>
+        <w:contextualSpacing w:val="false"/>
+        <w:jc w:val="center"/>
+      </w:pPr>
+      <w:r>
+        <w:rPr/>
+      </w:r>
+    </w:p>
+    <w:p>
+      <w:pPr>
+        <w:pStyle w:val="style22"/>
         <w:shd w:fill="FFFFFF" w:val="clear"/>
         <w:spacing w:after="198" w:before="0" w:line="360" w:lineRule="auto"/>
         <w:contextualSpacing w:val="false"/>
@@ -3410,7 +3568,7 @@
     </w:p>
     <w:p>
       <w:pPr>
-        <w:pStyle w:val="style0"/>
+        <w:pStyle w:val="style22"/>
         <w:shd w:fill="FFFFFF" w:val="clear"/>
         <w:spacing w:after="198" w:before="0" w:line="360" w:lineRule="auto"/>
         <w:contextualSpacing w:val="false"/>
@@ -3430,7 +3588,7 @@
     </w:p>
     <w:p>
       <w:pPr>
-        <w:pStyle w:val="style0"/>
+        <w:pStyle w:val="style22"/>
         <w:shd w:fill="FFFFFF" w:val="clear"/>
         <w:spacing w:after="198" w:before="0" w:line="360" w:lineRule="auto"/>
         <w:contextualSpacing w:val="false"/>
@@ -3442,20 +3600,19 @@
     </w:p>
     <w:p>
       <w:pPr>
-        <w:pStyle w:val="style0"/>
-        <w:shd w:fill="FFFFFF" w:val="clear"/>
-        <w:spacing w:after="198" w:before="0" w:line="360" w:lineRule="auto"/>
-        <w:contextualSpacing w:val="false"/>
-      </w:pPr>
-      <w:r>
-        <w:rPr/>
-        <w:tab/>
+        <w:pStyle w:val="style22"/>
+        <w:shd w:fill="FFFFFF" w:val="clear"/>
+        <w:spacing w:after="198" w:before="0" w:line="360" w:lineRule="auto"/>
+        <w:contextualSpacing w:val="false"/>
+      </w:pPr>
+      <w:r>
+        <w:rPr/>
         <w:t>1998 – Symbian para Nokia Séries 60: A Nokia em conjunto com NTT DoCoMo e Sony Ericsson lançam o sistema operacional Symbian. O sistema possuía acesso à e-mails, navegar na internet e acesso a uma loja virtual para download de aplicativos. Os aplicativos desenvolvidos nessa plataforma eram feitos na linguagem Java, através do pacotes do Java ME (Mobile Edition);</w:t>
       </w:r>
     </w:p>
     <w:p>
       <w:pPr>
-        <w:pStyle w:val="style0"/>
+        <w:pStyle w:val="style22"/>
         <w:shd w:fill="FFFFFF" w:val="clear"/>
         <w:spacing w:after="198" w:before="0" w:line="360" w:lineRule="auto"/>
         <w:contextualSpacing w:val="false"/>
@@ -3465,10 +3622,10 @@
         <w:drawing>
           <wp:anchor allowOverlap="1" behindDoc="0" distB="0" distL="0" distR="0" distT="0" layoutInCell="1" locked="0" relativeHeight="6" simplePos="0">
             <wp:simplePos x="0" y="0"/>
-            <wp:positionH relativeFrom="character">
+            <wp:positionH relativeFrom="column">
               <wp:posOffset>1945640</wp:posOffset>
             </wp:positionH>
-            <wp:positionV relativeFrom="line">
+            <wp:positionV relativeFrom="paragraph">
               <wp:posOffset>0</wp:posOffset>
             </wp:positionV>
             <wp:extent cx="1509395" cy="1444625"/>
@@ -3519,29 +3676,29 @@
     </w:p>
     <w:p>
       <w:pPr>
-        <w:pStyle w:val="style0"/>
-        <w:shd w:fill="FFFFFF" w:val="clear"/>
-        <w:spacing w:after="198" w:before="0" w:line="360" w:lineRule="auto"/>
-        <w:contextualSpacing w:val="false"/>
-      </w:pPr>
-      <w:r>
-        <w:rPr/>
-      </w:r>
-    </w:p>
-    <w:p>
-      <w:pPr>
-        <w:pStyle w:val="style0"/>
-        <w:shd w:fill="FFFFFF" w:val="clear"/>
-        <w:spacing w:after="198" w:before="0" w:line="360" w:lineRule="auto"/>
-        <w:contextualSpacing w:val="false"/>
-      </w:pPr>
-      <w:r>
-        <w:rPr/>
-      </w:r>
-    </w:p>
-    <w:p>
-      <w:pPr>
-        <w:pStyle w:val="style0"/>
+        <w:pStyle w:val="style22"/>
+        <w:shd w:fill="FFFFFF" w:val="clear"/>
+        <w:spacing w:after="198" w:before="0" w:line="360" w:lineRule="auto"/>
+        <w:contextualSpacing w:val="false"/>
+      </w:pPr>
+      <w:r>
+        <w:rPr/>
+      </w:r>
+    </w:p>
+    <w:p>
+      <w:pPr>
+        <w:pStyle w:val="style22"/>
+        <w:shd w:fill="FFFFFF" w:val="clear"/>
+        <w:spacing w:after="198" w:before="0" w:line="360" w:lineRule="auto"/>
+        <w:contextualSpacing w:val="false"/>
+      </w:pPr>
+      <w:r>
+        <w:rPr/>
+      </w:r>
+    </w:p>
+    <w:p>
+      <w:pPr>
+        <w:pStyle w:val="style22"/>
         <w:shd w:fill="FFFFFF" w:val="clear"/>
         <w:spacing w:after="198" w:before="0" w:line="360" w:lineRule="auto"/>
         <w:contextualSpacing w:val="false"/>
@@ -3553,7 +3710,7 @@
     </w:p>
     <w:p>
       <w:pPr>
-        <w:pStyle w:val="style0"/>
+        <w:pStyle w:val="style22"/>
         <w:shd w:fill="FFFFFF" w:val="clear"/>
         <w:spacing w:after="198" w:before="0" w:line="360" w:lineRule="auto"/>
         <w:contextualSpacing w:val="false"/>
@@ -3573,7 +3730,7 @@
     </w:p>
     <w:p>
       <w:pPr>
-        <w:pStyle w:val="style0"/>
+        <w:pStyle w:val="style22"/>
         <w:shd w:fill="FFFFFF" w:val="clear"/>
         <w:spacing w:after="198" w:before="0" w:line="360" w:lineRule="auto"/>
         <w:contextualSpacing w:val="false"/>
@@ -3593,7 +3750,7 @@
     </w:p>
     <w:p>
       <w:pPr>
-        <w:pStyle w:val="style0"/>
+        <w:pStyle w:val="style22"/>
         <w:shd w:fill="FFFFFF" w:val="clear"/>
         <w:spacing w:after="198" w:before="0" w:line="360" w:lineRule="auto"/>
         <w:contextualSpacing w:val="false"/>
@@ -3605,20 +3762,19 @@
     </w:p>
     <w:p>
       <w:pPr>
-        <w:pStyle w:val="style0"/>
-        <w:shd w:fill="FFFFFF" w:val="clear"/>
-        <w:spacing w:after="198" w:before="0" w:line="360" w:lineRule="auto"/>
-        <w:contextualSpacing w:val="false"/>
-      </w:pPr>
-      <w:r>
-        <w:rPr/>
-        <w:tab/>
+        <w:pStyle w:val="style22"/>
+        <w:shd w:fill="FFFFFF" w:val="clear"/>
+        <w:spacing w:after="198" w:before="0" w:line="360" w:lineRule="auto"/>
+        <w:contextualSpacing w:val="false"/>
+      </w:pPr>
+      <w:r>
+        <w:rPr/>
         <w:t>2002 – RIM Blackberry: A RIM lançou o seu primeiro dispositivo com Celular integrado, se especializando em aplicações de e-mails;</w:t>
       </w:r>
     </w:p>
     <w:p>
       <w:pPr>
-        <w:pStyle w:val="style0"/>
+        <w:pStyle w:val="style22"/>
         <w:shd w:fill="FFFFFF" w:val="clear"/>
         <w:spacing w:after="198" w:before="0" w:line="360" w:lineRule="auto"/>
         <w:contextualSpacing w:val="false"/>
@@ -3626,15 +3782,15 @@
       <w:r>
         <w:rPr/>
         <w:drawing>
-          <wp:anchor allowOverlap="1" behindDoc="0" distB="0" distL="0" distR="0" distT="0" layoutInCell="1" locked="0" relativeHeight="5" simplePos="0">
+          <wp:anchor allowOverlap="1" behindDoc="0" distB="0" distL="0" distR="0" distT="0" layoutInCell="1" locked="0" relativeHeight="7" simplePos="0">
             <wp:simplePos x="0" y="0"/>
-            <wp:positionH relativeFrom="character">
-              <wp:posOffset>2193290</wp:posOffset>
+            <wp:positionH relativeFrom="column">
+              <wp:posOffset>2120265</wp:posOffset>
             </wp:positionH>
-            <wp:positionV relativeFrom="line">
+            <wp:positionV relativeFrom="paragraph">
               <wp:posOffset>0</wp:posOffset>
             </wp:positionV>
-            <wp:extent cx="1013460" cy="1544955"/>
+            <wp:extent cx="1159510" cy="1725295"/>
             <wp:effectExtent b="0" l="0" r="0" t="0"/>
             <wp:wrapSquare wrapText="largest"/>
             <wp:docPr descr="" id="6" name="Picture"/>
@@ -3660,7 +3816,7 @@
                   <pic:spPr bwMode="auto">
                     <a:xfrm>
                       <a:off x="0" y="0"/>
-                      <a:ext cx="1013460" cy="1544955"/>
+                      <a:ext cx="1159510" cy="1725295"/>
                     </a:xfrm>
                     <a:prstGeom prst="rect">
                       <a:avLst/>
@@ -3682,51 +3838,51 @@
     </w:p>
     <w:p>
       <w:pPr>
-        <w:pStyle w:val="style0"/>
-        <w:shd w:fill="FFFFFF" w:val="clear"/>
-        <w:spacing w:after="198" w:before="0" w:line="360" w:lineRule="auto"/>
-        <w:contextualSpacing w:val="false"/>
-      </w:pPr>
-      <w:r>
-        <w:rPr/>
-      </w:r>
-    </w:p>
-    <w:p>
-      <w:pPr>
-        <w:pStyle w:val="style0"/>
-        <w:shd w:fill="FFFFFF" w:val="clear"/>
-        <w:spacing w:after="198" w:before="0" w:line="360" w:lineRule="auto"/>
-        <w:contextualSpacing w:val="false"/>
-      </w:pPr>
-      <w:r>
-        <w:rPr/>
-      </w:r>
-    </w:p>
-    <w:p>
-      <w:pPr>
-        <w:pStyle w:val="style0"/>
-        <w:shd w:fill="FFFFFF" w:val="clear"/>
-        <w:spacing w:after="198" w:before="0" w:line="360" w:lineRule="auto"/>
-        <w:contextualSpacing w:val="false"/>
-      </w:pPr>
-      <w:r>
-        <w:rPr/>
-      </w:r>
-    </w:p>
-    <w:p>
-      <w:pPr>
-        <w:pStyle w:val="style0"/>
-        <w:shd w:fill="FFFFFF" w:val="clear"/>
-        <w:spacing w:after="198" w:before="0" w:line="360" w:lineRule="auto"/>
-        <w:contextualSpacing w:val="false"/>
-      </w:pPr>
-      <w:r>
-        <w:rPr/>
-      </w:r>
-    </w:p>
-    <w:p>
-      <w:pPr>
-        <w:pStyle w:val="style0"/>
+        <w:pStyle w:val="style22"/>
+        <w:shd w:fill="FFFFFF" w:val="clear"/>
+        <w:spacing w:after="198" w:before="0" w:line="360" w:lineRule="auto"/>
+        <w:contextualSpacing w:val="false"/>
+      </w:pPr>
+      <w:r>
+        <w:rPr/>
+      </w:r>
+    </w:p>
+    <w:p>
+      <w:pPr>
+        <w:pStyle w:val="style22"/>
+        <w:shd w:fill="FFFFFF" w:val="clear"/>
+        <w:spacing w:after="198" w:before="0" w:line="360" w:lineRule="auto"/>
+        <w:contextualSpacing w:val="false"/>
+      </w:pPr>
+      <w:r>
+        <w:rPr/>
+      </w:r>
+    </w:p>
+    <w:p>
+      <w:pPr>
+        <w:pStyle w:val="style22"/>
+        <w:shd w:fill="FFFFFF" w:val="clear"/>
+        <w:spacing w:after="198" w:before="0" w:line="360" w:lineRule="auto"/>
+        <w:contextualSpacing w:val="false"/>
+      </w:pPr>
+      <w:r>
+        <w:rPr/>
+      </w:r>
+    </w:p>
+    <w:p>
+      <w:pPr>
+        <w:pStyle w:val="style22"/>
+        <w:shd w:fill="FFFFFF" w:val="clear"/>
+        <w:spacing w:after="198" w:before="0" w:line="360" w:lineRule="auto"/>
+        <w:contextualSpacing w:val="false"/>
+      </w:pPr>
+      <w:r>
+        <w:rPr/>
+      </w:r>
+    </w:p>
+    <w:p>
+      <w:pPr>
+        <w:pStyle w:val="style22"/>
         <w:shd w:fill="FFFFFF" w:val="clear"/>
         <w:spacing w:after="198" w:before="0" w:line="360" w:lineRule="auto"/>
         <w:contextualSpacing w:val="false"/>
@@ -3741,17 +3897,8 @@
           <w:sz w:val="20"/>
           <w:szCs w:val="20"/>
         </w:rPr>
-        <w:t>Figura 07: Blackberry 6700.</w:t>
-      </w:r>
-    </w:p>
-    <w:p>
-      <w:pPr>
-        <w:pStyle w:val="style0"/>
-        <w:shd w:fill="FFFFFF" w:val="clear"/>
-        <w:spacing w:after="198" w:before="0" w:line="360" w:lineRule="auto"/>
-        <w:contextualSpacing w:val="false"/>
-        <w:jc w:val="center"/>
-      </w:pPr>
+        <w:t xml:space="preserve">Figura 07: Blackberry </w:t>
+      </w:r>
       <w:r>
         <w:rPr>
           <w:b w:val="false"/>
@@ -3761,12 +3908,43 @@
           <w:sz w:val="20"/>
           <w:szCs w:val="20"/>
         </w:rPr>
+        <w:t xml:space="preserve">com SO RIM modelo </w:t>
+      </w:r>
+      <w:r>
+        <w:rPr>
+          <w:b w:val="false"/>
+          <w:bCs w:val="false"/>
+          <w:i/>
+          <w:iCs/>
+          <w:sz w:val="20"/>
+          <w:szCs w:val="20"/>
+        </w:rPr>
+        <w:t>6700.</w:t>
+      </w:r>
+    </w:p>
+    <w:p>
+      <w:pPr>
+        <w:pStyle w:val="style22"/>
+        <w:shd w:fill="FFFFFF" w:val="clear"/>
+        <w:spacing w:after="198" w:before="0" w:line="360" w:lineRule="auto"/>
+        <w:contextualSpacing w:val="false"/>
+        <w:jc w:val="center"/>
+      </w:pPr>
+      <w:r>
+        <w:rPr>
+          <w:b w:val="false"/>
+          <w:bCs w:val="false"/>
+          <w:i/>
+          <w:iCs/>
+          <w:sz w:val="20"/>
+          <w:szCs w:val="20"/>
+        </w:rPr>
         <w:t>Fonte: Imagem retirada da internet.</w:t>
       </w:r>
     </w:p>
     <w:p>
       <w:pPr>
-        <w:pStyle w:val="style0"/>
+        <w:pStyle w:val="style22"/>
         <w:shd w:fill="FFFFFF" w:val="clear"/>
         <w:spacing w:after="198" w:before="0" w:line="360" w:lineRule="auto"/>
         <w:contextualSpacing w:val="false"/>
@@ -3778,186 +3956,1144 @@
     </w:p>
     <w:p>
       <w:pPr>
-        <w:pStyle w:val="style0"/>
-        <w:shd w:fill="FFFFFF" w:val="clear"/>
-        <w:spacing w:after="198" w:before="0" w:line="360" w:lineRule="auto"/>
-        <w:contextualSpacing w:val="false"/>
-      </w:pPr>
-      <w:r>
-        <w:rPr/>
+        <w:pStyle w:val="style22"/>
+        <w:shd w:fill="FFFFFF" w:val="clear"/>
+        <w:spacing w:after="198" w:before="0" w:line="360" w:lineRule="auto"/>
+        <w:contextualSpacing w:val="false"/>
+      </w:pPr>
+      <w:r>
+        <w:rPr/>
+        <w:t>2003 à 2005 – Smartphones com Windows Mobile: Nesse período a Microsoft começa a focar na difusão do sistema operacional mobile e deixa de lado a necessidade de aparelhos específicos para o  seu SO. Começam a surgir empresas que fornecerão o hardware e outras o sistema operacional;</w:t>
+      </w:r>
+    </w:p>
+    <w:p>
+      <w:pPr>
+        <w:pStyle w:val="style22"/>
+        <w:shd w:fill="FFFFFF" w:val="clear"/>
+        <w:spacing w:after="198" w:before="0" w:line="360" w:lineRule="auto"/>
+        <w:contextualSpacing w:val="false"/>
+      </w:pPr>
+      <w:r>
+        <w:rPr/>
+        <w:drawing>
+          <wp:anchor allowOverlap="1" behindDoc="0" distB="0" distL="0" distR="0" distT="0" layoutInCell="1" locked="0" relativeHeight="8" simplePos="0">
+            <wp:simplePos x="0" y="0"/>
+            <wp:positionH relativeFrom="column">
+              <wp:posOffset>1132205</wp:posOffset>
+            </wp:positionH>
+            <wp:positionV relativeFrom="paragraph">
+              <wp:posOffset>0</wp:posOffset>
+            </wp:positionV>
+            <wp:extent cx="3136265" cy="2322195"/>
+            <wp:effectExtent b="0" l="0" r="0" t="0"/>
+            <wp:wrapSquare wrapText="largest"/>
+            <wp:docPr descr="" id="7" name="Picture"/>
+            <wp:cNvGraphicFramePr>
+              <a:graphicFrameLocks xmlns:a="http://schemas.openxmlformats.org/drawingml/2006/main" noChangeAspect="1"/>
+            </wp:cNvGraphicFramePr>
+            <a:graphic xmlns:a="http://schemas.openxmlformats.org/drawingml/2006/main">
+              <a:graphicData uri="http://schemas.openxmlformats.org/drawingml/2006/picture">
+                <pic:pic xmlns:pic="http://schemas.openxmlformats.org/drawingml/2006/picture">
+                  <pic:nvPicPr>
+                    <pic:cNvPr descr="" id="7" name="Picture"/>
+                    <pic:cNvPicPr>
+                      <a:picLocks noChangeArrowheads="1" noChangeAspect="1"/>
+                    </pic:cNvPicPr>
+                  </pic:nvPicPr>
+                  <pic:blipFill>
+                    <a:blip r:embed="rId9"/>
+                    <a:srcRect/>
+                    <a:stretch>
+                      <a:fillRect/>
+                    </a:stretch>
+                  </pic:blipFill>
+                  <pic:spPr bwMode="auto">
+                    <a:xfrm>
+                      <a:off x="0" y="0"/>
+                      <a:ext cx="3136265" cy="2322195"/>
+                    </a:xfrm>
+                    <a:prstGeom prst="rect">
+                      <a:avLst/>
+                    </a:prstGeom>
+                    <a:noFill/>
+                    <a:ln w="9525">
+                      <a:noFill/>
+                      <a:miter lim="800000"/>
+                      <a:headEnd/>
+                      <a:tailEnd/>
+                    </a:ln>
+                  </pic:spPr>
+                </pic:pic>
+              </a:graphicData>
+            </a:graphic>
+          </wp:anchor>
+        </w:drawing>
+      </w:r>
+    </w:p>
+    <w:p>
+      <w:pPr>
+        <w:pStyle w:val="style22"/>
+        <w:shd w:fill="FFFFFF" w:val="clear"/>
+        <w:spacing w:after="198" w:before="0" w:line="360" w:lineRule="auto"/>
+        <w:contextualSpacing w:val="false"/>
+        <w:jc w:val="center"/>
+      </w:pPr>
+      <w:r>
+        <w:rPr/>
+      </w:r>
+    </w:p>
+    <w:p>
+      <w:pPr>
+        <w:pStyle w:val="style22"/>
+        <w:shd w:fill="FFFFFF" w:val="clear"/>
+        <w:spacing w:after="198" w:before="0" w:line="360" w:lineRule="auto"/>
+        <w:contextualSpacing w:val="false"/>
+        <w:jc w:val="center"/>
+      </w:pPr>
+      <w:r>
+        <w:rPr/>
+      </w:r>
+    </w:p>
+    <w:p>
+      <w:pPr>
+        <w:pStyle w:val="style22"/>
+        <w:shd w:fill="FFFFFF" w:val="clear"/>
+        <w:spacing w:after="198" w:before="0" w:line="360" w:lineRule="auto"/>
+        <w:contextualSpacing w:val="false"/>
+        <w:jc w:val="center"/>
+      </w:pPr>
+      <w:r>
+        <w:rPr/>
+      </w:r>
+    </w:p>
+    <w:p>
+      <w:pPr>
+        <w:pStyle w:val="style22"/>
+        <w:shd w:fill="FFFFFF" w:val="clear"/>
+        <w:spacing w:after="198" w:before="0" w:line="360" w:lineRule="auto"/>
+        <w:contextualSpacing w:val="false"/>
+        <w:jc w:val="center"/>
+      </w:pPr>
+      <w:r>
+        <w:rPr/>
+      </w:r>
+    </w:p>
+    <w:p>
+      <w:pPr>
+        <w:pStyle w:val="style22"/>
+        <w:shd w:fill="FFFFFF" w:val="clear"/>
+        <w:spacing w:after="198" w:before="0" w:line="360" w:lineRule="auto"/>
+        <w:contextualSpacing w:val="false"/>
+        <w:jc w:val="center"/>
+      </w:pPr>
+      <w:r>
+        <w:rPr/>
+      </w:r>
+    </w:p>
+    <w:p>
+      <w:pPr>
+        <w:pStyle w:val="style22"/>
+        <w:shd w:fill="FFFFFF" w:val="clear"/>
+        <w:spacing w:after="198" w:before="0" w:line="360" w:lineRule="auto"/>
+        <w:contextualSpacing w:val="false"/>
+        <w:jc w:val="center"/>
+      </w:pPr>
+      <w:r>
+        <w:rPr/>
+      </w:r>
+    </w:p>
+    <w:p>
+      <w:pPr>
+        <w:pStyle w:val="style22"/>
+        <w:shd w:fill="FFFFFF" w:val="clear"/>
+        <w:spacing w:after="198" w:before="0" w:line="360" w:lineRule="auto"/>
+        <w:contextualSpacing w:val="false"/>
+        <w:jc w:val="center"/>
+      </w:pPr>
+      <w:r>
+        <w:rPr>
+          <w:b w:val="false"/>
+          <w:bCs w:val="false"/>
+          <w:i/>
+          <w:iCs/>
+          <w:sz w:val="20"/>
+          <w:szCs w:val="20"/>
+        </w:rPr>
+        <w:t>Figura 08: Windows Mobile.</w:t>
+      </w:r>
+    </w:p>
+    <w:p>
+      <w:pPr>
+        <w:pStyle w:val="style22"/>
+        <w:shd w:fill="FFFFFF" w:val="clear"/>
+        <w:spacing w:after="198" w:before="0" w:line="360" w:lineRule="auto"/>
+        <w:contextualSpacing w:val="false"/>
+        <w:jc w:val="center"/>
+      </w:pPr>
+      <w:r>
+        <w:rPr>
+          <w:b w:val="false"/>
+          <w:bCs w:val="false"/>
+          <w:i/>
+          <w:iCs/>
+          <w:sz w:val="20"/>
+          <w:szCs w:val="20"/>
+        </w:rPr>
+        <w:t>Fonte: Imagem retirada da internet.</w:t>
+      </w:r>
+    </w:p>
+    <w:p>
+      <w:pPr>
+        <w:pStyle w:val="style22"/>
+        <w:shd w:fill="FFFFFF" w:val="clear"/>
+        <w:spacing w:after="198" w:before="0" w:line="360" w:lineRule="auto"/>
+        <w:contextualSpacing w:val="false"/>
+      </w:pPr>
+      <w:r>
+        <w:rPr/>
+        <w:t>2007 – Apple IPhone e Ipod Touch: Os aparelhos Apple eram revolucionários, porém careciam de mecanismos para desenvolvimento de aplicações nativas. A intenção da Apple era que os desenvolvedores criassem apenas aplicações Web, o que não agradou o mercado. Para desenvolver aplicações para seu sistema operacional, o IOS (IPhone Operating System), era necessário que o desenvolvedor tivesse algum equipamento Apple (desktop ou notebook) com a IDE XCode. A linguagem utilizada é o Objective-C;</w:t>
+      </w:r>
+    </w:p>
+    <w:p>
+      <w:pPr>
+        <w:pStyle w:val="style22"/>
+        <w:shd w:fill="FFFFFF" w:val="clear"/>
+        <w:spacing w:after="198" w:before="0" w:line="360" w:lineRule="auto"/>
+        <w:contextualSpacing w:val="false"/>
+      </w:pPr>
+      <w:r>
+        <w:rPr/>
+        <w:drawing>
+          <wp:anchor allowOverlap="1" behindDoc="0" distB="0" distL="0" distR="0" distT="0" layoutInCell="1" locked="0" relativeHeight="9" simplePos="0">
+            <wp:simplePos x="0" y="0"/>
+            <wp:positionH relativeFrom="column">
+              <wp:posOffset>950595</wp:posOffset>
+            </wp:positionH>
+            <wp:positionV relativeFrom="paragraph">
+              <wp:posOffset>0</wp:posOffset>
+            </wp:positionV>
+            <wp:extent cx="3498850" cy="2040890"/>
+            <wp:effectExtent b="0" l="0" r="0" t="0"/>
+            <wp:wrapSquare wrapText="largest"/>
+            <wp:docPr descr="" id="8" name="Picture"/>
+            <wp:cNvGraphicFramePr>
+              <a:graphicFrameLocks xmlns:a="http://schemas.openxmlformats.org/drawingml/2006/main" noChangeAspect="1"/>
+            </wp:cNvGraphicFramePr>
+            <a:graphic xmlns:a="http://schemas.openxmlformats.org/drawingml/2006/main">
+              <a:graphicData uri="http://schemas.openxmlformats.org/drawingml/2006/picture">
+                <pic:pic xmlns:pic="http://schemas.openxmlformats.org/drawingml/2006/picture">
+                  <pic:nvPicPr>
+                    <pic:cNvPr descr="" id="8" name="Picture"/>
+                    <pic:cNvPicPr>
+                      <a:picLocks noChangeArrowheads="1" noChangeAspect="1"/>
+                    </pic:cNvPicPr>
+                  </pic:nvPicPr>
+                  <pic:blipFill>
+                    <a:blip r:embed="rId10"/>
+                    <a:srcRect/>
+                    <a:stretch>
+                      <a:fillRect/>
+                    </a:stretch>
+                  </pic:blipFill>
+                  <pic:spPr bwMode="auto">
+                    <a:xfrm>
+                      <a:off x="0" y="0"/>
+                      <a:ext cx="3498850" cy="2040890"/>
+                    </a:xfrm>
+                    <a:prstGeom prst="rect">
+                      <a:avLst/>
+                    </a:prstGeom>
+                    <a:noFill/>
+                    <a:ln w="9525">
+                      <a:noFill/>
+                      <a:miter lim="800000"/>
+                      <a:headEnd/>
+                      <a:tailEnd/>
+                    </a:ln>
+                  </pic:spPr>
+                </pic:pic>
+              </a:graphicData>
+            </a:graphic>
+          </wp:anchor>
+        </w:drawing>
+      </w:r>
+    </w:p>
+    <w:p>
+      <w:pPr>
+        <w:pStyle w:val="style22"/>
+        <w:shd w:fill="FFFFFF" w:val="clear"/>
+        <w:spacing w:after="198" w:before="0" w:line="360" w:lineRule="auto"/>
+        <w:contextualSpacing w:val="false"/>
+        <w:jc w:val="center"/>
+      </w:pPr>
+      <w:r>
+        <w:rPr/>
+      </w:r>
+    </w:p>
+    <w:p>
+      <w:pPr>
+        <w:pStyle w:val="style22"/>
+        <w:shd w:fill="FFFFFF" w:val="clear"/>
+        <w:spacing w:after="198" w:before="0" w:line="360" w:lineRule="auto"/>
+        <w:contextualSpacing w:val="false"/>
+        <w:jc w:val="center"/>
+      </w:pPr>
+      <w:r>
+        <w:rPr/>
+      </w:r>
+    </w:p>
+    <w:p>
+      <w:pPr>
+        <w:pStyle w:val="style22"/>
+        <w:shd w:fill="FFFFFF" w:val="clear"/>
+        <w:spacing w:after="198" w:before="0" w:line="360" w:lineRule="auto"/>
+        <w:contextualSpacing w:val="false"/>
+        <w:jc w:val="center"/>
+      </w:pPr>
+      <w:r>
+        <w:rPr/>
+      </w:r>
+    </w:p>
+    <w:p>
+      <w:pPr>
+        <w:pStyle w:val="style22"/>
+        <w:shd w:fill="FFFFFF" w:val="clear"/>
+        <w:spacing w:after="198" w:before="0" w:line="360" w:lineRule="auto"/>
+        <w:contextualSpacing w:val="false"/>
+        <w:jc w:val="center"/>
+      </w:pPr>
+      <w:r>
+        <w:rPr/>
+      </w:r>
+    </w:p>
+    <w:p>
+      <w:pPr>
+        <w:pStyle w:val="style22"/>
+        <w:shd w:fill="FFFFFF" w:val="clear"/>
+        <w:spacing w:after="198" w:before="0" w:line="360" w:lineRule="auto"/>
+        <w:contextualSpacing w:val="false"/>
+        <w:jc w:val="center"/>
+      </w:pPr>
+      <w:r>
+        <w:rPr/>
+      </w:r>
+    </w:p>
+    <w:p>
+      <w:pPr>
+        <w:pStyle w:val="style22"/>
+        <w:shd w:fill="FFFFFF" w:val="clear"/>
+        <w:spacing w:after="198" w:before="0" w:line="360" w:lineRule="auto"/>
+        <w:contextualSpacing w:val="false"/>
+        <w:jc w:val="center"/>
+      </w:pPr>
+      <w:r>
+        <w:rPr>
+          <w:b w:val="false"/>
+          <w:bCs w:val="false"/>
+          <w:i/>
+          <w:iCs/>
+          <w:sz w:val="20"/>
+          <w:szCs w:val="20"/>
+        </w:rPr>
+        <w:t>Figura 09: Primeira versão do IPhone (também conhecido como IPhone 2).</w:t>
+      </w:r>
+    </w:p>
+    <w:p>
+      <w:pPr>
+        <w:pStyle w:val="style22"/>
+        <w:shd w:fill="FFFFFF" w:val="clear"/>
+        <w:spacing w:after="198" w:before="0" w:line="360" w:lineRule="auto"/>
+        <w:contextualSpacing w:val="false"/>
+        <w:jc w:val="center"/>
+      </w:pPr>
+      <w:r>
+        <w:rPr>
+          <w:b w:val="false"/>
+          <w:bCs w:val="false"/>
+          <w:i/>
+          <w:iCs/>
+          <w:sz w:val="20"/>
+          <w:szCs w:val="20"/>
+        </w:rPr>
+        <w:t>Fonte: Imagem retirada da internet.</w:t>
+      </w:r>
+    </w:p>
+    <w:p>
+      <w:pPr>
+        <w:pStyle w:val="style22"/>
+        <w:shd w:fill="FFFFFF" w:val="clear"/>
+        <w:spacing w:after="198" w:before="0" w:line="360" w:lineRule="auto"/>
+        <w:contextualSpacing w:val="false"/>
+      </w:pPr>
+      <w:r>
+        <w:rPr/>
+      </w:r>
+    </w:p>
+    <w:p>
+      <w:pPr>
+        <w:pStyle w:val="style22"/>
+        <w:shd w:fill="FFFFFF" w:val="clear"/>
+        <w:spacing w:after="198" w:before="0" w:line="360" w:lineRule="auto"/>
+        <w:contextualSpacing w:val="false"/>
+      </w:pPr>
+      <w:r>
+        <w:rPr/>
+        <w:t>2008 – Google Android: a Google lançou a Open Handset Alliance e disponibilizou o sistema operacional Android para dispositivos móveis. Baseado em Linux e de código aberto, o Android começou conquistando o os desenvolvedores com um grande concurso de desenvolvimento de aplicações, que podiam ser feitas em Java. No mesmo ano é lançado o Android Market Place, prém só no ano seguinte a Google começa a dar suporte à aplicações pagas em seu Market Place.</w:t>
+      </w:r>
+    </w:p>
+    <w:p>
+      <w:pPr>
+        <w:pStyle w:val="style22"/>
+        <w:shd w:fill="FFFFFF" w:val="clear"/>
+        <w:spacing w:after="198" w:before="0" w:line="360" w:lineRule="auto"/>
+        <w:contextualSpacing w:val="false"/>
+      </w:pPr>
+      <w:r>
+        <w:rPr/>
+        <w:drawing>
+          <wp:anchor allowOverlap="1" behindDoc="0" distB="0" distL="0" distR="0" distT="0" layoutInCell="1" locked="0" relativeHeight="10" simplePos="0">
+            <wp:simplePos x="0" y="0"/>
+            <wp:positionH relativeFrom="column">
+              <wp:posOffset>1421130</wp:posOffset>
+            </wp:positionH>
+            <wp:positionV relativeFrom="paragraph">
+              <wp:posOffset>0</wp:posOffset>
+            </wp:positionV>
+            <wp:extent cx="2558415" cy="2312670"/>
+            <wp:effectExtent b="0" l="0" r="0" t="0"/>
+            <wp:wrapSquare wrapText="largest"/>
+            <wp:docPr descr="" id="9" name="Picture"/>
+            <wp:cNvGraphicFramePr>
+              <a:graphicFrameLocks xmlns:a="http://schemas.openxmlformats.org/drawingml/2006/main" noChangeAspect="1"/>
+            </wp:cNvGraphicFramePr>
+            <a:graphic xmlns:a="http://schemas.openxmlformats.org/drawingml/2006/main">
+              <a:graphicData uri="http://schemas.openxmlformats.org/drawingml/2006/picture">
+                <pic:pic xmlns:pic="http://schemas.openxmlformats.org/drawingml/2006/picture">
+                  <pic:nvPicPr>
+                    <pic:cNvPr descr="" id="9" name="Picture"/>
+                    <pic:cNvPicPr>
+                      <a:picLocks noChangeArrowheads="1" noChangeAspect="1"/>
+                    </pic:cNvPicPr>
+                  </pic:nvPicPr>
+                  <pic:blipFill>
+                    <a:blip r:embed="rId11"/>
+                    <a:srcRect/>
+                    <a:stretch>
+                      <a:fillRect/>
+                    </a:stretch>
+                  </pic:blipFill>
+                  <pic:spPr bwMode="auto">
+                    <a:xfrm>
+                      <a:off x="0" y="0"/>
+                      <a:ext cx="2558415" cy="2312670"/>
+                    </a:xfrm>
+                    <a:prstGeom prst="rect">
+                      <a:avLst/>
+                    </a:prstGeom>
+                    <a:noFill/>
+                    <a:ln w="9525">
+                      <a:noFill/>
+                      <a:miter lim="800000"/>
+                      <a:headEnd/>
+                      <a:tailEnd/>
+                    </a:ln>
+                  </pic:spPr>
+                </pic:pic>
+              </a:graphicData>
+            </a:graphic>
+          </wp:anchor>
+        </w:drawing>
+      </w:r>
+    </w:p>
+    <w:p>
+      <w:pPr>
+        <w:pStyle w:val="style22"/>
+        <w:shd w:fill="FFFFFF" w:val="clear"/>
+        <w:spacing w:after="198" w:before="0" w:line="360" w:lineRule="auto"/>
+        <w:contextualSpacing w:val="false"/>
+      </w:pPr>
+      <w:r>
+        <w:rPr/>
+      </w:r>
+    </w:p>
+    <w:p>
+      <w:pPr>
+        <w:pStyle w:val="style22"/>
+        <w:shd w:fill="FFFFFF" w:val="clear"/>
+        <w:spacing w:after="198" w:before="0" w:line="360" w:lineRule="auto"/>
+        <w:contextualSpacing w:val="false"/>
+      </w:pPr>
+      <w:r>
+        <w:rPr/>
+      </w:r>
+    </w:p>
+    <w:p>
+      <w:pPr>
+        <w:pStyle w:val="style22"/>
+        <w:shd w:fill="FFFFFF" w:val="clear"/>
+        <w:spacing w:after="198" w:before="0" w:line="360" w:lineRule="auto"/>
+        <w:contextualSpacing w:val="false"/>
+      </w:pPr>
+      <w:r>
+        <w:rPr/>
+      </w:r>
+    </w:p>
+    <w:p>
+      <w:pPr>
+        <w:pStyle w:val="style22"/>
+        <w:shd w:fill="FFFFFF" w:val="clear"/>
+        <w:spacing w:after="198" w:before="0" w:line="360" w:lineRule="auto"/>
+        <w:contextualSpacing w:val="false"/>
+      </w:pPr>
+      <w:r>
+        <w:rPr/>
+      </w:r>
+    </w:p>
+    <w:p>
+      <w:pPr>
+        <w:pStyle w:val="style22"/>
+        <w:shd w:fill="FFFFFF" w:val="clear"/>
+        <w:spacing w:after="198" w:before="0" w:line="360" w:lineRule="auto"/>
+        <w:contextualSpacing w:val="false"/>
+      </w:pPr>
+      <w:r>
+        <w:rPr/>
+      </w:r>
+    </w:p>
+    <w:p>
+      <w:pPr>
+        <w:pStyle w:val="style22"/>
+        <w:shd w:fill="FFFFFF" w:val="clear"/>
+        <w:spacing w:after="198" w:before="0" w:line="360" w:lineRule="auto"/>
+        <w:contextualSpacing w:val="false"/>
+      </w:pPr>
+      <w:r>
+        <w:rPr/>
+      </w:r>
+    </w:p>
+    <w:p>
+      <w:pPr>
+        <w:pStyle w:val="style22"/>
+        <w:shd w:fill="FFFFFF" w:val="clear"/>
+        <w:spacing w:after="198" w:before="0" w:line="360" w:lineRule="auto"/>
+        <w:contextualSpacing w:val="false"/>
+        <w:jc w:val="center"/>
+      </w:pPr>
+      <w:r>
+        <w:rPr>
+          <w:b w:val="false"/>
+          <w:bCs w:val="false"/>
+          <w:i/>
+          <w:iCs/>
+          <w:sz w:val="20"/>
+          <w:szCs w:val="20"/>
+        </w:rPr>
+        <w:t>Figura 08: Sistema operacional Android 4.0 no Samsung Galaxy S2.</w:t>
+      </w:r>
+    </w:p>
+    <w:p>
+      <w:pPr>
+        <w:pStyle w:val="style22"/>
+        <w:shd w:fill="FFFFFF" w:val="clear"/>
+        <w:spacing w:after="198" w:before="0" w:line="360" w:lineRule="auto"/>
+        <w:contextualSpacing w:val="false"/>
+        <w:jc w:val="center"/>
+      </w:pPr>
+      <w:r>
+        <w:rPr>
+          <w:b w:val="false"/>
+          <w:bCs w:val="false"/>
+          <w:i/>
+          <w:iCs/>
+          <w:sz w:val="20"/>
+          <w:szCs w:val="20"/>
+        </w:rPr>
+        <w:t>Fonte: Imagem retirada da internet.</w:t>
+      </w:r>
+    </w:p>
+    <w:p>
+      <w:pPr>
+        <w:pStyle w:val="style22"/>
+        <w:shd w:fill="FFFFFF" w:val="clear"/>
+        <w:spacing w:after="198" w:before="0" w:line="360" w:lineRule="auto"/>
+        <w:contextualSpacing w:val="false"/>
+        <w:jc w:val="left"/>
+      </w:pPr>
+      <w:r>
+        <w:rPr>
+          <w:b w:val="false"/>
+          <w:bCs w:val="false"/>
+          <w:i w:val="false"/>
+          <w:iCs w:val="false"/>
+          <w:sz w:val="22"/>
+          <w:szCs w:val="22"/>
+        </w:rPr>
+        <w:t>2010 – Windows Phone: Sucessor do Windows Mobile que, ao contrário do seu predecessor, é focado no mercado consumidor, em vez do mercado empresarial. Para não perder a disputa com a Apple e a Google a Microsoft apostou nessa nova versão de Sistema Operacional Mobile, focando no uso de Cloud Computing (Computação nas Nuvens). Para desenvolver aplicativos para esse SO você precisa ter a IDE Visual Studio e a linguagem utilizada para o desenvolvimento é o C#;</w:t>
+      </w:r>
+    </w:p>
+    <w:p>
+      <w:pPr>
+        <w:pStyle w:val="style22"/>
+        <w:shd w:fill="FFFFFF" w:val="clear"/>
+        <w:spacing w:after="198" w:before="0" w:line="360" w:lineRule="auto"/>
+        <w:contextualSpacing w:val="false"/>
+        <w:jc w:val="left"/>
+      </w:pPr>
+      <w:r>
+        <w:rPr/>
+        <w:drawing>
+          <wp:anchor allowOverlap="1" behindDoc="0" distB="0" distL="0" distR="0" distT="0" layoutInCell="1" locked="0" relativeHeight="11" simplePos="0">
+            <wp:simplePos x="0" y="0"/>
+            <wp:positionH relativeFrom="column">
+              <wp:posOffset>2148205</wp:posOffset>
+            </wp:positionH>
+            <wp:positionV relativeFrom="paragraph">
+              <wp:posOffset>0</wp:posOffset>
+            </wp:positionV>
+            <wp:extent cx="1104265" cy="2093595"/>
+            <wp:effectExtent b="0" l="0" r="0" t="0"/>
+            <wp:wrapSquare wrapText="largest"/>
+            <wp:docPr descr="" id="10" name="Picture"/>
+            <wp:cNvGraphicFramePr>
+              <a:graphicFrameLocks xmlns:a="http://schemas.openxmlformats.org/drawingml/2006/main" noChangeAspect="1"/>
+            </wp:cNvGraphicFramePr>
+            <a:graphic xmlns:a="http://schemas.openxmlformats.org/drawingml/2006/main">
+              <a:graphicData uri="http://schemas.openxmlformats.org/drawingml/2006/picture">
+                <pic:pic xmlns:pic="http://schemas.openxmlformats.org/drawingml/2006/picture">
+                  <pic:nvPicPr>
+                    <pic:cNvPr descr="" id="10" name="Picture"/>
+                    <pic:cNvPicPr>
+                      <a:picLocks noChangeArrowheads="1" noChangeAspect="1"/>
+                    </pic:cNvPicPr>
+                  </pic:nvPicPr>
+                  <pic:blipFill>
+                    <a:blip r:embed="rId12"/>
+                    <a:srcRect/>
+                    <a:stretch>
+                      <a:fillRect/>
+                    </a:stretch>
+                  </pic:blipFill>
+                  <pic:spPr bwMode="auto">
+                    <a:xfrm>
+                      <a:off x="0" y="0"/>
+                      <a:ext cx="1104265" cy="2093595"/>
+                    </a:xfrm>
+                    <a:prstGeom prst="rect">
+                      <a:avLst/>
+                    </a:prstGeom>
+                    <a:noFill/>
+                    <a:ln w="9525">
+                      <a:noFill/>
+                      <a:miter lim="800000"/>
+                      <a:headEnd/>
+                      <a:tailEnd/>
+                    </a:ln>
+                  </pic:spPr>
+                </pic:pic>
+              </a:graphicData>
+            </a:graphic>
+          </wp:anchor>
+        </w:drawing>
+      </w:r>
+    </w:p>
+    <w:p>
+      <w:pPr>
+        <w:pStyle w:val="style22"/>
+        <w:shd w:fill="FFFFFF" w:val="clear"/>
+        <w:spacing w:after="198" w:before="0" w:line="360" w:lineRule="auto"/>
+        <w:contextualSpacing w:val="false"/>
+        <w:jc w:val="center"/>
+      </w:pPr>
+      <w:r>
+        <w:rPr/>
+      </w:r>
+    </w:p>
+    <w:p>
+      <w:pPr>
+        <w:pStyle w:val="style22"/>
+        <w:shd w:fill="FFFFFF" w:val="clear"/>
+        <w:spacing w:after="198" w:before="0" w:line="360" w:lineRule="auto"/>
+        <w:contextualSpacing w:val="false"/>
+        <w:jc w:val="left"/>
+      </w:pPr>
+      <w:r>
+        <w:rPr/>
+      </w:r>
+    </w:p>
+    <w:p>
+      <w:pPr>
+        <w:pStyle w:val="style22"/>
+        <w:shd w:fill="FFFFFF" w:val="clear"/>
+        <w:spacing w:after="198" w:before="0" w:line="360" w:lineRule="auto"/>
+        <w:contextualSpacing w:val="false"/>
+        <w:jc w:val="left"/>
+      </w:pPr>
+      <w:r>
+        <w:rPr/>
+      </w:r>
+    </w:p>
+    <w:p>
+      <w:pPr>
+        <w:pStyle w:val="style22"/>
+        <w:shd w:fill="FFFFFF" w:val="clear"/>
+        <w:spacing w:after="198" w:before="0" w:line="360" w:lineRule="auto"/>
+        <w:contextualSpacing w:val="false"/>
+        <w:jc w:val="left"/>
+      </w:pPr>
+      <w:r>
+        <w:rPr/>
+      </w:r>
+    </w:p>
+    <w:p>
+      <w:pPr>
+        <w:pStyle w:val="style22"/>
+        <w:shd w:fill="FFFFFF" w:val="clear"/>
+        <w:spacing w:after="198" w:before="0" w:line="360" w:lineRule="auto"/>
+        <w:contextualSpacing w:val="false"/>
+        <w:jc w:val="left"/>
+      </w:pPr>
+      <w:r>
+        <w:rPr/>
+      </w:r>
+    </w:p>
+    <w:p>
+      <w:pPr>
+        <w:pStyle w:val="style22"/>
+        <w:shd w:fill="FFFFFF" w:val="clear"/>
+        <w:spacing w:after="198" w:before="0" w:line="360" w:lineRule="auto"/>
+        <w:contextualSpacing w:val="false"/>
+        <w:jc w:val="center"/>
+      </w:pPr>
+      <w:r>
+        <w:rPr>
+          <w:b w:val="false"/>
+          <w:bCs w:val="false"/>
+          <w:i/>
+          <w:iCs/>
+          <w:sz w:val="20"/>
+          <w:szCs w:val="20"/>
+        </w:rPr>
+        <w:t>Figura 09: Sistema operacional Windows Phone.</w:t>
+      </w:r>
+    </w:p>
+    <w:p>
+      <w:pPr>
+        <w:pStyle w:val="style22"/>
+        <w:shd w:fill="FFFFFF" w:val="clear"/>
+        <w:spacing w:after="198" w:before="0" w:line="360" w:lineRule="auto"/>
+        <w:contextualSpacing w:val="false"/>
+        <w:jc w:val="center"/>
+      </w:pPr>
+      <w:r>
+        <w:rPr>
+          <w:b w:val="false"/>
+          <w:bCs w:val="false"/>
+          <w:i/>
+          <w:iCs/>
+          <w:sz w:val="20"/>
+          <w:szCs w:val="20"/>
+        </w:rPr>
+        <w:t>Fonte: Imagem retirada da internet.</w:t>
+      </w:r>
+    </w:p>
+    <w:p>
+      <w:pPr>
+        <w:pStyle w:val="style22"/>
+        <w:shd w:fill="FFFFFF" w:val="clear"/>
+        <w:spacing w:after="198" w:before="0" w:line="360" w:lineRule="auto"/>
+        <w:contextualSpacing w:val="false"/>
+        <w:jc w:val="left"/>
+      </w:pPr>
+      <w:r>
+        <w:rPr>
+          <w:b/>
+          <w:bCs/>
+          <w:i w:val="false"/>
+          <w:iCs w:val="false"/>
+          <w:sz w:val="22"/>
+          <w:szCs w:val="22"/>
+        </w:rPr>
+        <w:t>3.2 Mercado</w:t>
+      </w:r>
+    </w:p>
+    <w:p>
+      <w:pPr>
+        <w:pStyle w:val="style22"/>
+        <w:shd w:fill="FFFFFF" w:val="clear"/>
+        <w:spacing w:after="198" w:before="0" w:line="360" w:lineRule="auto"/>
+        <w:contextualSpacing w:val="false"/>
+        <w:jc w:val="left"/>
+      </w:pPr>
+      <w:r>
+        <w:rPr>
+          <w:b/>
+          <w:bCs/>
+          <w:i w:val="false"/>
+          <w:iCs w:val="false"/>
+          <w:sz w:val="22"/>
+          <w:szCs w:val="22"/>
+        </w:rPr>
         <w:tab/>
-        <w:t>2002 – Microsoft Windows XP Tablet PC edition:</w:t>
-      </w:r>
-    </w:p>
-    <w:p>
-      <w:pPr>
-        <w:pStyle w:val="style0"/>
-        <w:shd w:fill="FFFFFF" w:val="clear"/>
-        <w:spacing w:after="198" w:before="0" w:line="360" w:lineRule="auto"/>
-        <w:contextualSpacing w:val="false"/>
-      </w:pPr>
-      <w:r>
-        <w:rPr/>
-        <w:t>http://books.google.com.br/books?id=Uo8kataP6o0C&amp;pg=PA8&amp;dq=sistemas+operacionais+mobile&amp;hl=pt-BR&amp;sa=X&amp;ei=mW59UZqiE6bw0gGvqYDoBA&amp;ved=0CEMQ6AEwAg#v=onepage&amp;q=sistemas%20operacionais%20mobile&amp;f=false</w:t>
-      </w:r>
-    </w:p>
-    <w:p>
-      <w:pPr>
-        <w:pStyle w:val="style0"/>
-        <w:shd w:fill="FFFFFF" w:val="clear"/>
-        <w:spacing w:after="198" w:before="0" w:line="360" w:lineRule="auto"/>
-        <w:contextualSpacing w:val="false"/>
-      </w:pPr>
-      <w:r>
-        <w:rPr/>
-      </w:r>
-    </w:p>
-    <w:p>
-      <w:pPr>
-        <w:pStyle w:val="style0"/>
-        <w:shd w:fill="FFFFFF" w:val="clear"/>
-        <w:spacing w:after="198" w:before="0" w:line="360" w:lineRule="auto"/>
-        <w:contextualSpacing w:val="false"/>
-      </w:pPr>
-      <w:r>
-        <w:rPr/>
-      </w:r>
-    </w:p>
-    <w:p>
-      <w:pPr>
-        <w:pStyle w:val="style0"/>
-        <w:shd w:fill="FFFFFF" w:val="clear"/>
-        <w:spacing w:after="198" w:before="0" w:line="360" w:lineRule="auto"/>
-        <w:contextualSpacing w:val="false"/>
-      </w:pPr>
-      <w:r>
-        <w:rPr/>
-      </w:r>
-    </w:p>
-    <w:p>
-      <w:pPr>
-        <w:pStyle w:val="style0"/>
-        <w:shd w:fill="FFFFFF" w:val="clear"/>
-        <w:spacing w:after="198" w:before="0" w:line="360" w:lineRule="auto"/>
-        <w:contextualSpacing w:val="false"/>
-      </w:pPr>
-      <w:r>
-        <w:rPr/>
-      </w:r>
-    </w:p>
-    <w:p>
-      <w:pPr>
-        <w:pStyle w:val="style0"/>
-        <w:shd w:fill="FFFFFF" w:val="clear"/>
-        <w:spacing w:after="198" w:before="0" w:line="360" w:lineRule="auto"/>
-        <w:contextualSpacing w:val="false"/>
-      </w:pPr>
-      <w:r>
-        <w:rPr/>
-      </w:r>
-    </w:p>
-    <w:p>
-      <w:pPr>
-        <w:pStyle w:val="style0"/>
-        <w:shd w:fill="FFFFFF" w:val="clear"/>
-        <w:spacing w:after="198" w:before="0" w:line="360" w:lineRule="auto"/>
-        <w:contextualSpacing w:val="false"/>
-      </w:pPr>
-      <w:r>
-        <w:rPr/>
-      </w:r>
-    </w:p>
-    <w:p>
-      <w:pPr>
-        <w:pStyle w:val="style0"/>
-        <w:shd w:fill="FFFFFF" w:val="clear"/>
-        <w:spacing w:after="198" w:before="0" w:line="360" w:lineRule="auto"/>
-        <w:contextualSpacing w:val="false"/>
-      </w:pPr>
-      <w:r>
-        <w:rPr/>
-      </w:r>
-    </w:p>
-    <w:p>
-      <w:pPr>
-        <w:pStyle w:val="style0"/>
-        <w:shd w:fill="FFFFFF" w:val="clear"/>
-        <w:spacing w:after="198" w:before="0" w:line="360" w:lineRule="auto"/>
-        <w:contextualSpacing w:val="false"/>
-      </w:pPr>
-      <w:r>
-        <w:rPr/>
-      </w:r>
-    </w:p>
-    <w:p>
-      <w:pPr>
-        <w:pStyle w:val="style0"/>
-        <w:shd w:fill="FFFFFF" w:val="clear"/>
-        <w:spacing w:after="198" w:before="0" w:line="360" w:lineRule="auto"/>
-        <w:contextualSpacing w:val="false"/>
-      </w:pPr>
-      <w:r>
-        <w:rPr/>
-      </w:r>
-    </w:p>
-    <w:p>
-      <w:pPr>
-        <w:pStyle w:val="style0"/>
-        <w:shd w:fill="FFFFFF" w:val="clear"/>
-        <w:spacing w:after="198" w:before="0" w:line="360" w:lineRule="auto"/>
-        <w:contextualSpacing w:val="false"/>
-      </w:pPr>
-      <w:r>
-        <w:rPr/>
-      </w:r>
-    </w:p>
-    <w:p>
-      <w:pPr>
-        <w:pStyle w:val="style0"/>
-        <w:shd w:fill="FFFFFF" w:val="clear"/>
-        <w:spacing w:after="198" w:before="0" w:line="360" w:lineRule="auto"/>
-        <w:contextualSpacing w:val="false"/>
-      </w:pPr>
-      <w:r>
-        <w:rPr/>
-      </w:r>
-    </w:p>
-    <w:p>
-      <w:pPr>
-        <w:pStyle w:val="style0"/>
-        <w:shd w:fill="FFFFFF" w:val="clear"/>
-        <w:spacing w:after="198" w:before="0" w:line="360" w:lineRule="auto"/>
-        <w:contextualSpacing w:val="false"/>
-      </w:pPr>
-      <w:r>
-        <w:rPr/>
-      </w:r>
-    </w:p>
-    <w:p>
-      <w:pPr>
-        <w:pStyle w:val="style0"/>
-        <w:shd w:fill="FFFFFF" w:val="clear"/>
-        <w:spacing w:after="198" w:before="0" w:line="360" w:lineRule="auto"/>
-        <w:contextualSpacing w:val="false"/>
-      </w:pPr>
-      <w:r>
-        <w:rPr/>
-      </w:r>
-    </w:p>
-    <w:p>
-      <w:pPr>
-        <w:pStyle w:val="style0"/>
-        <w:shd w:fill="FFFFFF" w:val="clear"/>
-        <w:spacing w:after="198" w:before="0" w:line="360" w:lineRule="auto"/>
-        <w:contextualSpacing w:val="false"/>
-      </w:pPr>
-      <w:r>
-        <w:rPr/>
-      </w:r>
-    </w:p>
-    <w:p>
-      <w:pPr>
-        <w:pStyle w:val="style0"/>
+      </w:r>
+      <w:r>
+        <w:rPr>
+          <w:b w:val="false"/>
+          <w:bCs w:val="false"/>
+          <w:i w:val="false"/>
+          <w:iCs w:val="false"/>
+          <w:sz w:val="22"/>
+          <w:szCs w:val="22"/>
+        </w:rPr>
+        <w:t>Ao longo dos anos, a quantidade de telefones celulares vem aumentado cada vez mais. Atualmente, o celular é o produto de consumo mais utilizado no mundo, sendo a quantidade existente correspondente a mais da metade da população mundial (4,8 bilhões – 2010). Em 2011 já estamos com 5,0 bilhões e acredita-se que até o final de 2013 este número chegará a 5,3 bilhões. (Pereira; Silva; 2012;).</w:t>
+      </w:r>
+    </w:p>
+    <w:p>
+      <w:pPr>
+        <w:pStyle w:val="style22"/>
+        <w:shd w:fill="FFFFFF" w:val="clear"/>
+        <w:spacing w:after="198" w:before="0" w:line="360" w:lineRule="auto"/>
+        <w:contextualSpacing w:val="false"/>
+        <w:jc w:val="left"/>
+      </w:pPr>
+      <w:r>
+        <w:rPr/>
+        <w:drawing>
+          <wp:anchor allowOverlap="1" behindDoc="0" distB="0" distL="0" distR="0" distT="0" layoutInCell="1" locked="0" relativeHeight="0" simplePos="0">
+            <wp:simplePos x="0" y="0"/>
+            <wp:positionH relativeFrom="character">
+              <wp:posOffset>1002665</wp:posOffset>
+            </wp:positionH>
+            <wp:positionV relativeFrom="line">
+              <wp:posOffset>0</wp:posOffset>
+            </wp:positionV>
+            <wp:extent cx="3393440" cy="2166620"/>
+            <wp:effectExtent b="0" l="0" r="0" t="0"/>
+            <wp:wrapSquare wrapText="largest"/>
+            <wp:docPr descr="" id="11" name="Picture"/>
+            <wp:cNvGraphicFramePr>
+              <a:graphicFrameLocks xmlns:a="http://schemas.openxmlformats.org/drawingml/2006/main" noChangeAspect="1"/>
+            </wp:cNvGraphicFramePr>
+            <a:graphic xmlns:a="http://schemas.openxmlformats.org/drawingml/2006/main">
+              <a:graphicData uri="http://schemas.openxmlformats.org/drawingml/2006/picture">
+                <pic:pic xmlns:pic="http://schemas.openxmlformats.org/drawingml/2006/picture">
+                  <pic:nvPicPr>
+                    <pic:cNvPr descr="" id="11" name="Picture"/>
+                    <pic:cNvPicPr>
+                      <a:picLocks noChangeArrowheads="1" noChangeAspect="1"/>
+                    </pic:cNvPicPr>
+                  </pic:nvPicPr>
+                  <pic:blipFill>
+                    <a:blip r:embed="rId13"/>
+                    <a:srcRect/>
+                    <a:stretch>
+                      <a:fillRect/>
+                    </a:stretch>
+                  </pic:blipFill>
+                  <pic:spPr bwMode="auto">
+                    <a:xfrm>
+                      <a:off x="0" y="0"/>
+                      <a:ext cx="3393440" cy="2166620"/>
+                    </a:xfrm>
+                    <a:prstGeom prst="rect">
+                      <a:avLst/>
+                    </a:prstGeom>
+                    <a:noFill/>
+                    <a:ln w="9525">
+                      <a:noFill/>
+                      <a:miter lim="800000"/>
+                      <a:headEnd/>
+                      <a:tailEnd/>
+                    </a:ln>
+                  </pic:spPr>
+                </pic:pic>
+              </a:graphicData>
+            </a:graphic>
+          </wp:anchor>
+        </w:drawing>
+      </w:r>
+    </w:p>
+    <w:p>
+      <w:pPr>
+        <w:pStyle w:val="style22"/>
+        <w:shd w:fill="FFFFFF" w:val="clear"/>
+        <w:spacing w:after="198" w:before="0" w:line="360" w:lineRule="auto"/>
+        <w:contextualSpacing w:val="false"/>
+        <w:jc w:val="center"/>
+      </w:pPr>
+      <w:r>
+        <w:rPr/>
+      </w:r>
+    </w:p>
+    <w:p>
+      <w:pPr>
+        <w:pStyle w:val="style22"/>
+        <w:shd w:fill="FFFFFF" w:val="clear"/>
+        <w:spacing w:after="198" w:before="0" w:line="360" w:lineRule="auto"/>
+        <w:contextualSpacing w:val="false"/>
+        <w:jc w:val="center"/>
+      </w:pPr>
+      <w:r>
+        <w:rPr/>
+      </w:r>
+    </w:p>
+    <w:p>
+      <w:pPr>
+        <w:pStyle w:val="style22"/>
+        <w:shd w:fill="FFFFFF" w:val="clear"/>
+        <w:spacing w:after="198" w:before="0" w:line="360" w:lineRule="auto"/>
+        <w:contextualSpacing w:val="false"/>
+        <w:jc w:val="center"/>
+      </w:pPr>
+      <w:r>
+        <w:rPr/>
+      </w:r>
+    </w:p>
+    <w:p>
+      <w:pPr>
+        <w:pStyle w:val="style22"/>
+        <w:shd w:fill="FFFFFF" w:val="clear"/>
+        <w:spacing w:after="198" w:before="0" w:line="360" w:lineRule="auto"/>
+        <w:contextualSpacing w:val="false"/>
+        <w:jc w:val="center"/>
+      </w:pPr>
+      <w:r>
+        <w:rPr/>
+      </w:r>
+    </w:p>
+    <w:p>
+      <w:pPr>
+        <w:pStyle w:val="style22"/>
+        <w:shd w:fill="FFFFFF" w:val="clear"/>
+        <w:spacing w:after="198" w:before="0" w:line="360" w:lineRule="auto"/>
+        <w:contextualSpacing w:val="false"/>
+        <w:jc w:val="center"/>
+      </w:pPr>
+      <w:r>
+        <w:rPr/>
+      </w:r>
+    </w:p>
+    <w:p>
+      <w:pPr>
+        <w:pStyle w:val="style22"/>
+        <w:shd w:fill="FFFFFF" w:val="clear"/>
+        <w:spacing w:after="198" w:before="0" w:line="360" w:lineRule="auto"/>
+        <w:contextualSpacing w:val="false"/>
+        <w:jc w:val="center"/>
+      </w:pPr>
+      <w:r>
+        <w:rPr>
+          <w:b w:val="false"/>
+          <w:bCs w:val="false"/>
+          <w:i/>
+          <w:iCs/>
+          <w:sz w:val="20"/>
+          <w:szCs w:val="20"/>
+        </w:rPr>
+        <w:t>Figura 10: Gráfico representando o crescimento de celulares no mundo.</w:t>
+      </w:r>
+    </w:p>
+    <w:p>
+      <w:pPr>
+        <w:pStyle w:val="style22"/>
+        <w:shd w:fill="FFFFFF" w:val="clear"/>
+        <w:spacing w:after="198" w:before="0" w:line="360" w:lineRule="auto"/>
+        <w:contextualSpacing w:val="false"/>
+        <w:jc w:val="center"/>
+      </w:pPr>
+      <w:r>
+        <w:rPr>
+          <w:b w:val="false"/>
+          <w:bCs w:val="false"/>
+          <w:i/>
+          <w:iCs/>
+          <w:sz w:val="20"/>
+          <w:szCs w:val="20"/>
+        </w:rPr>
+        <w:t>Fonte: Livro Android para desenvolvedores, página 1.</w:t>
+      </w:r>
+    </w:p>
+    <w:p>
+      <w:pPr>
+        <w:pStyle w:val="style22"/>
+        <w:shd w:fill="FFFFFF" w:val="clear"/>
+        <w:spacing w:after="198" w:before="0" w:line="360" w:lineRule="auto"/>
+        <w:contextualSpacing w:val="false"/>
+        <w:jc w:val="left"/>
+      </w:pPr>
+      <w:r>
+        <w:rPr/>
+      </w:r>
+    </w:p>
+    <w:p>
+      <w:pPr>
+        <w:pStyle w:val="style22"/>
+        <w:shd w:fill="FFFFFF" w:val="clear"/>
+        <w:spacing w:after="198" w:before="0" w:line="360" w:lineRule="auto"/>
+        <w:contextualSpacing w:val="false"/>
+        <w:jc w:val="left"/>
+      </w:pPr>
+      <w:r>
+        <w:rPr>
+          <w:b/>
+          <w:bCs/>
+          <w:i w:val="false"/>
+          <w:iCs w:val="false"/>
+          <w:sz w:val="22"/>
+          <w:szCs w:val="22"/>
+        </w:rPr>
+        <w:tab/>
+      </w:r>
+      <w:r>
+        <w:rPr>
+          <w:b w:val="false"/>
+          <w:bCs w:val="false"/>
+          <w:i w:val="false"/>
+          <w:iCs w:val="false"/>
+          <w:sz w:val="22"/>
+          <w:szCs w:val="22"/>
+        </w:rPr>
+        <w:t>Nesse mercado em ascensão podemos destacar os três maiores Sistemas Operacionais Móveis, o Windows Phone, IOS e Android. Porém, com base na pesquisa feita pela empresa Kantar Worldpanel, em outubro de 2012, indicou que o sistema IOS só tinha uma fatia de 0,4% no mercado brasileiro, enquanto o Android possui 56%, seguido do Nakia com Symbiam 31,5%, Windows Phone 4% e RIM 2,7%. Em contra partida, temos uma pesquisa realizada pelo site TecMundo, realizada em 2011, que diz que os sistemas operacionais mais utilizados no mundo são o Android com 22,2%, IOS com 17,1%, Windows Phone com 5,2% e os restantes sistemas computam 55,2%. Com base nessa pesquisas, pode-se concluir que o mercado mobile se divide em três partes (Android, IOS e Windows Phone),  desse três sistemas podemos dizer que a disputa pelo mercado se restringe em apenas dois, o IOS e o Android.</w:t>
+      </w:r>
+    </w:p>
+    <w:p>
+      <w:pPr>
+        <w:pStyle w:val="style22"/>
+        <w:shd w:fill="FFFFFF" w:val="clear"/>
+        <w:spacing w:after="198" w:before="0" w:line="360" w:lineRule="auto"/>
+        <w:contextualSpacing w:val="false"/>
+        <w:jc w:val="left"/>
+      </w:pPr>
+      <w:r>
+        <w:rPr/>
+      </w:r>
+    </w:p>
+    <w:p>
+      <w:pPr>
+        <w:pStyle w:val="style22"/>
+        <w:shd w:fill="FFFFFF" w:val="clear"/>
+        <w:spacing w:after="198" w:before="0" w:line="360" w:lineRule="auto"/>
+        <w:contextualSpacing w:val="false"/>
+        <w:jc w:val="left"/>
+      </w:pPr>
+      <w:r>
+        <w:rPr>
+          <w:b/>
+          <w:bCs/>
+          <w:i w:val="false"/>
+          <w:iCs w:val="false"/>
+          <w:sz w:val="22"/>
+          <w:szCs w:val="22"/>
+        </w:rPr>
+        <w:t>3.3 Conclusão</w:t>
+      </w:r>
+    </w:p>
+    <w:p>
+      <w:pPr>
+        <w:pStyle w:val="style22"/>
+        <w:shd w:fill="FFFFFF" w:val="clear"/>
+        <w:spacing w:after="198" w:before="0" w:line="360" w:lineRule="auto"/>
+        <w:contextualSpacing w:val="false"/>
+        <w:jc w:val="left"/>
+      </w:pPr>
+      <w:r>
+        <w:rPr>
+          <w:b w:val="false"/>
+          <w:bCs w:val="false"/>
+          <w:i w:val="false"/>
+          <w:iCs w:val="false"/>
+          <w:sz w:val="22"/>
+          <w:szCs w:val="22"/>
+        </w:rPr>
+        <w:tab/>
+      </w:r>
+    </w:p>
+    <w:p>
+      <w:pPr>
+        <w:pStyle w:val="style22"/>
+        <w:shd w:fill="FFFFFF" w:val="clear"/>
+        <w:spacing w:after="198" w:before="0" w:line="360" w:lineRule="auto"/>
+        <w:contextualSpacing w:val="false"/>
+        <w:jc w:val="left"/>
+      </w:pPr>
+      <w:r>
+        <w:rPr/>
+      </w:r>
+    </w:p>
+    <w:p>
+      <w:pPr>
+        <w:pStyle w:val="style22"/>
+        <w:shd w:fill="FFFFFF" w:val="clear"/>
+        <w:spacing w:after="198" w:before="0" w:line="360" w:lineRule="auto"/>
+        <w:contextualSpacing w:val="false"/>
+        <w:jc w:val="left"/>
+      </w:pPr>
+      <w:r>
+        <w:rPr/>
+      </w:r>
+    </w:p>
+    <w:p>
+      <w:pPr>
+        <w:pStyle w:val="style22"/>
+        <w:shd w:fill="FFFFFF" w:val="clear"/>
+        <w:spacing w:after="198" w:before="0" w:line="360" w:lineRule="auto"/>
+        <w:contextualSpacing w:val="false"/>
+        <w:jc w:val="left"/>
+      </w:pPr>
+      <w:r>
+        <w:rPr/>
+      </w:r>
+    </w:p>
+    <w:p>
+      <w:pPr>
+        <w:pStyle w:val="style22"/>
+        <w:shd w:fill="FFFFFF" w:val="clear"/>
+        <w:spacing w:after="198" w:before="0" w:line="360" w:lineRule="auto"/>
+        <w:contextualSpacing w:val="false"/>
+        <w:jc w:val="left"/>
+      </w:pPr>
+      <w:r>
+        <w:rPr/>
+      </w:r>
+    </w:p>
+    <w:p>
+      <w:pPr>
+        <w:pStyle w:val="style22"/>
+        <w:shd w:fill="FFFFFF" w:val="clear"/>
+        <w:spacing w:after="198" w:before="0" w:line="360" w:lineRule="auto"/>
+        <w:contextualSpacing w:val="false"/>
+        <w:jc w:val="left"/>
+      </w:pPr>
+      <w:r>
+        <w:rPr/>
+      </w:r>
+    </w:p>
+    <w:p>
+      <w:pPr>
+        <w:pStyle w:val="style22"/>
+        <w:shd w:fill="FFFFFF" w:val="clear"/>
+        <w:spacing w:after="198" w:before="0" w:line="360" w:lineRule="auto"/>
+        <w:contextualSpacing w:val="false"/>
+        <w:jc w:val="left"/>
+      </w:pPr>
+      <w:r>
+        <w:rPr/>
+      </w:r>
+    </w:p>
+    <w:p>
+      <w:pPr>
+        <w:pStyle w:val="style22"/>
+        <w:shd w:fill="FFFFFF" w:val="clear"/>
+        <w:spacing w:after="198" w:before="0" w:line="360" w:lineRule="auto"/>
+        <w:contextualSpacing w:val="false"/>
+        <w:jc w:val="left"/>
+      </w:pPr>
+      <w:r>
+        <w:rPr/>
+      </w:r>
+    </w:p>
+    <w:p>
+      <w:pPr>
+        <w:pStyle w:val="style22"/>
         <w:shd w:fill="FFFFFF" w:val="clear"/>
         <w:spacing w:after="198" w:before="0" w:line="360" w:lineRule="auto"/>
         <w:contextualSpacing w:val="false"/>
@@ -3969,7 +5105,7 @@
     </w:p>
     <w:p>
       <w:pPr>
-        <w:pStyle w:val="style0"/>
+        <w:pStyle w:val="style22"/>
         <w:shd w:fill="FFFFFF" w:val="clear"/>
         <w:spacing w:after="198" w:before="0" w:line="360" w:lineRule="auto"/>
         <w:contextualSpacing w:val="false"/>
@@ -3981,7 +5117,7 @@
     </w:p>
     <w:p>
       <w:pPr>
-        <w:pStyle w:val="style0"/>
+        <w:pStyle w:val="style22"/>
         <w:shd w:fill="FFFFFF" w:val="clear"/>
         <w:spacing w:after="198" w:before="0" w:line="360" w:lineRule="auto"/>
         <w:contextualSpacing w:val="false"/>
@@ -3993,7 +5129,7 @@
     </w:p>
     <w:p>
       <w:pPr>
-        <w:pStyle w:val="style0"/>
+        <w:pStyle w:val="style22"/>
         <w:shd w:fill="FFFFFF" w:val="clear"/>
         <w:spacing w:after="198" w:before="0" w:line="360" w:lineRule="auto"/>
         <w:contextualSpacing w:val="false"/>
@@ -4005,7 +5141,7 @@
     </w:p>
     <w:p>
       <w:pPr>
-        <w:pStyle w:val="style0"/>
+        <w:pStyle w:val="style22"/>
         <w:shd w:fill="FFFFFF" w:val="clear"/>
         <w:spacing w:after="198" w:before="0" w:line="360" w:lineRule="auto"/>
         <w:contextualSpacing w:val="false"/>
@@ -4017,18 +5153,18 @@
     </w:p>
     <w:p>
       <w:pPr>
-        <w:pStyle w:val="style0"/>
-        <w:shd w:fill="FFFFFF" w:val="clear"/>
-        <w:spacing w:after="198" w:before="0" w:line="360" w:lineRule="auto"/>
-        <w:contextualSpacing w:val="false"/>
-      </w:pPr>
-      <w:r>
-        <w:rPr/>
-      </w:r>
-    </w:p>
-    <w:p>
-      <w:pPr>
-        <w:pStyle w:val="style0"/>
+        <w:pStyle w:val="style22"/>
+        <w:shd w:fill="FFFFFF" w:val="clear"/>
+        <w:spacing w:after="198" w:before="0" w:line="360" w:lineRule="auto"/>
+        <w:contextualSpacing w:val="false"/>
+      </w:pPr>
+      <w:r>
+        <w:rPr/>
+      </w:r>
+    </w:p>
+    <w:p>
+      <w:pPr>
+        <w:pStyle w:val="style22"/>
         <w:spacing w:line="360" w:lineRule="auto"/>
         <w:jc w:val="left"/>
       </w:pPr>
@@ -4062,7 +5198,7 @@
     </w:p>
     <w:p>
       <w:pPr>
-        <w:pStyle w:val="style0"/>
+        <w:pStyle w:val="style22"/>
         <w:spacing w:line="360" w:lineRule="auto"/>
         <w:jc w:val="left"/>
       </w:pPr>
@@ -4107,7 +5243,7 @@
     </w:p>
     <w:p>
       <w:pPr>
-        <w:pStyle w:val="style0"/>
+        <w:pStyle w:val="style22"/>
         <w:spacing w:line="360" w:lineRule="auto"/>
         <w:jc w:val="left"/>
       </w:pPr>
@@ -4141,7 +5277,7 @@
     </w:p>
     <w:p>
       <w:pPr>
-        <w:pStyle w:val="style0"/>
+        <w:pStyle w:val="style22"/>
         <w:spacing w:line="360" w:lineRule="auto"/>
         <w:jc w:val="left"/>
       </w:pPr>
@@ -4175,7 +5311,7 @@
     </w:p>
     <w:p>
       <w:pPr>
-        <w:pStyle w:val="style0"/>
+        <w:pStyle w:val="style22"/>
         <w:spacing w:line="360" w:lineRule="auto"/>
         <w:jc w:val="left"/>
       </w:pPr>
@@ -4227,7 +5363,7 @@
     </w:p>
     <w:p>
       <w:pPr>
-        <w:pStyle w:val="style0"/>
+        <w:pStyle w:val="style22"/>
         <w:spacing w:line="360" w:lineRule="auto"/>
         <w:jc w:val="left"/>
       </w:pPr>
@@ -4261,7 +5397,7 @@
     </w:p>
     <w:p>
       <w:pPr>
-        <w:pStyle w:val="style0"/>
+        <w:pStyle w:val="style22"/>
         <w:shd w:fill="FFFFFF" w:val="clear"/>
         <w:spacing w:after="198" w:before="0" w:line="360" w:lineRule="auto"/>
         <w:contextualSpacing w:val="false"/>
@@ -4297,7 +5433,43 @@
     </w:p>
     <w:p>
       <w:pPr>
-        <w:pStyle w:val="style0"/>
+        <w:pStyle w:val="style22"/>
+        <w:shd w:fill="FFFFFF" w:val="clear"/>
+        <w:spacing w:after="198" w:before="0" w:line="360" w:lineRule="auto"/>
+        <w:contextualSpacing w:val="false"/>
+        <w:jc w:val="left"/>
+      </w:pPr>
+      <w:r>
+        <w:rPr>
+          <w:b w:val="false"/>
+          <w:bCs w:val="false"/>
+          <w:sz w:val="24"/>
+          <w:szCs w:val="24"/>
+        </w:rPr>
+        <w:t xml:space="preserve">Ableson, Frank W. [outros autores Sen, Robi; King, Chris; Ortiz, C. Enrique] et. al </w:t>
+      </w:r>
+      <w:r>
+        <w:rPr>
+          <w:b/>
+          <w:bCs/>
+          <w:sz w:val="24"/>
+          <w:szCs w:val="24"/>
+        </w:rPr>
+        <w:t xml:space="preserve">Android em Ação. </w:t>
+      </w:r>
+      <w:r>
+        <w:rPr>
+          <w:b w:val="false"/>
+          <w:bCs w:val="false"/>
+          <w:sz w:val="24"/>
+          <w:szCs w:val="24"/>
+        </w:rPr>
+        <w:t>Rio de Janeiro: Elsevier Editora LTDA, 2012.</w:t>
+      </w:r>
+    </w:p>
+    <w:p>
+      <w:pPr>
+        <w:pStyle w:val="style22"/>
         <w:shd w:fill="FFFFFF" w:val="clear"/>
         <w:spacing w:after="198" w:before="0" w:line="360" w:lineRule="auto"/>
         <w:contextualSpacing w:val="false"/>
@@ -4324,19 +5496,49 @@
     </w:p>
     <w:p>
       <w:pPr>
-        <w:pStyle w:val="style0"/>
-        <w:shd w:fill="FFFFFF" w:val="clear"/>
-        <w:spacing w:after="198" w:before="0" w:line="360" w:lineRule="auto"/>
-        <w:contextualSpacing w:val="false"/>
-        <w:jc w:val="left"/>
-      </w:pPr>
-      <w:r>
-        <w:rPr/>
-      </w:r>
-    </w:p>
-    <w:p>
-      <w:pPr>
-        <w:pStyle w:val="style0"/>
+        <w:pStyle w:val="style22"/>
+        <w:shd w:fill="FFFFFF" w:val="clear"/>
+        <w:spacing w:after="198" w:before="0" w:line="360" w:lineRule="auto"/>
+        <w:contextualSpacing w:val="false"/>
+        <w:jc w:val="left"/>
+      </w:pPr>
+      <w:r>
+        <w:rPr>
+          <w:b w:val="false"/>
+          <w:bCs w:val="false"/>
+        </w:rPr>
+        <w:t xml:space="preserve">Fairbairn, K. Christopher [outros autores Fahrenkrug, Johannes; Reffenach, Collin] et al. </w:t>
+      </w:r>
+      <w:r>
+        <w:rPr>
+          <w:b/>
+          <w:bCs/>
+        </w:rPr>
+        <w:t xml:space="preserve">Objective-c Fundamental. </w:t>
+      </w:r>
+      <w:r>
+        <w:rPr>
+          <w:b w:val="false"/>
+          <w:bCs w:val="false"/>
+        </w:rPr>
+        <w:t>São Paulo: Novatec Editora, 2012</w:t>
+      </w:r>
+    </w:p>
+    <w:p>
+      <w:pPr>
+        <w:pStyle w:val="style22"/>
+        <w:shd w:fill="FFFFFF" w:val="clear"/>
+        <w:spacing w:after="198" w:before="0" w:line="360" w:lineRule="auto"/>
+        <w:contextualSpacing w:val="false"/>
+        <w:jc w:val="left"/>
+      </w:pPr>
+      <w:r>
+        <w:rPr/>
+      </w:r>
+    </w:p>
+    <w:p>
+      <w:pPr>
+        <w:pStyle w:val="style22"/>
         <w:shd w:fill="FFFFFF" w:val="clear"/>
         <w:spacing w:after="198" w:before="0" w:line="360" w:lineRule="auto"/>
         <w:contextualSpacing w:val="false"/>
@@ -4348,7 +5550,7 @@
     </w:p>
     <w:p>
       <w:pPr>
-        <w:pStyle w:val="style0"/>
+        <w:pStyle w:val="style22"/>
         <w:shd w:fill="FFFFFF" w:val="clear"/>
         <w:spacing w:after="198" w:before="0" w:line="360" w:lineRule="auto"/>
         <w:contextualSpacing w:val="false"/>
@@ -4360,7 +5562,7 @@
     </w:p>
     <w:p>
       <w:pPr>
-        <w:pStyle w:val="style0"/>
+        <w:pStyle w:val="style22"/>
         <w:shd w:fill="FFFFFF" w:val="clear"/>
         <w:spacing w:after="198" w:before="0"/>
         <w:contextualSpacing w:val="false"/>
@@ -4385,27 +5587,24 @@
 <file path=word/styles.xml><?xml version="1.0" encoding="utf-8"?>
 <w:styles xmlns:w="http://schemas.openxmlformats.org/wordprocessingml/2006/main">
   <w:style w:styleId="style0" w:type="paragraph">
-    <w:name w:val="Padrão"/>
+    <w:name w:val="Estilo padrão"/>
     <w:next w:val="style0"/>
     <w:pPr>
-      <w:widowControl/>
-      <w:tabs/>
+      <w:widowControl w:val="false"/>
       <w:suppressAutoHyphens w:val="true"/>
-      <w:spacing w:after="200" w:before="0" w:line="276" w:lineRule="auto"/>
-      <w:contextualSpacing w:val="false"/>
     </w:pPr>
     <w:rPr>
-      <w:rFonts w:ascii="Calibri" w:cs="Calibri" w:eastAsia="DejaVu Sans" w:hAnsi="Calibri"/>
+      <w:rFonts w:ascii="Liberation Serif" w:cs="Lohit Hindi" w:eastAsia="DejaVu Sans" w:hAnsi="Liberation Serif"/>
       <w:color w:val="00000A"/>
-      <w:sz w:val="22"/>
-      <w:szCs w:val="22"/>
-      <w:lang w:bidi="ar-SA" w:eastAsia="en-US" w:val="pt-BR"/>
+      <w:sz w:val="24"/>
+      <w:szCs w:val="24"/>
+      <w:lang w:bidi="hi-IN" w:eastAsia="zh-CN" w:val="pt-BR"/>
     </w:rPr>
   </w:style>
   <w:style w:styleId="style1" w:type="paragraph">
     <w:name w:val="Título 1"/>
     <w:basedOn w:val="style17"/>
-    <w:next w:val="style18"/>
+    <w:next w:val="style1"/>
     <w:pPr/>
     <w:rPr>
       <w:rFonts w:ascii="Times New Roman" w:cs="Lohit Hindi" w:eastAsia="DejaVu Sans" w:hAnsi="Times New Roman"/>
@@ -4431,21 +5630,24 @@
   </w:style>
   <w:style w:styleId="style17" w:type="paragraph">
     <w:name w:val="Título"/>
-    <w:basedOn w:val="style0"/>
     <w:next w:val="style18"/>
     <w:pPr>
       <w:keepNext/>
+      <w:widowControl w:val="false"/>
+      <w:suppressAutoHyphens w:val="true"/>
       <w:spacing w:after="120" w:before="240"/>
       <w:contextualSpacing w:val="false"/>
     </w:pPr>
     <w:rPr>
       <w:rFonts w:ascii="Arial" w:cs="Lohit Hindi" w:eastAsia="DejaVu Sans" w:hAnsi="Arial"/>
+      <w:color w:val="auto"/>
       <w:sz w:val="28"/>
       <w:szCs w:val="28"/>
+      <w:lang w:bidi="hi-IN" w:eastAsia="zh-CN" w:val="pt-BR"/>
     </w:rPr>
   </w:style>
   <w:style w:styleId="style18" w:type="paragraph">
-    <w:name w:val="Corpo de texto"/>
+    <w:name w:val="Corpo do texto"/>
     <w:basedOn w:val="style0"/>
     <w:next w:val="style18"/>
     <w:pPr>
@@ -4456,45 +5658,86 @@
   </w:style>
   <w:style w:styleId="style19" w:type="paragraph">
     <w:name w:val="Lista"/>
-    <w:basedOn w:val="style18"/>
     <w:next w:val="style19"/>
-    <w:pPr/>
+    <w:pPr>
+      <w:widowControl w:val="false"/>
+      <w:suppressAutoHyphens w:val="true"/>
+    </w:pPr>
     <w:rPr>
-      <w:rFonts w:cs="Lohit Hindi"/>
+      <w:rFonts w:ascii="Liberation Serif" w:cs="Lohit Hindi" w:eastAsia="DejaVu Sans" w:hAnsi="Liberation Serif"/>
+      <w:color w:val="auto"/>
+      <w:sz w:val="24"/>
+      <w:szCs w:val="24"/>
+      <w:lang w:bidi="hi-IN" w:eastAsia="zh-CN" w:val="pt-BR"/>
     </w:rPr>
   </w:style>
   <w:style w:styleId="style20" w:type="paragraph">
     <w:name w:val="Legenda"/>
-    <w:basedOn w:val="style0"/>
     <w:next w:val="style20"/>
     <w:pPr>
+      <w:widowControl w:val="false"/>
       <w:suppressLineNumbers/>
+      <w:suppressAutoHyphens w:val="true"/>
       <w:spacing w:after="120" w:before="120"/>
       <w:contextualSpacing w:val="false"/>
     </w:pPr>
     <w:rPr>
-      <w:rFonts w:cs="Lohit Hindi"/>
+      <w:rFonts w:ascii="Liberation Serif" w:cs="Lohit Hindi" w:eastAsia="DejaVu Sans" w:hAnsi="Liberation Serif"/>
       <w:i/>
       <w:iCs/>
+      <w:color w:val="auto"/>
       <w:sz w:val="24"/>
       <w:szCs w:val="24"/>
+      <w:lang w:bidi="hi-IN" w:eastAsia="zh-CN" w:val="pt-BR"/>
     </w:rPr>
   </w:style>
   <w:style w:styleId="style21" w:type="paragraph">
     <w:name w:val="Índice"/>
-    <w:basedOn w:val="style0"/>
     <w:next w:val="style21"/>
     <w:pPr>
+      <w:widowControl w:val="false"/>
       <w:suppressLineNumbers/>
+      <w:suppressAutoHyphens w:val="true"/>
     </w:pPr>
     <w:rPr>
-      <w:rFonts w:cs="Lohit Hindi"/>
+      <w:rFonts w:ascii="Liberation Serif" w:cs="Lohit Hindi" w:eastAsia="DejaVu Sans" w:hAnsi="Liberation Serif"/>
+      <w:color w:val="auto"/>
+      <w:sz w:val="24"/>
+      <w:szCs w:val="24"/>
+      <w:lang w:bidi="hi-IN" w:eastAsia="zh-CN" w:val="pt-BR"/>
     </w:rPr>
   </w:style>
   <w:style w:styleId="style22" w:type="paragraph">
+    <w:name w:val="Padrão"/>
+    <w:next w:val="style22"/>
+    <w:pPr>
+      <w:widowControl/>
+      <w:suppressAutoHyphens w:val="true"/>
+      <w:spacing w:after="200" w:before="0" w:line="276" w:lineRule="auto"/>
+      <w:contextualSpacing w:val="false"/>
+    </w:pPr>
+    <w:rPr>
+      <w:rFonts w:ascii="Calibri" w:cs="Calibri" w:eastAsia="DejaVu Sans" w:hAnsi="Calibri"/>
+      <w:color w:val="00000A"/>
+      <w:sz w:val="22"/>
+      <w:szCs w:val="22"/>
+      <w:lang w:bidi="ar-SA" w:eastAsia="en-US" w:val="pt-BR"/>
+    </w:rPr>
+  </w:style>
+  <w:style w:styleId="style23" w:type="paragraph">
+    <w:name w:val="Corpo de texto"/>
+    <w:basedOn w:val="style22"/>
+    <w:next w:val="style23"/>
+    <w:pPr>
+      <w:spacing w:after="120" w:before="0"/>
+      <w:contextualSpacing w:val="false"/>
+    </w:pPr>
+    <w:rPr/>
+  </w:style>
+  <w:style w:styleId="style24" w:type="paragraph">
     <w:name w:val="List Paragraph"/>
-    <w:basedOn w:val="style0"/>
-    <w:next w:val="style22"/>
+    <w:basedOn w:val="style22"/>
+    <w:next w:val="style24"/>
     <w:pPr>
       <w:spacing w:after="200" w:before="0"/>
       <w:ind w:hanging="0" w:left="720" w:right="0"/>
@@ -4502,10 +5745,10 @@
     </w:pPr>
     <w:rPr/>
   </w:style>
-  <w:style w:styleId="style23" w:type="paragraph">
+  <w:style w:styleId="style25" w:type="paragraph">
     <w:name w:val="Rodapé"/>
-    <w:basedOn w:val="style0"/>
-    <w:next w:val="style23"/>
+    <w:basedOn w:val="style22"/>
+    <w:next w:val="style25"/>
     <w:pPr>
       <w:suppressLineNumbers/>
       <w:tabs>
@@ -4515,5 +5758,12 @@
     </w:pPr>
     <w:rPr/>
   </w:style>
+  <w:style w:styleId="style26" w:type="paragraph">
+    <w:name w:val="Ilustração"/>
+    <w:basedOn w:val="style20"/>
+    <w:next w:val="style26"/>
+    <w:pPr/>
+    <w:rPr/>
+  </w:style>
 </w:styles>
 </file>
</xml_diff>